<commit_message>
updated machine learning notes
</commit_message>
<xml_diff>
--- a/Machine Learning Notes.docx
+++ b/Machine Learning Notes.docx
@@ -1104,12 +1104,41 @@
     <w:p>
       <w:r>
         <w:lastRenderedPageBreak/>
-        <w:t>from mlxtend.feature_selection import SequentialFeatureSelector</w:t>
-      </w:r>
-    </w:p>
-    <w:p>
-      <w:r>
-        <w:t>x = dataset.iloc[:,:-1]     # saperate x-axis and y-axis</w:t>
+        <w:t xml:space="preserve">from </w:t>
+      </w:r>
+      <w:proofErr w:type="spellStart"/>
+      <w:r>
+        <w:t>mlxtend.feature_selection</w:t>
+      </w:r>
+      <w:proofErr w:type="spellEnd"/>
+      <w:r>
+        <w:t xml:space="preserve"> import </w:t>
+      </w:r>
+      <w:proofErr w:type="spellStart"/>
+      <w:r>
+        <w:t>SequentialFeatureSelector</w:t>
+      </w:r>
+      <w:proofErr w:type="spellEnd"/>
+    </w:p>
+    <w:p>
+      <w:r>
+        <w:t xml:space="preserve">x = </w:t>
+      </w:r>
+      <w:proofErr w:type="spellStart"/>
+      <w:r>
+        <w:t>dataset.iloc</w:t>
+      </w:r>
+      <w:proofErr w:type="spellEnd"/>
+      <w:r>
+        <w:t xml:space="preserve">[:,:-1]     # </w:t>
+      </w:r>
+      <w:proofErr w:type="spellStart"/>
+      <w:r>
+        <w:t>saperate</w:t>
+      </w:r>
+      <w:proofErr w:type="spellEnd"/>
+      <w:r>
+        <w:t xml:space="preserve"> x-axis and y-axis</w:t>
       </w:r>
     </w:p>
     <w:p>
@@ -1119,40 +1148,107 @@
     </w:p>
     <w:p>
       <w:r>
-        <w:t>from sklearn.linear_model import LogisticRegression</w:t>
-      </w:r>
-    </w:p>
-    <w:p>
-      <w:r>
-        <w:t>lr = LogisticRegression()</w:t>
-      </w:r>
-    </w:p>
-    <w:p>
-      <w:r>
-        <w:t>fs = SequentialFeatureSelector(lr,k_features=4, forward=True)</w:t>
+        <w:t xml:space="preserve">from </w:t>
+      </w:r>
+      <w:proofErr w:type="spellStart"/>
+      <w:r>
+        <w:t>sklearn.linear_model</w:t>
+      </w:r>
+      <w:proofErr w:type="spellEnd"/>
+      <w:r>
+        <w:t xml:space="preserve"> import </w:t>
+      </w:r>
+      <w:proofErr w:type="spellStart"/>
+      <w:r>
+        <w:t>LogisticRegression</w:t>
+      </w:r>
+      <w:proofErr w:type="spellEnd"/>
+    </w:p>
+    <w:p>
+      <w:proofErr w:type="spellStart"/>
+      <w:r>
+        <w:t>lr</w:t>
+      </w:r>
+      <w:proofErr w:type="spellEnd"/>
+      <w:r>
+        <w:t xml:space="preserve"> = </w:t>
+      </w:r>
+      <w:proofErr w:type="spellStart"/>
+      <w:r>
+        <w:t>LogisticRegression</w:t>
+      </w:r>
+      <w:proofErr w:type="spellEnd"/>
+      <w:r>
+        <w:t>()</w:t>
+      </w:r>
+    </w:p>
+    <w:p>
+      <w:r>
+        <w:t xml:space="preserve">fs = </w:t>
+      </w:r>
+      <w:proofErr w:type="spellStart"/>
+      <w:r>
+        <w:t>SequentialFeatureSelector</w:t>
+      </w:r>
+      <w:proofErr w:type="spellEnd"/>
+      <w:r>
+        <w:t>(</w:t>
+      </w:r>
+      <w:proofErr w:type="spellStart"/>
+      <w:r>
+        <w:t>lr,k_features</w:t>
+      </w:r>
+      <w:proofErr w:type="spellEnd"/>
+      <w:r>
+        <w:t>=4, forward=True)</w:t>
       </w:r>
       <w:r>
         <w:t xml:space="preserve"> /‘False’ for backward elimination</w:t>
       </w:r>
     </w:p>
     <w:p>
-      <w:r>
-        <w:t>fs.fit(x,y)</w:t>
-      </w:r>
-    </w:p>
-    <w:p>
+      <w:proofErr w:type="spellStart"/>
+      <w:r>
+        <w:t>fs.fit</w:t>
+      </w:r>
+      <w:proofErr w:type="spellEnd"/>
+      <w:r>
+        <w:t>(</w:t>
+      </w:r>
+      <w:proofErr w:type="spellStart"/>
+      <w:r>
+        <w:t>x,y</w:t>
+      </w:r>
+      <w:proofErr w:type="spellEnd"/>
+      <w:r>
+        <w:t>)</w:t>
+      </w:r>
+    </w:p>
+    <w:p>
+      <w:proofErr w:type="spellStart"/>
       <w:r>
         <w:t>fs.feature_names</w:t>
       </w:r>
-    </w:p>
-    <w:p>
-      <w:r>
-        <w:t>fs.k_feature_names_</w:t>
-      </w:r>
-    </w:p>
-    <w:p>
-      <w:r>
-        <w:t>fs.k_score_</w:t>
+      <w:proofErr w:type="spellEnd"/>
+    </w:p>
+    <w:p>
+      <w:proofErr w:type="spellStart"/>
+      <w:r>
+        <w:t>fs.k_feature_names</w:t>
+      </w:r>
+      <w:proofErr w:type="spellEnd"/>
+      <w:r>
+        <w:t>_</w:t>
+      </w:r>
+    </w:p>
+    <w:p>
+      <w:proofErr w:type="spellStart"/>
+      <w:r>
+        <w:t>fs.k_score</w:t>
+      </w:r>
+      <w:proofErr w:type="spellEnd"/>
+      <w:r>
+        <w:t>_</w:t>
       </w:r>
       <w:r>
         <w:t xml:space="preserve">           here save the score during checking different feature and select high score</w:t>
@@ -1217,10 +1313,26 @@
     <w:p/>
     <w:p>
       <w:r>
-        <w:t>fs = SequentialFeatureSelect</w:t>
-      </w:r>
-      <w:r>
-        <w:t>or(lr,k_features=4, forward=False</w:t>
+        <w:t xml:space="preserve">fs = </w:t>
+      </w:r>
+      <w:proofErr w:type="spellStart"/>
+      <w:r>
+        <w:t>SequentialFeatureSelect</w:t>
+      </w:r>
+      <w:r>
+        <w:t>or</w:t>
+      </w:r>
+      <w:proofErr w:type="spellEnd"/>
+      <w:r>
+        <w:t>(</w:t>
+      </w:r>
+      <w:proofErr w:type="spellStart"/>
+      <w:r>
+        <w:t>lr,k_features</w:t>
+      </w:r>
+      <w:proofErr w:type="spellEnd"/>
+      <w:r>
+        <w:t>=4, forward=False</w:t>
       </w:r>
       <w:r>
         <w:t>)</w:t>
@@ -1239,8 +1351,21 @@
       </w:r>
     </w:p>
     <w:p>
-      <w:r>
-        <w:t>input_data = dataframe.iloc[:,:-1]</w:t>
+      <w:proofErr w:type="spellStart"/>
+      <w:r>
+        <w:t>input_data</w:t>
+      </w:r>
+      <w:proofErr w:type="spellEnd"/>
+      <w:r>
+        <w:t xml:space="preserve"> = </w:t>
+      </w:r>
+      <w:proofErr w:type="spellStart"/>
+      <w:r>
+        <w:t>dataframe.iloc</w:t>
+      </w:r>
+      <w:proofErr w:type="spellEnd"/>
+      <w:r>
+        <w:t>[:,:-1]</w:t>
       </w:r>
       <w:r>
         <w:tab/>
@@ -1248,18 +1373,105 @@
       </w:r>
     </w:p>
     <w:p>
-      <w:r>
-        <w:t>output_data = dataframe["Embarked"] separate data for output only select last column</w:t>
-      </w:r>
-    </w:p>
-    <w:p>
-      <w:r>
-        <w:t>from sklearn.model_selection import train_test_split</w:t>
-      </w:r>
-    </w:p>
-    <w:p>
-      <w:r>
-        <w:t>x_train, x_test, y_train, y_test = train_test_split(input_data, output_data, test_size=0.25)</w:t>
+      <w:proofErr w:type="spellStart"/>
+      <w:r>
+        <w:t>output_data</w:t>
+      </w:r>
+      <w:proofErr w:type="spellEnd"/>
+      <w:r>
+        <w:t xml:space="preserve"> = </w:t>
+      </w:r>
+      <w:proofErr w:type="spellStart"/>
+      <w:r>
+        <w:t>dataframe</w:t>
+      </w:r>
+      <w:proofErr w:type="spellEnd"/>
+      <w:r>
+        <w:t>["Embarked"] separate data for output only select last column</w:t>
+      </w:r>
+    </w:p>
+    <w:p>
+      <w:r>
+        <w:t xml:space="preserve">from </w:t>
+      </w:r>
+      <w:proofErr w:type="spellStart"/>
+      <w:r>
+        <w:t>sklearn.model_selection</w:t>
+      </w:r>
+      <w:proofErr w:type="spellEnd"/>
+      <w:r>
+        <w:t xml:space="preserve"> import </w:t>
+      </w:r>
+      <w:proofErr w:type="spellStart"/>
+      <w:r>
+        <w:t>train_test_split</w:t>
+      </w:r>
+      <w:proofErr w:type="spellEnd"/>
+    </w:p>
+    <w:p>
+      <w:proofErr w:type="spellStart"/>
+      <w:r>
+        <w:t>x_train</w:t>
+      </w:r>
+      <w:proofErr w:type="spellEnd"/>
+      <w:r>
+        <w:t xml:space="preserve">, </w:t>
+      </w:r>
+      <w:proofErr w:type="spellStart"/>
+      <w:r>
+        <w:t>x_test</w:t>
+      </w:r>
+      <w:proofErr w:type="spellEnd"/>
+      <w:r>
+        <w:t xml:space="preserve">, </w:t>
+      </w:r>
+      <w:proofErr w:type="spellStart"/>
+      <w:r>
+        <w:t>y_train</w:t>
+      </w:r>
+      <w:proofErr w:type="spellEnd"/>
+      <w:r>
+        <w:t xml:space="preserve">, </w:t>
+      </w:r>
+      <w:proofErr w:type="spellStart"/>
+      <w:r>
+        <w:t>y_test</w:t>
+      </w:r>
+      <w:proofErr w:type="spellEnd"/>
+      <w:r>
+        <w:t xml:space="preserve"> = </w:t>
+      </w:r>
+      <w:proofErr w:type="spellStart"/>
+      <w:r>
+        <w:t>train_test_split</w:t>
+      </w:r>
+      <w:proofErr w:type="spellEnd"/>
+      <w:r>
+        <w:t>(</w:t>
+      </w:r>
+      <w:proofErr w:type="spellStart"/>
+      <w:r>
+        <w:t>input_data</w:t>
+      </w:r>
+      <w:proofErr w:type="spellEnd"/>
+      <w:r>
+        <w:t xml:space="preserve">, </w:t>
+      </w:r>
+      <w:proofErr w:type="spellStart"/>
+      <w:r>
+        <w:t>output_data</w:t>
+      </w:r>
+      <w:proofErr w:type="spellEnd"/>
+      <w:r>
+        <w:t xml:space="preserve">, </w:t>
+      </w:r>
+      <w:proofErr w:type="spellStart"/>
+      <w:r>
+        <w:t>test_size</w:t>
+      </w:r>
+      <w:proofErr w:type="spellEnd"/>
+      <w:r>
+        <w:t>=0.25)</w:t>
       </w:r>
     </w:p>
     <w:p>
@@ -1690,116 +1902,408 @@
       </w:r>
     </w:p>
     <w:p>
+      <w:proofErr w:type="spellStart"/>
       <w:r>
         <w:lastRenderedPageBreak/>
-        <w:t>sl_dataset = pd.read_csv("simple_linear_regression_dataset.csv")</w:t>
-      </w:r>
-    </w:p>
-    <w:p>
-      <w:r>
-        <w:t>sl_dataset.head(3)</w:t>
-      </w:r>
-    </w:p>
-    <w:p>
-      <w:r>
-        <w:t>sl_dataset.isnull().sum()</w:t>
-      </w:r>
-    </w:p>
-    <w:p>
-      <w:r>
-        <w:t>x=sl_dataset[["Feature"]]</w:t>
-      </w:r>
-    </w:p>
-    <w:p>
-      <w:r>
-        <w:t>y=sl_dataset["Target"]</w:t>
+        <w:t>sl_dataset</w:t>
+      </w:r>
+      <w:proofErr w:type="spellEnd"/>
+      <w:r>
+        <w:t xml:space="preserve"> = </w:t>
+      </w:r>
+      <w:proofErr w:type="spellStart"/>
+      <w:r>
+        <w:t>pd.read_csv</w:t>
+      </w:r>
+      <w:proofErr w:type="spellEnd"/>
+      <w:r>
+        <w:t>("simple_linear_regression_dataset.csv")</w:t>
+      </w:r>
+    </w:p>
+    <w:p>
+      <w:proofErr w:type="spellStart"/>
+      <w:r>
+        <w:t>sl_dataset.head</w:t>
+      </w:r>
+      <w:proofErr w:type="spellEnd"/>
+      <w:r>
+        <w:t>(3)</w:t>
+      </w:r>
+    </w:p>
+    <w:p>
+      <w:proofErr w:type="spellStart"/>
+      <w:r>
+        <w:t>sl_dataset.isnull</w:t>
+      </w:r>
+      <w:proofErr w:type="spellEnd"/>
+      <w:r>
+        <w:t>().sum()</w:t>
+      </w:r>
+    </w:p>
+    <w:p>
+      <w:r>
+        <w:t>x=</w:t>
+      </w:r>
+      <w:proofErr w:type="spellStart"/>
+      <w:r>
+        <w:t>sl_dataset</w:t>
+      </w:r>
+      <w:proofErr w:type="spellEnd"/>
+      <w:r>
+        <w:t>[["Feature"]]</w:t>
+      </w:r>
+    </w:p>
+    <w:p>
+      <w:r>
+        <w:t>y=</w:t>
+      </w:r>
+      <w:proofErr w:type="spellStart"/>
+      <w:r>
+        <w:t>sl_dataset</w:t>
+      </w:r>
+      <w:proofErr w:type="spellEnd"/>
+      <w:r>
+        <w:t>["Target"]</w:t>
       </w:r>
     </w:p>
     <w:p/>
     <w:p>
-      <w:r>
-        <w:t>plt.figure(figsize=(10, 6))</w:t>
-      </w:r>
-    </w:p>
-    <w:p>
-      <w:r>
-        <w:t>plt.scatter(x="Feature", y="Target", data=sl_dataset,color='blue', alpha=0.6, label='Data Points')</w:t>
-      </w:r>
-    </w:p>
-    <w:p>
-      <w:r>
-        <w:t>plt.title('Scatter Plot of Feature vs Target', fontsize=16)</w:t>
-      </w:r>
-    </w:p>
-    <w:p>
-      <w:r>
-        <w:t>plt.xlabel('Feature (X)', fontsize=14)</w:t>
-      </w:r>
-    </w:p>
-    <w:p>
-      <w:r>
-        <w:t>plt.ylabel('Target (Y)', fontsize=14)</w:t>
-      </w:r>
-    </w:p>
-    <w:p>
-      <w:r>
-        <w:t>plt.axhline(y=0, color='black', linewidth=0.8, linestyle='--')</w:t>
-      </w:r>
-    </w:p>
-    <w:p>
-      <w:r>
-        <w:t>plt.axvline(x=0, color='black', linewidth=0.8, linestyle='--')</w:t>
-      </w:r>
-    </w:p>
-    <w:p>
-      <w:r>
-        <w:t>plt.legend()</w:t>
-      </w:r>
-    </w:p>
-    <w:p>
-      <w:r>
-        <w:t>plt.grid(True, linestyle='--', alpha=0.5)</w:t>
-      </w:r>
-    </w:p>
-    <w:p>
-      <w:r>
-        <w:t>plt.show()</w:t>
+      <w:proofErr w:type="spellStart"/>
+      <w:r>
+        <w:t>plt.figure</w:t>
+      </w:r>
+      <w:proofErr w:type="spellEnd"/>
+      <w:r>
+        <w:t>(</w:t>
+      </w:r>
+      <w:proofErr w:type="spellStart"/>
+      <w:r>
+        <w:t>figsize</w:t>
+      </w:r>
+      <w:proofErr w:type="spellEnd"/>
+      <w:r>
+        <w:t>=(10, 6))</w:t>
+      </w:r>
+    </w:p>
+    <w:p>
+      <w:proofErr w:type="spellStart"/>
+      <w:r>
+        <w:t>plt.scatter</w:t>
+      </w:r>
+      <w:proofErr w:type="spellEnd"/>
+      <w:r>
+        <w:t>(x="Feature", y="Target", data=</w:t>
+      </w:r>
+      <w:proofErr w:type="spellStart"/>
+      <w:r>
+        <w:t>sl_dataset,color</w:t>
+      </w:r>
+      <w:proofErr w:type="spellEnd"/>
+      <w:r>
+        <w:t>='blue', alpha=0.6, label='Data Points')</w:t>
+      </w:r>
+    </w:p>
+    <w:p>
+      <w:proofErr w:type="spellStart"/>
+      <w:r>
+        <w:t>plt.title</w:t>
+      </w:r>
+      <w:proofErr w:type="spellEnd"/>
+      <w:r>
+        <w:t xml:space="preserve">('Scatter Plot of Feature vs Target', </w:t>
+      </w:r>
+      <w:proofErr w:type="spellStart"/>
+      <w:r>
+        <w:t>fontsize</w:t>
+      </w:r>
+      <w:proofErr w:type="spellEnd"/>
+      <w:r>
+        <w:t>=16)</w:t>
+      </w:r>
+    </w:p>
+    <w:p>
+      <w:proofErr w:type="spellStart"/>
+      <w:r>
+        <w:t>plt.xlabel</w:t>
+      </w:r>
+      <w:proofErr w:type="spellEnd"/>
+      <w:r>
+        <w:t xml:space="preserve">('Feature (X)', </w:t>
+      </w:r>
+      <w:proofErr w:type="spellStart"/>
+      <w:r>
+        <w:t>fontsize</w:t>
+      </w:r>
+      <w:proofErr w:type="spellEnd"/>
+      <w:r>
+        <w:t>=14)</w:t>
+      </w:r>
+    </w:p>
+    <w:p>
+      <w:proofErr w:type="spellStart"/>
+      <w:r>
+        <w:t>plt.ylabel</w:t>
+      </w:r>
+      <w:proofErr w:type="spellEnd"/>
+      <w:r>
+        <w:t xml:space="preserve">('Target (Y)', </w:t>
+      </w:r>
+      <w:proofErr w:type="spellStart"/>
+      <w:r>
+        <w:t>fontsize</w:t>
+      </w:r>
+      <w:proofErr w:type="spellEnd"/>
+      <w:r>
+        <w:t>=14)</w:t>
+      </w:r>
+    </w:p>
+    <w:p>
+      <w:proofErr w:type="spellStart"/>
+      <w:r>
+        <w:t>plt.axhline</w:t>
+      </w:r>
+      <w:proofErr w:type="spellEnd"/>
+      <w:r>
+        <w:t xml:space="preserve">(y=0, color='black', linewidth=0.8, </w:t>
+      </w:r>
+      <w:proofErr w:type="spellStart"/>
+      <w:r>
+        <w:t>linestyle</w:t>
+      </w:r>
+      <w:proofErr w:type="spellEnd"/>
+      <w:r>
+        <w:t>='--')</w:t>
+      </w:r>
+    </w:p>
+    <w:p>
+      <w:proofErr w:type="spellStart"/>
+      <w:r>
+        <w:t>plt.axvline</w:t>
+      </w:r>
+      <w:proofErr w:type="spellEnd"/>
+      <w:r>
+        <w:t xml:space="preserve">(x=0, color='black', linewidth=0.8, </w:t>
+      </w:r>
+      <w:proofErr w:type="spellStart"/>
+      <w:r>
+        <w:t>linestyle</w:t>
+      </w:r>
+      <w:proofErr w:type="spellEnd"/>
+      <w:r>
+        <w:t>='--')</w:t>
+      </w:r>
+    </w:p>
+    <w:p>
+      <w:proofErr w:type="spellStart"/>
+      <w:r>
+        <w:t>plt.legend</w:t>
+      </w:r>
+      <w:proofErr w:type="spellEnd"/>
+      <w:r>
+        <w:t>()</w:t>
+      </w:r>
+    </w:p>
+    <w:p>
+      <w:proofErr w:type="spellStart"/>
+      <w:r>
+        <w:t>plt.grid</w:t>
+      </w:r>
+      <w:proofErr w:type="spellEnd"/>
+      <w:r>
+        <w:t xml:space="preserve">(True, </w:t>
+      </w:r>
+      <w:proofErr w:type="spellStart"/>
+      <w:r>
+        <w:t>linestyle</w:t>
+      </w:r>
+      <w:proofErr w:type="spellEnd"/>
+      <w:r>
+        <w:t>='--', alpha=0.5)</w:t>
+      </w:r>
+    </w:p>
+    <w:p>
+      <w:proofErr w:type="spellStart"/>
+      <w:r>
+        <w:t>plt.show</w:t>
+      </w:r>
+      <w:proofErr w:type="spellEnd"/>
+      <w:r>
+        <w:t>()</w:t>
       </w:r>
     </w:p>
     <w:p/>
     <w:p>
       <w:r>
-        <w:t>from sklearn.model_selection import train_test_split</w:t>
-      </w:r>
-    </w:p>
-    <w:p>
-      <w:r>
-        <w:t>x_train, x_test, y_train, y_test = train_test_split(x,y, test_size=0.2, random_state=42)  # 0 to 70,80</w:t>
-      </w:r>
-    </w:p>
-    <w:p>
-      <w:r>
-        <w:t>from sklearn.linear_model import LinearRegression</w:t>
-      </w:r>
-    </w:p>
-    <w:p>
-      <w:r>
-        <w:t>lr = LinearRegression()</w:t>
-      </w:r>
-    </w:p>
-    <w:p>
-      <w:r>
-        <w:t>lr.fit(x_train, y_train)</w:t>
-      </w:r>
-    </w:p>
-    <w:p>
-      <w:r>
-        <w:t>lr.score(x_test,y_test)*100</w:t>
-      </w:r>
-    </w:p>
-    <w:p>
-      <w:r>
-        <w:t>lr.predict([[37.454012]])</w:t>
+        <w:t xml:space="preserve">from </w:t>
+      </w:r>
+      <w:proofErr w:type="spellStart"/>
+      <w:r>
+        <w:t>sklearn.model_selection</w:t>
+      </w:r>
+      <w:proofErr w:type="spellEnd"/>
+      <w:r>
+        <w:t xml:space="preserve"> import </w:t>
+      </w:r>
+      <w:proofErr w:type="spellStart"/>
+      <w:r>
+        <w:t>train_test_split</w:t>
+      </w:r>
+      <w:proofErr w:type="spellEnd"/>
+    </w:p>
+    <w:p>
+      <w:proofErr w:type="spellStart"/>
+      <w:r>
+        <w:t>x_train</w:t>
+      </w:r>
+      <w:proofErr w:type="spellEnd"/>
+      <w:r>
+        <w:t xml:space="preserve">, </w:t>
+      </w:r>
+      <w:proofErr w:type="spellStart"/>
+      <w:r>
+        <w:t>x_test</w:t>
+      </w:r>
+      <w:proofErr w:type="spellEnd"/>
+      <w:r>
+        <w:t xml:space="preserve">, </w:t>
+      </w:r>
+      <w:proofErr w:type="spellStart"/>
+      <w:r>
+        <w:t>y_train</w:t>
+      </w:r>
+      <w:proofErr w:type="spellEnd"/>
+      <w:r>
+        <w:t xml:space="preserve">, </w:t>
+      </w:r>
+      <w:proofErr w:type="spellStart"/>
+      <w:r>
+        <w:t>y_test</w:t>
+      </w:r>
+      <w:proofErr w:type="spellEnd"/>
+      <w:r>
+        <w:t xml:space="preserve"> = </w:t>
+      </w:r>
+      <w:proofErr w:type="spellStart"/>
+      <w:r>
+        <w:t>train_test_split</w:t>
+      </w:r>
+      <w:proofErr w:type="spellEnd"/>
+      <w:r>
+        <w:t>(</w:t>
+      </w:r>
+      <w:proofErr w:type="spellStart"/>
+      <w:r>
+        <w:t>x,y</w:t>
+      </w:r>
+      <w:proofErr w:type="spellEnd"/>
+      <w:r>
+        <w:t xml:space="preserve">, </w:t>
+      </w:r>
+      <w:proofErr w:type="spellStart"/>
+      <w:r>
+        <w:t>test_size</w:t>
+      </w:r>
+      <w:proofErr w:type="spellEnd"/>
+      <w:r>
+        <w:t xml:space="preserve">=0.2, </w:t>
+      </w:r>
+      <w:proofErr w:type="spellStart"/>
+      <w:r>
+        <w:t>random_state</w:t>
+      </w:r>
+      <w:proofErr w:type="spellEnd"/>
+      <w:r>
+        <w:t>=42)  # 0 to 70,80</w:t>
+      </w:r>
+    </w:p>
+    <w:p>
+      <w:r>
+        <w:t xml:space="preserve">from </w:t>
+      </w:r>
+      <w:proofErr w:type="spellStart"/>
+      <w:r>
+        <w:t>sklearn.linear_model</w:t>
+      </w:r>
+      <w:proofErr w:type="spellEnd"/>
+      <w:r>
+        <w:t xml:space="preserve"> import </w:t>
+      </w:r>
+      <w:proofErr w:type="spellStart"/>
+      <w:r>
+        <w:t>LinearRegression</w:t>
+      </w:r>
+      <w:proofErr w:type="spellEnd"/>
+    </w:p>
+    <w:p>
+      <w:proofErr w:type="spellStart"/>
+      <w:r>
+        <w:t>lr</w:t>
+      </w:r>
+      <w:proofErr w:type="spellEnd"/>
+      <w:r>
+        <w:t xml:space="preserve"> = </w:t>
+      </w:r>
+      <w:proofErr w:type="spellStart"/>
+      <w:r>
+        <w:t>LinearRegression</w:t>
+      </w:r>
+      <w:proofErr w:type="spellEnd"/>
+      <w:r>
+        <w:t>()</w:t>
+      </w:r>
+    </w:p>
+    <w:p>
+      <w:proofErr w:type="spellStart"/>
+      <w:r>
+        <w:t>lr.fit</w:t>
+      </w:r>
+      <w:proofErr w:type="spellEnd"/>
+      <w:r>
+        <w:t>(</w:t>
+      </w:r>
+      <w:proofErr w:type="spellStart"/>
+      <w:r>
+        <w:t>x_train</w:t>
+      </w:r>
+      <w:proofErr w:type="spellEnd"/>
+      <w:r>
+        <w:t xml:space="preserve">, </w:t>
+      </w:r>
+      <w:proofErr w:type="spellStart"/>
+      <w:r>
+        <w:t>y_train</w:t>
+      </w:r>
+      <w:proofErr w:type="spellEnd"/>
+      <w:r>
+        <w:t>)</w:t>
+      </w:r>
+    </w:p>
+    <w:p>
+      <w:proofErr w:type="spellStart"/>
+      <w:r>
+        <w:t>lr.score</w:t>
+      </w:r>
+      <w:proofErr w:type="spellEnd"/>
+      <w:r>
+        <w:t>(</w:t>
+      </w:r>
+      <w:proofErr w:type="spellStart"/>
+      <w:r>
+        <w:t>x_test,y_test</w:t>
+      </w:r>
+      <w:proofErr w:type="spellEnd"/>
+      <w:r>
+        <w:t>)*100</w:t>
+      </w:r>
+    </w:p>
+    <w:p>
+      <w:proofErr w:type="spellStart"/>
+      <w:r>
+        <w:t>lr.predict</w:t>
+      </w:r>
+      <w:proofErr w:type="spellEnd"/>
+      <w:r>
+        <w:t>([[37.454012]])</w:t>
       </w:r>
       <w:r>
         <w:t xml:space="preserve">    this is for user</w:t>
@@ -1811,13 +2315,23 @@
       </w:r>
     </w:p>
     <w:p>
-      <w:r>
-        <w:t>lr.coef_   # m</w:t>
-      </w:r>
-    </w:p>
-    <w:p>
-      <w:r>
-        <w:t>lr.intercept_ # c</w:t>
+      <w:proofErr w:type="spellStart"/>
+      <w:r>
+        <w:t>lr.coef</w:t>
+      </w:r>
+      <w:proofErr w:type="spellEnd"/>
+      <w:r>
+        <w:t>_   # m</w:t>
+      </w:r>
+    </w:p>
+    <w:p>
+      <w:proofErr w:type="spellStart"/>
+      <w:r>
+        <w:t>lr.intercept</w:t>
+      </w:r>
+      <w:proofErr w:type="spellEnd"/>
+      <w:r>
+        <w:t>_ # c</w:t>
       </w:r>
     </w:p>
     <w:p>
@@ -1826,64 +2340,212 @@
       </w:r>
     </w:p>
     <w:p>
+      <w:proofErr w:type="spellStart"/>
       <w:r>
         <w:lastRenderedPageBreak/>
-        <w:t>y_prd = lr.predict(x)</w:t>
-      </w:r>
-    </w:p>
-    <w:p>
-      <w:r>
-        <w:t>plt.figure(figsize=(10, 6))</w:t>
-      </w:r>
-    </w:p>
-    <w:p>
-      <w:r>
-        <w:t>plt.scatter(x="Feature", y="Target", data=sl_dataset,color='blue', alpha=0.6, label='Data Points')</w:t>
-      </w:r>
-    </w:p>
-    <w:p>
-      <w:r>
-        <w:t>plt.plot(sl_dataset["Feature"], y_prd,color = "red", label="predict line")</w:t>
-      </w:r>
-    </w:p>
-    <w:p>
-      <w:r>
-        <w:t>plt.title('Scatter Plot of Feature vs Target', fontsize=16)</w:t>
-      </w:r>
-    </w:p>
-    <w:p>
-      <w:r>
-        <w:t>plt.xlabel('Feature (X)', fontsize=14)</w:t>
-      </w:r>
-    </w:p>
-    <w:p>
-      <w:r>
-        <w:t>plt.ylabel('Target (Y)', fontsize=14)</w:t>
-      </w:r>
-    </w:p>
-    <w:p>
-      <w:r>
-        <w:t>plt.axhline(y=0, color='black', linewidth=0.8, linestyle='--')</w:t>
-      </w:r>
-    </w:p>
-    <w:p>
-      <w:r>
-        <w:t>plt.axvline(x=0, color='black', linewidth=0.8, linestyle='--')</w:t>
-      </w:r>
-    </w:p>
-    <w:p>
-      <w:r>
-        <w:t>plt.legend()</w:t>
-      </w:r>
-    </w:p>
-    <w:p>
-      <w:r>
-        <w:t>plt.grid(True, linestyle='--', alpha=0.5)</w:t>
-      </w:r>
-    </w:p>
-    <w:p>
-      <w:r>
-        <w:t>plt.show()</w:t>
+        <w:t>y_prd</w:t>
+      </w:r>
+      <w:proofErr w:type="spellEnd"/>
+      <w:r>
+        <w:t xml:space="preserve"> = </w:t>
+      </w:r>
+      <w:proofErr w:type="spellStart"/>
+      <w:r>
+        <w:t>lr.predict</w:t>
+      </w:r>
+      <w:proofErr w:type="spellEnd"/>
+      <w:r>
+        <w:t>(x)</w:t>
+      </w:r>
+    </w:p>
+    <w:p>
+      <w:proofErr w:type="spellStart"/>
+      <w:r>
+        <w:t>plt.figure</w:t>
+      </w:r>
+      <w:proofErr w:type="spellEnd"/>
+      <w:r>
+        <w:t>(</w:t>
+      </w:r>
+      <w:proofErr w:type="spellStart"/>
+      <w:r>
+        <w:t>figsize</w:t>
+      </w:r>
+      <w:proofErr w:type="spellEnd"/>
+      <w:r>
+        <w:t>=(10, 6))</w:t>
+      </w:r>
+    </w:p>
+    <w:p>
+      <w:proofErr w:type="spellStart"/>
+      <w:r>
+        <w:t>plt.scatter</w:t>
+      </w:r>
+      <w:proofErr w:type="spellEnd"/>
+      <w:r>
+        <w:t>(x="Feature", y="Target", data=</w:t>
+      </w:r>
+      <w:proofErr w:type="spellStart"/>
+      <w:r>
+        <w:t>sl_dataset,color</w:t>
+      </w:r>
+      <w:proofErr w:type="spellEnd"/>
+      <w:r>
+        <w:t>='blue', alpha=0.6, label='Data Points')</w:t>
+      </w:r>
+    </w:p>
+    <w:p>
+      <w:proofErr w:type="spellStart"/>
+      <w:r>
+        <w:t>plt.plot</w:t>
+      </w:r>
+      <w:proofErr w:type="spellEnd"/>
+      <w:r>
+        <w:t>(</w:t>
+      </w:r>
+      <w:proofErr w:type="spellStart"/>
+      <w:r>
+        <w:t>sl_dataset</w:t>
+      </w:r>
+      <w:proofErr w:type="spellEnd"/>
+      <w:r>
+        <w:t xml:space="preserve">["Feature"], </w:t>
+      </w:r>
+      <w:proofErr w:type="spellStart"/>
+      <w:r>
+        <w:t>y_prd,color</w:t>
+      </w:r>
+      <w:proofErr w:type="spellEnd"/>
+      <w:r>
+        <w:t xml:space="preserve"> = "red", label="predict line")</w:t>
+      </w:r>
+    </w:p>
+    <w:p>
+      <w:proofErr w:type="spellStart"/>
+      <w:r>
+        <w:t>plt.title</w:t>
+      </w:r>
+      <w:proofErr w:type="spellEnd"/>
+      <w:r>
+        <w:t xml:space="preserve">('Scatter Plot of Feature vs Target', </w:t>
+      </w:r>
+      <w:proofErr w:type="spellStart"/>
+      <w:r>
+        <w:t>fontsize</w:t>
+      </w:r>
+      <w:proofErr w:type="spellEnd"/>
+      <w:r>
+        <w:t>=16)</w:t>
+      </w:r>
+    </w:p>
+    <w:p>
+      <w:proofErr w:type="spellStart"/>
+      <w:r>
+        <w:t>plt.xlabel</w:t>
+      </w:r>
+      <w:proofErr w:type="spellEnd"/>
+      <w:r>
+        <w:t xml:space="preserve">('Feature (X)', </w:t>
+      </w:r>
+      <w:proofErr w:type="spellStart"/>
+      <w:r>
+        <w:t>fontsize</w:t>
+      </w:r>
+      <w:proofErr w:type="spellEnd"/>
+      <w:r>
+        <w:t>=14)</w:t>
+      </w:r>
+    </w:p>
+    <w:p>
+      <w:proofErr w:type="spellStart"/>
+      <w:r>
+        <w:t>plt.ylabel</w:t>
+      </w:r>
+      <w:proofErr w:type="spellEnd"/>
+      <w:r>
+        <w:t xml:space="preserve">('Target (Y)', </w:t>
+      </w:r>
+      <w:proofErr w:type="spellStart"/>
+      <w:r>
+        <w:t>fontsize</w:t>
+      </w:r>
+      <w:proofErr w:type="spellEnd"/>
+      <w:r>
+        <w:t>=14)</w:t>
+      </w:r>
+    </w:p>
+    <w:p>
+      <w:proofErr w:type="spellStart"/>
+      <w:r>
+        <w:t>plt.axhline</w:t>
+      </w:r>
+      <w:proofErr w:type="spellEnd"/>
+      <w:r>
+        <w:t xml:space="preserve">(y=0, color='black', linewidth=0.8, </w:t>
+      </w:r>
+      <w:proofErr w:type="spellStart"/>
+      <w:r>
+        <w:t>linestyle</w:t>
+      </w:r>
+      <w:proofErr w:type="spellEnd"/>
+      <w:r>
+        <w:t>='--')</w:t>
+      </w:r>
+    </w:p>
+    <w:p>
+      <w:proofErr w:type="spellStart"/>
+      <w:r>
+        <w:t>plt.axvline</w:t>
+      </w:r>
+      <w:proofErr w:type="spellEnd"/>
+      <w:r>
+        <w:t xml:space="preserve">(x=0, color='black', linewidth=0.8, </w:t>
+      </w:r>
+      <w:proofErr w:type="spellStart"/>
+      <w:r>
+        <w:t>linestyle</w:t>
+      </w:r>
+      <w:proofErr w:type="spellEnd"/>
+      <w:r>
+        <w:t>='--')</w:t>
+      </w:r>
+    </w:p>
+    <w:p>
+      <w:proofErr w:type="spellStart"/>
+      <w:r>
+        <w:t>plt.legend</w:t>
+      </w:r>
+      <w:proofErr w:type="spellEnd"/>
+      <w:r>
+        <w:t>()</w:t>
+      </w:r>
+    </w:p>
+    <w:p>
+      <w:proofErr w:type="spellStart"/>
+      <w:r>
+        <w:t>plt.grid</w:t>
+      </w:r>
+      <w:proofErr w:type="spellEnd"/>
+      <w:r>
+        <w:t xml:space="preserve">(True, </w:t>
+      </w:r>
+      <w:proofErr w:type="spellStart"/>
+      <w:r>
+        <w:t>linestyle</w:t>
+      </w:r>
+      <w:proofErr w:type="spellEnd"/>
+      <w:r>
+        <w:t>='--', alpha=0.5)</w:t>
+      </w:r>
+    </w:p>
+    <w:p>
+      <w:proofErr w:type="spellStart"/>
+      <w:r>
+        <w:t>plt.show</w:t>
+      </w:r>
+      <w:proofErr w:type="spellEnd"/>
+      <w:r>
+        <w:t>()</w:t>
       </w:r>
     </w:p>
     <w:p/>
@@ -1905,56 +2567,192 @@
     </w:p>
     <w:p>
       <w:r>
-        <w:t>x = ml_dataset.iloc[:,:-1]</w:t>
-      </w:r>
-    </w:p>
-    <w:p>
-      <w:r>
-        <w:t>y = ml_dataset["Target"]</w:t>
-      </w:r>
-    </w:p>
-    <w:p>
+        <w:t xml:space="preserve">x = </w:t>
+      </w:r>
+      <w:proofErr w:type="spellStart"/>
+      <w:r>
+        <w:t>ml_dataset.iloc</w:t>
+      </w:r>
+      <w:proofErr w:type="spellEnd"/>
+      <w:r>
+        <w:t>[:,:-1]</w:t>
+      </w:r>
+    </w:p>
+    <w:p>
+      <w:r>
+        <w:t xml:space="preserve">y = </w:t>
+      </w:r>
+      <w:proofErr w:type="spellStart"/>
+      <w:r>
+        <w:t>ml_dataset</w:t>
+      </w:r>
+      <w:proofErr w:type="spellEnd"/>
+      <w:r>
+        <w:t>["Target"]</w:t>
+      </w:r>
+    </w:p>
+    <w:p>
+      <w:proofErr w:type="spellStart"/>
       <w:r>
         <w:t>x.ndim</w:t>
       </w:r>
-    </w:p>
-    <w:p>
-      <w:r>
-        <w:t>from sklearn.model_selection import train_test_split</w:t>
-      </w:r>
-    </w:p>
-    <w:p>
-      <w:r>
-        <w:t>x_train, x_test, y_train, y_test = train_test_split(x,</w:t>
-      </w:r>
-      <w:r>
-        <w:t>y,test_size=0.2, random_state=42)</w:t>
-      </w:r>
-    </w:p>
-    <w:p>
-      <w:r>
-        <w:t>from sklearn.linear_model import LinearRegression</w:t>
-      </w:r>
-    </w:p>
-    <w:p>
-      <w:r>
-        <w:t>lr = LinearRegression()</w:t>
-      </w:r>
-    </w:p>
-    <w:p>
-      <w:r>
-        <w:t>lr.fit(x_train,</w:t>
-      </w:r>
-      <w:r>
-        <w:t>y_train)</w:t>
-      </w:r>
-    </w:p>
-    <w:p>
-      <w:r>
-        <w:t>lr.score(x_test,</w:t>
-      </w:r>
-      <w:r>
-        <w:t>y_test)</w:t>
+      <w:proofErr w:type="spellEnd"/>
+    </w:p>
+    <w:p>
+      <w:r>
+        <w:t xml:space="preserve">from </w:t>
+      </w:r>
+      <w:proofErr w:type="spellStart"/>
+      <w:r>
+        <w:t>sklearn.model_selection</w:t>
+      </w:r>
+      <w:proofErr w:type="spellEnd"/>
+      <w:r>
+        <w:t xml:space="preserve"> import </w:t>
+      </w:r>
+      <w:proofErr w:type="spellStart"/>
+      <w:r>
+        <w:t>train_test_split</w:t>
+      </w:r>
+      <w:proofErr w:type="spellEnd"/>
+    </w:p>
+    <w:p>
+      <w:proofErr w:type="spellStart"/>
+      <w:r>
+        <w:t>x_train</w:t>
+      </w:r>
+      <w:proofErr w:type="spellEnd"/>
+      <w:r>
+        <w:t xml:space="preserve">, </w:t>
+      </w:r>
+      <w:proofErr w:type="spellStart"/>
+      <w:r>
+        <w:t>x_test</w:t>
+      </w:r>
+      <w:proofErr w:type="spellEnd"/>
+      <w:r>
+        <w:t xml:space="preserve">, </w:t>
+      </w:r>
+      <w:proofErr w:type="spellStart"/>
+      <w:r>
+        <w:t>y_train</w:t>
+      </w:r>
+      <w:proofErr w:type="spellEnd"/>
+      <w:r>
+        <w:t xml:space="preserve">, </w:t>
+      </w:r>
+      <w:proofErr w:type="spellStart"/>
+      <w:r>
+        <w:t>y_test</w:t>
+      </w:r>
+      <w:proofErr w:type="spellEnd"/>
+      <w:r>
+        <w:t xml:space="preserve"> = </w:t>
+      </w:r>
+      <w:proofErr w:type="spellStart"/>
+      <w:r>
+        <w:t>train_test_split</w:t>
+      </w:r>
+      <w:proofErr w:type="spellEnd"/>
+      <w:r>
+        <w:t>(</w:t>
+      </w:r>
+      <w:proofErr w:type="spellStart"/>
+      <w:r>
+        <w:t>x,</w:t>
+      </w:r>
+      <w:r>
+        <w:t>y,test_size</w:t>
+      </w:r>
+      <w:proofErr w:type="spellEnd"/>
+      <w:r>
+        <w:t xml:space="preserve">=0.2, </w:t>
+      </w:r>
+      <w:proofErr w:type="spellStart"/>
+      <w:r>
+        <w:t>random_state</w:t>
+      </w:r>
+      <w:proofErr w:type="spellEnd"/>
+      <w:r>
+        <w:t>=42)</w:t>
+      </w:r>
+    </w:p>
+    <w:p>
+      <w:r>
+        <w:t xml:space="preserve">from </w:t>
+      </w:r>
+      <w:proofErr w:type="spellStart"/>
+      <w:r>
+        <w:t>sklearn.linear_model</w:t>
+      </w:r>
+      <w:proofErr w:type="spellEnd"/>
+      <w:r>
+        <w:t xml:space="preserve"> import </w:t>
+      </w:r>
+      <w:proofErr w:type="spellStart"/>
+      <w:r>
+        <w:t>LinearRegression</w:t>
+      </w:r>
+      <w:proofErr w:type="spellEnd"/>
+    </w:p>
+    <w:p>
+      <w:proofErr w:type="spellStart"/>
+      <w:r>
+        <w:t>lr</w:t>
+      </w:r>
+      <w:proofErr w:type="spellEnd"/>
+      <w:r>
+        <w:t xml:space="preserve"> = </w:t>
+      </w:r>
+      <w:proofErr w:type="spellStart"/>
+      <w:r>
+        <w:t>LinearRegression</w:t>
+      </w:r>
+      <w:proofErr w:type="spellEnd"/>
+      <w:r>
+        <w:t>()</w:t>
+      </w:r>
+    </w:p>
+    <w:p>
+      <w:proofErr w:type="spellStart"/>
+      <w:r>
+        <w:t>lr.fit</w:t>
+      </w:r>
+      <w:proofErr w:type="spellEnd"/>
+      <w:r>
+        <w:t>(</w:t>
+      </w:r>
+      <w:proofErr w:type="spellStart"/>
+      <w:r>
+        <w:t>x_train,</w:t>
+      </w:r>
+      <w:r>
+        <w:t>y_train</w:t>
+      </w:r>
+      <w:proofErr w:type="spellEnd"/>
+      <w:r>
+        <w:t>)</w:t>
+      </w:r>
+    </w:p>
+    <w:p>
+      <w:proofErr w:type="spellStart"/>
+      <w:r>
+        <w:t>lr.score</w:t>
+      </w:r>
+      <w:proofErr w:type="spellEnd"/>
+      <w:r>
+        <w:t>(</w:t>
+      </w:r>
+      <w:proofErr w:type="spellStart"/>
+      <w:r>
+        <w:t>x_test,</w:t>
+      </w:r>
+      <w:r>
+        <w:t>y_test</w:t>
+      </w:r>
+      <w:proofErr w:type="spellEnd"/>
+      <w:r>
+        <w:t>)</w:t>
       </w:r>
     </w:p>
     <w:p>
@@ -1963,19 +2761,37 @@
       </w:r>
     </w:p>
     <w:p>
-      <w:r>
-        <w:t>ml_lr.coef_</w:t>
-      </w:r>
-    </w:p>
-    <w:p>
-      <w:r>
-        <w:t>ml_lr.intercept_</w:t>
+      <w:proofErr w:type="spellStart"/>
+      <w:r>
+        <w:t>ml_lr.coef</w:t>
+      </w:r>
+      <w:proofErr w:type="spellEnd"/>
+      <w:r>
+        <w:t>_</w:t>
+      </w:r>
+    </w:p>
+    <w:p>
+      <w:proofErr w:type="spellStart"/>
+      <w:r>
+        <w:t>ml_lr.intercept</w:t>
+      </w:r>
+      <w:proofErr w:type="spellEnd"/>
+      <w:r>
+        <w:t>_</w:t>
       </w:r>
     </w:p>
     <w:p>
       <w:r>
         <w:lastRenderedPageBreak/>
-        <w:t># y_prd = 3.03737113*Feature1+-1.44414216*Feature2+2.0121138*Feature3</w:t>
+        <w:t xml:space="preserve"># </w:t>
+      </w:r>
+      <w:proofErr w:type="spellStart"/>
+      <w:r>
+        <w:t>y_prd</w:t>
+      </w:r>
+      <w:proofErr w:type="spellEnd"/>
+      <w:r>
+        <w:t xml:space="preserve"> = 3.03737113*Feature1+-1.44414216*Feature2+2.0121138*Feature3</w:t>
       </w:r>
       <w:r>
         <w:t xml:space="preserve"> </w:t>
@@ -2024,17 +2840,43 @@
     </w:p>
     <w:p>
       <w:r>
-        <w:t>from sklearn.preprocessing import PolynomialFeatures</w:t>
-      </w:r>
-    </w:p>
-    <w:p>
-      <w:r>
-        <w:t>pf = PolynomialFeatures(degree=2)</w:t>
-      </w:r>
-    </w:p>
-    <w:p>
-      <w:r>
-        <w:t>pf.fit(</w:t>
+        <w:t xml:space="preserve">from </w:t>
+      </w:r>
+      <w:proofErr w:type="spellStart"/>
+      <w:r>
+        <w:t>sklearn.preprocessing</w:t>
+      </w:r>
+      <w:proofErr w:type="spellEnd"/>
+      <w:r>
+        <w:t xml:space="preserve"> import </w:t>
+      </w:r>
+      <w:proofErr w:type="spellStart"/>
+      <w:r>
+        <w:t>PolynomialFeatures</w:t>
+      </w:r>
+      <w:proofErr w:type="spellEnd"/>
+    </w:p>
+    <w:p>
+      <w:r>
+        <w:t xml:space="preserve">pf = </w:t>
+      </w:r>
+      <w:proofErr w:type="spellStart"/>
+      <w:r>
+        <w:t>PolynomialFeatures</w:t>
+      </w:r>
+      <w:proofErr w:type="spellEnd"/>
+      <w:r>
+        <w:t>(degree=2)</w:t>
+      </w:r>
+    </w:p>
+    <w:p>
+      <w:proofErr w:type="spellStart"/>
+      <w:r>
+        <w:t>pf.fit</w:t>
+      </w:r>
+      <w:proofErr w:type="spellEnd"/>
+      <w:r>
+        <w:t>(</w:t>
       </w:r>
       <w:r>
         <w:t>x)</w:t>
@@ -2042,7 +2884,15 @@
     </w:p>
     <w:p>
       <w:r>
-        <w:t>x = pf.transform(</w:t>
+        <w:t xml:space="preserve">x = </w:t>
+      </w:r>
+      <w:proofErr w:type="spellStart"/>
+      <w:r>
+        <w:t>pf.transform</w:t>
+      </w:r>
+      <w:proofErr w:type="spellEnd"/>
+      <w:r>
+        <w:t>(</w:t>
       </w:r>
       <w:r>
         <w:t>x)</w:t>
@@ -2050,12 +2900,62 @@
     </w:p>
     <w:p>
       <w:r>
-        <w:t>from sklearn.model_selection import train_test_split</w:t>
-      </w:r>
-    </w:p>
-    <w:p>
-      <w:r>
-        <w:t xml:space="preserve">x_train, x_test, y_train, y_test = train_test_split(x, </w:t>
+        <w:t xml:space="preserve">from </w:t>
+      </w:r>
+      <w:proofErr w:type="spellStart"/>
+      <w:r>
+        <w:t>sklearn.model_selection</w:t>
+      </w:r>
+      <w:proofErr w:type="spellEnd"/>
+      <w:r>
+        <w:t xml:space="preserve"> import </w:t>
+      </w:r>
+      <w:proofErr w:type="spellStart"/>
+      <w:r>
+        <w:t>train_test_split</w:t>
+      </w:r>
+      <w:proofErr w:type="spellEnd"/>
+    </w:p>
+    <w:p>
+      <w:proofErr w:type="spellStart"/>
+      <w:r>
+        <w:t>x_train</w:t>
+      </w:r>
+      <w:proofErr w:type="spellEnd"/>
+      <w:r>
+        <w:t xml:space="preserve">, </w:t>
+      </w:r>
+      <w:proofErr w:type="spellStart"/>
+      <w:r>
+        <w:t>x_test</w:t>
+      </w:r>
+      <w:proofErr w:type="spellEnd"/>
+      <w:r>
+        <w:t xml:space="preserve">, </w:t>
+      </w:r>
+      <w:proofErr w:type="spellStart"/>
+      <w:r>
+        <w:t>y_train</w:t>
+      </w:r>
+      <w:proofErr w:type="spellEnd"/>
+      <w:r>
+        <w:t xml:space="preserve">, </w:t>
+      </w:r>
+      <w:proofErr w:type="spellStart"/>
+      <w:r>
+        <w:t>y_test</w:t>
+      </w:r>
+      <w:proofErr w:type="spellEnd"/>
+      <w:r>
+        <w:t xml:space="preserve"> = </w:t>
+      </w:r>
+      <w:proofErr w:type="spellStart"/>
+      <w:r>
+        <w:t>train_test_split</w:t>
+      </w:r>
+      <w:proofErr w:type="spellEnd"/>
+      <w:r>
+        <w:t xml:space="preserve">(x, </w:t>
       </w:r>
       <w:r>
         <w:t>y,</w:t>
@@ -2063,28 +2963,85 @@
       <w:r>
         <w:t xml:space="preserve"> </w:t>
       </w:r>
-      <w:r>
-        <w:t>test_size=0.2,random_state=42)</w:t>
-      </w:r>
-    </w:p>
-    <w:p>
-      <w:r>
-        <w:t>from sklearn.linear_model import LinearRegression</w:t>
-      </w:r>
-    </w:p>
-    <w:p>
-      <w:r>
-        <w:t>lr = LinearRegression()</w:t>
-      </w:r>
-    </w:p>
-    <w:p>
-      <w:r>
-        <w:t>lr.fit(pr_x_train,pr_y_train)</w:t>
-      </w:r>
-    </w:p>
-    <w:p>
-      <w:r>
-        <w:t>lr.score(pr_x_test,pr_y_test)</w:t>
+      <w:proofErr w:type="spellStart"/>
+      <w:r>
+        <w:t>test_size</w:t>
+      </w:r>
+      <w:proofErr w:type="spellEnd"/>
+      <w:r>
+        <w:t>=0.2,random_state=42)</w:t>
+      </w:r>
+    </w:p>
+    <w:p>
+      <w:r>
+        <w:t xml:space="preserve">from </w:t>
+      </w:r>
+      <w:proofErr w:type="spellStart"/>
+      <w:r>
+        <w:t>sklearn.linear_model</w:t>
+      </w:r>
+      <w:proofErr w:type="spellEnd"/>
+      <w:r>
+        <w:t xml:space="preserve"> import </w:t>
+      </w:r>
+      <w:proofErr w:type="spellStart"/>
+      <w:r>
+        <w:t>LinearRegression</w:t>
+      </w:r>
+      <w:proofErr w:type="spellEnd"/>
+    </w:p>
+    <w:p>
+      <w:proofErr w:type="spellStart"/>
+      <w:r>
+        <w:t>lr</w:t>
+      </w:r>
+      <w:proofErr w:type="spellEnd"/>
+      <w:r>
+        <w:t xml:space="preserve"> = </w:t>
+      </w:r>
+      <w:proofErr w:type="spellStart"/>
+      <w:r>
+        <w:t>LinearRegression</w:t>
+      </w:r>
+      <w:proofErr w:type="spellEnd"/>
+      <w:r>
+        <w:t>()</w:t>
+      </w:r>
+    </w:p>
+    <w:p>
+      <w:proofErr w:type="spellStart"/>
+      <w:r>
+        <w:t>lr.fit</w:t>
+      </w:r>
+      <w:proofErr w:type="spellEnd"/>
+      <w:r>
+        <w:t>(</w:t>
+      </w:r>
+      <w:proofErr w:type="spellStart"/>
+      <w:r>
+        <w:t>pr_x_train,pr_y_train</w:t>
+      </w:r>
+      <w:proofErr w:type="spellEnd"/>
+      <w:r>
+        <w:t>)</w:t>
+      </w:r>
+    </w:p>
+    <w:p>
+      <w:proofErr w:type="spellStart"/>
+      <w:r>
+        <w:t>lr.score</w:t>
+      </w:r>
+      <w:proofErr w:type="spellEnd"/>
+      <w:r>
+        <w:t>(</w:t>
+      </w:r>
+      <w:proofErr w:type="spellStart"/>
+      <w:r>
+        <w:t>pr_x_test,pr_y_test</w:t>
+      </w:r>
+      <w:proofErr w:type="spellEnd"/>
+      <w:r>
+        <w:t>)</w:t>
       </w:r>
     </w:p>
     <w:p>
@@ -2098,39 +3055,90 @@
       </w:r>
     </w:p>
     <w:p>
-      <w:r>
-        <w:t>lr.coef_  # m</w:t>
-      </w:r>
-    </w:p>
-    <w:p>
-      <w:r>
-        <w:t>lr.intercept_  # c</w:t>
-      </w:r>
-    </w:p>
-    <w:p>
-      <w:r>
-        <w:t>prd = pr_lr.predict(pr_x)</w:t>
-      </w:r>
-    </w:p>
-    <w:p>
-      <w:r>
-        <w:t>plt.scatter(dataset["Feature"],</w:t>
+      <w:proofErr w:type="spellStart"/>
+      <w:r>
+        <w:t>lr.coef</w:t>
+      </w:r>
+      <w:proofErr w:type="spellEnd"/>
+      <w:r>
+        <w:t>_  # m</w:t>
+      </w:r>
+    </w:p>
+    <w:p>
+      <w:proofErr w:type="spellStart"/>
+      <w:r>
+        <w:t>lr.intercept</w:t>
+      </w:r>
+      <w:proofErr w:type="spellEnd"/>
+      <w:r>
+        <w:t>_  # c</w:t>
+      </w:r>
+    </w:p>
+    <w:p>
+      <w:proofErr w:type="spellStart"/>
+      <w:r>
+        <w:t>prd</w:t>
+      </w:r>
+      <w:proofErr w:type="spellEnd"/>
+      <w:r>
+        <w:t xml:space="preserve"> = </w:t>
+      </w:r>
+      <w:proofErr w:type="spellStart"/>
+      <w:r>
+        <w:t>pr_lr.predict</w:t>
+      </w:r>
+      <w:proofErr w:type="spellEnd"/>
+      <w:r>
+        <w:t>(</w:t>
+      </w:r>
+      <w:proofErr w:type="spellStart"/>
+      <w:r>
+        <w:t>pr_x</w:t>
+      </w:r>
+      <w:proofErr w:type="spellEnd"/>
+      <w:r>
+        <w:t>)</w:t>
+      </w:r>
+    </w:p>
+    <w:p>
+      <w:proofErr w:type="spellStart"/>
+      <w:r>
+        <w:t>plt.scatter</w:t>
+      </w:r>
+      <w:proofErr w:type="spellEnd"/>
+      <w:r>
+        <w:t>(dataset["Feature"],</w:t>
       </w:r>
       <w:r>
         <w:t>dataset["Target"])</w:t>
       </w:r>
     </w:p>
     <w:p>
-      <w:r>
-        <w:t xml:space="preserve">plt.plot(dataset["Feature"], </w:t>
-      </w:r>
-      <w:r>
-        <w:t>prd, c="red")</w:t>
-      </w:r>
-    </w:p>
-    <w:p>
-      <w:r>
-        <w:t>plt.show()</w:t>
+      <w:proofErr w:type="spellStart"/>
+      <w:r>
+        <w:t>plt.plot</w:t>
+      </w:r>
+      <w:proofErr w:type="spellEnd"/>
+      <w:r>
+        <w:t xml:space="preserve">(dataset["Feature"], </w:t>
+      </w:r>
+      <w:proofErr w:type="spellStart"/>
+      <w:r>
+        <w:t>prd</w:t>
+      </w:r>
+      <w:proofErr w:type="spellEnd"/>
+      <w:r>
+        <w:t>, c="red")</w:t>
+      </w:r>
+    </w:p>
+    <w:p>
+      <w:proofErr w:type="spellStart"/>
+      <w:r>
+        <w:t>plt.show</w:t>
+      </w:r>
+      <w:proofErr w:type="spellEnd"/>
+      <w:r>
+        <w:t>()</w:t>
       </w:r>
     </w:p>
     <w:p>
@@ -2148,16 +3156,37 @@
     </w:p>
     <w:p>
       <w:r>
-        <w:t>test = pf.transform([[4]])</w:t>
+        <w:t xml:space="preserve">test = </w:t>
+      </w:r>
+      <w:proofErr w:type="spellStart"/>
+      <w:r>
+        <w:t>pf.transform</w:t>
+      </w:r>
+      <w:proofErr w:type="spellEnd"/>
+      <w:r>
+        <w:t>([[4]])</w:t>
       </w:r>
       <w:r>
         <w:tab/>
-        <w:t>4 as a example</w:t>
-      </w:r>
-    </w:p>
-    <w:p>
-      <w:r>
-        <w:t>lr.predict(test)</w:t>
+        <w:t xml:space="preserve">4 as </w:t>
+      </w:r>
+      <w:proofErr w:type="spellStart"/>
+      <w:r>
+        <w:t>a</w:t>
+      </w:r>
+      <w:proofErr w:type="spellEnd"/>
+      <w:r>
+        <w:t xml:space="preserve"> example</w:t>
+      </w:r>
+    </w:p>
+    <w:p>
+      <w:proofErr w:type="spellStart"/>
+      <w:r>
+        <w:t>lr.predict</w:t>
+      </w:r>
+      <w:proofErr w:type="spellEnd"/>
+      <w:r>
+        <w:t>(test)</w:t>
       </w:r>
     </w:p>
     <w:p/>
@@ -2494,6 +3523,7 @@
         </w:rPr>
         <w:t>∑</w:t>
       </w:r>
+      <w:proofErr w:type="spellStart"/>
       <w:r>
         <w:rPr>
           <w:rStyle w:val="mord"/>
@@ -2508,6 +3538,7 @@
         </w:rPr>
         <w:t>i</w:t>
       </w:r>
+      <w:proofErr w:type="spellEnd"/>
       <w:r>
         <w:rPr>
           <w:rStyle w:val="mrel"/>
@@ -2565,6 +3596,7 @@
         </w:rPr>
         <w:t>(</w:t>
       </w:r>
+      <w:proofErr w:type="spellStart"/>
       <w:r>
         <w:rPr>
           <w:rStyle w:val="mord"/>
@@ -2591,6 +3623,7 @@
         </w:rPr>
         <w:t>i</w:t>
       </w:r>
+      <w:proofErr w:type="spellEnd"/>
       <w:r>
         <w:rPr>
           <w:rStyle w:val="vlist-s"/>
@@ -2643,6 +3676,7 @@
         </w:rPr>
         <w:t>​</w:t>
       </w:r>
+      <w:proofErr w:type="spellStart"/>
       <w:r>
         <w:rPr>
           <w:rStyle w:val="mord"/>
@@ -2657,6 +3691,7 @@
         </w:rPr>
         <w:t>i</w:t>
       </w:r>
+      <w:proofErr w:type="spellEnd"/>
       <w:r>
         <w:rPr>
           <w:rStyle w:val="vlist-s"/>
@@ -2799,6 +3834,7 @@
         </w:rPr>
         <w:t>∑</w:t>
       </w:r>
+      <w:proofErr w:type="spellStart"/>
       <w:r>
         <w:rPr>
           <w:rStyle w:val="mord"/>
@@ -2813,6 +3849,7 @@
         </w:rPr>
         <w:t>i</w:t>
       </w:r>
+      <w:proofErr w:type="spellEnd"/>
       <w:r>
         <w:rPr>
           <w:rStyle w:val="mrel"/>
@@ -2870,6 +3907,7 @@
         </w:rPr>
         <w:t>∣</w:t>
       </w:r>
+      <w:proofErr w:type="spellStart"/>
       <w:r>
         <w:rPr>
           <w:rStyle w:val="mord"/>
@@ -2896,6 +3934,7 @@
         </w:rPr>
         <w:t>i</w:t>
       </w:r>
+      <w:proofErr w:type="spellEnd"/>
       <w:r>
         <w:rPr>
           <w:rStyle w:val="vlist-s"/>
@@ -2948,6 +3987,7 @@
         </w:rPr>
         <w:t>​</w:t>
       </w:r>
+      <w:proofErr w:type="spellStart"/>
       <w:r>
         <w:rPr>
           <w:rStyle w:val="mord"/>
@@ -2962,6 +4002,7 @@
         </w:rPr>
         <w:t>i</w:t>
       </w:r>
+      <w:proofErr w:type="spellEnd"/>
       <w:r>
         <w:rPr>
           <w:rStyle w:val="vlist-s"/>
@@ -3068,25 +4109,126 @@
     </w:p>
     <w:p>
       <w:r>
-        <w:t>from sklearn.metrics import mean_squared_error, mean_absolute_error</w:t>
-      </w:r>
+        <w:t xml:space="preserve">from </w:t>
+      </w:r>
+      <w:proofErr w:type="spellStart"/>
+      <w:r>
+        <w:t>sklearn.metrics</w:t>
+      </w:r>
+      <w:proofErr w:type="spellEnd"/>
+      <w:r>
+        <w:t xml:space="preserve"> import </w:t>
+      </w:r>
+      <w:proofErr w:type="spellStart"/>
+      <w:r>
+        <w:t>mean_squared_error</w:t>
+      </w:r>
+      <w:proofErr w:type="spellEnd"/>
+      <w:r>
+        <w:t xml:space="preserve">, </w:t>
+      </w:r>
+      <w:proofErr w:type="spellStart"/>
+      <w:r>
+        <w:t>mean_absolute_error</w:t>
+      </w:r>
+      <w:proofErr w:type="spellEnd"/>
       <w:r>
         <w:t>, r2_score</w:t>
       </w:r>
     </w:p>
     <w:p>
       <w:r>
-        <w:t>print(mean_squared_error(y_test,lr.predict(x_test)))</w:t>
-      </w:r>
-    </w:p>
-    <w:p>
-      <w:r>
-        <w:t>print(mean_absolute_error(y_test,lr.predict(x_test)))</w:t>
-      </w:r>
-    </w:p>
-    <w:p>
-      <w:r>
-        <w:t>print(np.sqrt(mean_squared_error(y_test,lr.predict(x_test))))</w:t>
+        <w:t>print(</w:t>
+      </w:r>
+      <w:proofErr w:type="spellStart"/>
+      <w:r>
+        <w:t>mean_squared_error</w:t>
+      </w:r>
+      <w:proofErr w:type="spellEnd"/>
+      <w:r>
+        <w:t>(</w:t>
+      </w:r>
+      <w:proofErr w:type="spellStart"/>
+      <w:r>
+        <w:t>y_test,lr.predict</w:t>
+      </w:r>
+      <w:proofErr w:type="spellEnd"/>
+      <w:r>
+        <w:t>(</w:t>
+      </w:r>
+      <w:proofErr w:type="spellStart"/>
+      <w:r>
+        <w:t>x_test</w:t>
+      </w:r>
+      <w:proofErr w:type="spellEnd"/>
+      <w:r>
+        <w:t>)))</w:t>
+      </w:r>
+    </w:p>
+    <w:p>
+      <w:r>
+        <w:t>print(</w:t>
+      </w:r>
+      <w:proofErr w:type="spellStart"/>
+      <w:r>
+        <w:t>mean_absolute_error</w:t>
+      </w:r>
+      <w:proofErr w:type="spellEnd"/>
+      <w:r>
+        <w:t>(</w:t>
+      </w:r>
+      <w:proofErr w:type="spellStart"/>
+      <w:r>
+        <w:t>y_test,lr.predict</w:t>
+      </w:r>
+      <w:proofErr w:type="spellEnd"/>
+      <w:r>
+        <w:t>(</w:t>
+      </w:r>
+      <w:proofErr w:type="spellStart"/>
+      <w:r>
+        <w:t>x_test</w:t>
+      </w:r>
+      <w:proofErr w:type="spellEnd"/>
+      <w:r>
+        <w:t>)))</w:t>
+      </w:r>
+    </w:p>
+    <w:p>
+      <w:r>
+        <w:t>print(</w:t>
+      </w:r>
+      <w:proofErr w:type="spellStart"/>
+      <w:r>
+        <w:t>np.sqrt</w:t>
+      </w:r>
+      <w:proofErr w:type="spellEnd"/>
+      <w:r>
+        <w:t>(</w:t>
+      </w:r>
+      <w:proofErr w:type="spellStart"/>
+      <w:r>
+        <w:t>mean_squared_error</w:t>
+      </w:r>
+      <w:proofErr w:type="spellEnd"/>
+      <w:r>
+        <w:t>(</w:t>
+      </w:r>
+      <w:proofErr w:type="spellStart"/>
+      <w:r>
+        <w:t>y_test,lr.predict</w:t>
+      </w:r>
+      <w:proofErr w:type="spellEnd"/>
+      <w:r>
+        <w:t>(</w:t>
+      </w:r>
+      <w:proofErr w:type="spellStart"/>
+      <w:r>
+        <w:t>x_test</w:t>
+      </w:r>
+      <w:proofErr w:type="spellEnd"/>
+      <w:r>
+        <w:t>))))</w:t>
       </w:r>
     </w:p>
     <w:p>
@@ -3277,7 +4419,15 @@
     </w:p>
     <w:p>
       <w:r>
-        <w:t>from sklearn.linear_model impor</w:t>
+        <w:t xml:space="preserve">from </w:t>
+      </w:r>
+      <w:proofErr w:type="spellStart"/>
+      <w:r>
+        <w:t>sklearn.linear_model</w:t>
+      </w:r>
+      <w:proofErr w:type="spellEnd"/>
+      <w:r>
+        <w:t xml:space="preserve"> impor</w:t>
       </w:r>
       <w:r>
         <w:t>t Lasso</w:t>
@@ -3289,19 +4439,50 @@
       </w:r>
     </w:p>
     <w:p>
-      <w:r>
-        <w:t xml:space="preserve">ls.fit(x_train, </w:t>
-      </w:r>
-      <w:r>
-        <w:t>y_train)</w:t>
-      </w:r>
-    </w:p>
-    <w:p>
-      <w:r>
-        <w:t>ls.score(x_test,</w:t>
-      </w:r>
-      <w:r>
-        <w:t>y_test)*100</w:t>
+      <w:proofErr w:type="spellStart"/>
+      <w:r>
+        <w:t>ls.fit</w:t>
+      </w:r>
+      <w:proofErr w:type="spellEnd"/>
+      <w:r>
+        <w:t>(</w:t>
+      </w:r>
+      <w:proofErr w:type="spellStart"/>
+      <w:r>
+        <w:t>x_train</w:t>
+      </w:r>
+      <w:proofErr w:type="spellEnd"/>
+      <w:r>
+        <w:t xml:space="preserve">, </w:t>
+      </w:r>
+      <w:proofErr w:type="spellStart"/>
+      <w:r>
+        <w:t>y_train</w:t>
+      </w:r>
+      <w:proofErr w:type="spellEnd"/>
+      <w:r>
+        <w:t>)</w:t>
+      </w:r>
+    </w:p>
+    <w:p>
+      <w:proofErr w:type="spellStart"/>
+      <w:r>
+        <w:t>ls.score</w:t>
+      </w:r>
+      <w:proofErr w:type="spellEnd"/>
+      <w:r>
+        <w:t>(</w:t>
+      </w:r>
+      <w:proofErr w:type="spellStart"/>
+      <w:r>
+        <w:t>x_test,</w:t>
+      </w:r>
+      <w:r>
+        <w:t>y_test</w:t>
+      </w:r>
+      <w:proofErr w:type="spellEnd"/>
+      <w:r>
+        <w:t>)*100</w:t>
       </w:r>
     </w:p>
     <w:p/>
@@ -3403,31 +4584,75 @@
         <w:t>from</w:t>
       </w:r>
       <w:r>
-        <w:t xml:space="preserve"> sklearn.linear_model import</w:t>
+        <w:t xml:space="preserve"> </w:t>
+      </w:r>
+      <w:proofErr w:type="spellStart"/>
+      <w:r>
+        <w:t>sklearn.linear_model</w:t>
+      </w:r>
+      <w:proofErr w:type="spellEnd"/>
+      <w:r>
+        <w:t xml:space="preserve"> import</w:t>
       </w:r>
       <w:r>
         <w:t xml:space="preserve"> Ridge</w:t>
       </w:r>
     </w:p>
     <w:p>
-      <w:r>
-        <w:t>ri = Ridge(alpha=10)</w:t>
-      </w:r>
-    </w:p>
-    <w:p>
-      <w:r>
-        <w:t xml:space="preserve">ri.fit(x_train, </w:t>
-      </w:r>
-      <w:r>
-        <w:t>y_train)</w:t>
-      </w:r>
-    </w:p>
-    <w:p>
-      <w:r>
-        <w:t>ri.score(x_test,</w:t>
-      </w:r>
-      <w:r>
-        <w:t>y_test)*100</w:t>
+      <w:proofErr w:type="spellStart"/>
+      <w:r>
+        <w:t>ri</w:t>
+      </w:r>
+      <w:proofErr w:type="spellEnd"/>
+      <w:r>
+        <w:t xml:space="preserve"> = Ridge(alpha=10)</w:t>
+      </w:r>
+    </w:p>
+    <w:p>
+      <w:proofErr w:type="spellStart"/>
+      <w:r>
+        <w:t>ri.fit</w:t>
+      </w:r>
+      <w:proofErr w:type="spellEnd"/>
+      <w:r>
+        <w:t>(</w:t>
+      </w:r>
+      <w:proofErr w:type="spellStart"/>
+      <w:r>
+        <w:t>x_train</w:t>
+      </w:r>
+      <w:proofErr w:type="spellEnd"/>
+      <w:r>
+        <w:t xml:space="preserve">, </w:t>
+      </w:r>
+      <w:proofErr w:type="spellStart"/>
+      <w:r>
+        <w:t>y_train</w:t>
+      </w:r>
+      <w:proofErr w:type="spellEnd"/>
+      <w:r>
+        <w:t>)</w:t>
+      </w:r>
+    </w:p>
+    <w:p>
+      <w:proofErr w:type="spellStart"/>
+      <w:r>
+        <w:t>ri.score</w:t>
+      </w:r>
+      <w:proofErr w:type="spellEnd"/>
+      <w:r>
+        <w:t>(</w:t>
+      </w:r>
+      <w:proofErr w:type="spellStart"/>
+      <w:r>
+        <w:t>x_test,</w:t>
+      </w:r>
+      <w:r>
+        <w:t>y_test</w:t>
+      </w:r>
+      <w:proofErr w:type="spellEnd"/>
+      <w:r>
+        <w:t>)*100</w:t>
       </w:r>
     </w:p>
     <w:p/>
@@ -3825,93 +5050,339 @@
     </w:p>
     <w:p>
       <w:r>
-        <w:t>dataset = pd.read_csv("logistic_regression_dataset.csv")</w:t>
-      </w:r>
-    </w:p>
-    <w:p>
-      <w:r>
-        <w:t>dataset.head()</w:t>
-      </w:r>
-    </w:p>
-    <w:p>
-      <w:r>
-        <w:t>plt.figure(figsize=(4,3))</w:t>
-      </w:r>
-    </w:p>
-    <w:p>
-      <w:r>
-        <w:t>sns.scatterplot(x="Feature",y="Target",data=dataset)</w:t>
-      </w:r>
-    </w:p>
-    <w:p>
-      <w:r>
-        <w:t>plt.show()</w:t>
-      </w:r>
-    </w:p>
-    <w:p>
-      <w:r>
-        <w:t>x = lo_dataset[["Feature"]]</w:t>
-      </w:r>
-    </w:p>
-    <w:p>
-      <w:r>
-        <w:t>y = lo_dataset["Target"]</w:t>
-      </w:r>
-    </w:p>
-    <w:p>
-      <w:r>
-        <w:t>from sklearn.model_selection import train_test_split</w:t>
-      </w:r>
-    </w:p>
-    <w:p>
-      <w:r>
-        <w:t>x_train, x_test, y_train, y_test = train_test_split(x,y,test_size=0.2, random_state=42)</w:t>
-      </w:r>
-    </w:p>
-    <w:p>
-      <w:r>
-        <w:t>from sklearn.linear_model import LogisticRegression</w:t>
-      </w:r>
-    </w:p>
-    <w:p>
-      <w:r>
-        <w:t>lo = LogisticRegression()</w:t>
-      </w:r>
-    </w:p>
-    <w:p>
-      <w:r>
-        <w:t>lo.fit(x_train,y_train)</w:t>
-      </w:r>
-    </w:p>
-    <w:p>
-      <w:r>
-        <w:t>lo.score(x_test,y_test)</w:t>
-      </w:r>
-    </w:p>
-    <w:p>
-      <w:r>
-        <w:t>lr.predict([[40]])</w:t>
-      </w:r>
-    </w:p>
-    <w:p>
-      <w:r>
-        <w:t>plt.figure(figsize=(4,3))</w:t>
-      </w:r>
-    </w:p>
-    <w:p>
+        <w:t xml:space="preserve">dataset = </w:t>
+      </w:r>
+      <w:proofErr w:type="spellStart"/>
+      <w:r>
+        <w:t>pd.read_csv</w:t>
+      </w:r>
+      <w:proofErr w:type="spellEnd"/>
+      <w:r>
+        <w:t>("logistic_regression_dataset.csv")</w:t>
+      </w:r>
+    </w:p>
+    <w:p>
+      <w:proofErr w:type="spellStart"/>
+      <w:r>
+        <w:t>dataset.head</w:t>
+      </w:r>
+      <w:proofErr w:type="spellEnd"/>
+      <w:r>
+        <w:t>()</w:t>
+      </w:r>
+    </w:p>
+    <w:p>
+      <w:proofErr w:type="spellStart"/>
+      <w:r>
+        <w:t>plt.figure</w:t>
+      </w:r>
+      <w:proofErr w:type="spellEnd"/>
+      <w:r>
+        <w:t>(</w:t>
+      </w:r>
+      <w:proofErr w:type="spellStart"/>
+      <w:r>
+        <w:t>figsize</w:t>
+      </w:r>
+      <w:proofErr w:type="spellEnd"/>
+      <w:r>
+        <w:t>=(4,3))</w:t>
+      </w:r>
+    </w:p>
+    <w:p>
+      <w:proofErr w:type="spellStart"/>
+      <w:r>
+        <w:t>sns.scatterplot</w:t>
+      </w:r>
+      <w:proofErr w:type="spellEnd"/>
+      <w:r>
+        <w:t>(x="</w:t>
+      </w:r>
+      <w:proofErr w:type="spellStart"/>
+      <w:r>
+        <w:t>Feature",y</w:t>
+      </w:r>
+      <w:proofErr w:type="spellEnd"/>
+      <w:r>
+        <w:t>="</w:t>
+      </w:r>
+      <w:proofErr w:type="spellStart"/>
+      <w:r>
+        <w:t>Target",data</w:t>
+      </w:r>
+      <w:proofErr w:type="spellEnd"/>
+      <w:r>
+        <w:t>=dataset)</w:t>
+      </w:r>
+    </w:p>
+    <w:p>
+      <w:proofErr w:type="spellStart"/>
+      <w:r>
+        <w:t>plt.show</w:t>
+      </w:r>
+      <w:proofErr w:type="spellEnd"/>
+      <w:r>
+        <w:t>()</w:t>
+      </w:r>
+    </w:p>
+    <w:p>
+      <w:r>
+        <w:t xml:space="preserve">x = </w:t>
+      </w:r>
+      <w:proofErr w:type="spellStart"/>
+      <w:r>
+        <w:t>lo_dataset</w:t>
+      </w:r>
+      <w:proofErr w:type="spellEnd"/>
+      <w:r>
+        <w:t>[["Feature"]]</w:t>
+      </w:r>
+    </w:p>
+    <w:p>
+      <w:r>
+        <w:t xml:space="preserve">y = </w:t>
+      </w:r>
+      <w:proofErr w:type="spellStart"/>
+      <w:r>
+        <w:t>lo_dataset</w:t>
+      </w:r>
+      <w:proofErr w:type="spellEnd"/>
+      <w:r>
+        <w:t>["Target"]</w:t>
+      </w:r>
+    </w:p>
+    <w:p>
+      <w:r>
+        <w:t xml:space="preserve">from </w:t>
+      </w:r>
+      <w:proofErr w:type="spellStart"/>
+      <w:r>
+        <w:t>sklearn.model_selection</w:t>
+      </w:r>
+      <w:proofErr w:type="spellEnd"/>
+      <w:r>
+        <w:t xml:space="preserve"> import </w:t>
+      </w:r>
+      <w:proofErr w:type="spellStart"/>
+      <w:r>
+        <w:t>train_test_split</w:t>
+      </w:r>
+      <w:proofErr w:type="spellEnd"/>
+    </w:p>
+    <w:p>
+      <w:proofErr w:type="spellStart"/>
+      <w:r>
+        <w:t>x_train</w:t>
+      </w:r>
+      <w:proofErr w:type="spellEnd"/>
+      <w:r>
+        <w:t xml:space="preserve">, </w:t>
+      </w:r>
+      <w:proofErr w:type="spellStart"/>
+      <w:r>
+        <w:t>x_test</w:t>
+      </w:r>
+      <w:proofErr w:type="spellEnd"/>
+      <w:r>
+        <w:t xml:space="preserve">, </w:t>
+      </w:r>
+      <w:proofErr w:type="spellStart"/>
+      <w:r>
+        <w:t>y_train</w:t>
+      </w:r>
+      <w:proofErr w:type="spellEnd"/>
+      <w:r>
+        <w:t xml:space="preserve">, </w:t>
+      </w:r>
+      <w:proofErr w:type="spellStart"/>
+      <w:r>
+        <w:t>y_test</w:t>
+      </w:r>
+      <w:proofErr w:type="spellEnd"/>
+      <w:r>
+        <w:t xml:space="preserve"> = </w:t>
+      </w:r>
+      <w:proofErr w:type="spellStart"/>
+      <w:r>
+        <w:t>train_test_split</w:t>
+      </w:r>
+      <w:proofErr w:type="spellEnd"/>
+      <w:r>
+        <w:t>(</w:t>
+      </w:r>
+      <w:proofErr w:type="spellStart"/>
+      <w:r>
+        <w:t>x,y,test_size</w:t>
+      </w:r>
+      <w:proofErr w:type="spellEnd"/>
+      <w:r>
+        <w:t xml:space="preserve">=0.2, </w:t>
+      </w:r>
+      <w:proofErr w:type="spellStart"/>
+      <w:r>
+        <w:t>random_state</w:t>
+      </w:r>
+      <w:proofErr w:type="spellEnd"/>
+      <w:r>
+        <w:t>=42)</w:t>
+      </w:r>
+    </w:p>
+    <w:p>
+      <w:r>
+        <w:t xml:space="preserve">from </w:t>
+      </w:r>
+      <w:proofErr w:type="spellStart"/>
+      <w:r>
+        <w:t>sklearn.linear_model</w:t>
+      </w:r>
+      <w:proofErr w:type="spellEnd"/>
+      <w:r>
+        <w:t xml:space="preserve"> import </w:t>
+      </w:r>
+      <w:proofErr w:type="spellStart"/>
+      <w:r>
+        <w:t>LogisticRegression</w:t>
+      </w:r>
+      <w:proofErr w:type="spellEnd"/>
+    </w:p>
+    <w:p>
+      <w:r>
+        <w:t xml:space="preserve">lo = </w:t>
+      </w:r>
+      <w:proofErr w:type="spellStart"/>
+      <w:r>
+        <w:t>LogisticRegression</w:t>
+      </w:r>
+      <w:proofErr w:type="spellEnd"/>
+      <w:r>
+        <w:t>()</w:t>
+      </w:r>
+    </w:p>
+    <w:p>
+      <w:proofErr w:type="spellStart"/>
+      <w:r>
+        <w:t>lo.fit</w:t>
+      </w:r>
+      <w:proofErr w:type="spellEnd"/>
+      <w:r>
+        <w:t>(</w:t>
+      </w:r>
+      <w:proofErr w:type="spellStart"/>
+      <w:r>
+        <w:t>x_train,y_train</w:t>
+      </w:r>
+      <w:proofErr w:type="spellEnd"/>
+      <w:r>
+        <w:t>)</w:t>
+      </w:r>
+    </w:p>
+    <w:p>
+      <w:proofErr w:type="spellStart"/>
+      <w:r>
+        <w:t>lo.score</w:t>
+      </w:r>
+      <w:proofErr w:type="spellEnd"/>
+      <w:r>
+        <w:t>(</w:t>
+      </w:r>
+      <w:proofErr w:type="spellStart"/>
+      <w:r>
+        <w:t>x_test,y_test</w:t>
+      </w:r>
+      <w:proofErr w:type="spellEnd"/>
+      <w:r>
+        <w:t>)</w:t>
+      </w:r>
+    </w:p>
+    <w:p>
+      <w:proofErr w:type="spellStart"/>
+      <w:r>
+        <w:t>lr.predict</w:t>
+      </w:r>
+      <w:proofErr w:type="spellEnd"/>
+      <w:r>
+        <w:t>([[40]])</w:t>
+      </w:r>
+    </w:p>
+    <w:p>
+      <w:proofErr w:type="spellStart"/>
+      <w:r>
+        <w:t>plt.figure</w:t>
+      </w:r>
+      <w:proofErr w:type="spellEnd"/>
+      <w:r>
+        <w:t>(</w:t>
+      </w:r>
+      <w:proofErr w:type="spellStart"/>
+      <w:r>
+        <w:t>figsize</w:t>
+      </w:r>
+      <w:proofErr w:type="spellEnd"/>
+      <w:r>
+        <w:t>=(4,3))</w:t>
+      </w:r>
+    </w:p>
+    <w:p>
+      <w:proofErr w:type="spellStart"/>
       <w:r>
         <w:lastRenderedPageBreak/>
-        <w:t>sns.scatterplot(x="Feature",y="Target",data=dataset)</w:t>
-      </w:r>
-    </w:p>
-    <w:p>
-      <w:r>
-        <w:t>sns.lineplot(x="Feature",y= lr.predict(x),data=dataset)</w:t>
-      </w:r>
-    </w:p>
-    <w:p>
-      <w:r>
-        <w:t>plt.show()</w:t>
+        <w:t>sns.scatterplot</w:t>
+      </w:r>
+      <w:proofErr w:type="spellEnd"/>
+      <w:r>
+        <w:t>(x="</w:t>
+      </w:r>
+      <w:proofErr w:type="spellStart"/>
+      <w:r>
+        <w:t>Feature",y</w:t>
+      </w:r>
+      <w:proofErr w:type="spellEnd"/>
+      <w:r>
+        <w:t>="</w:t>
+      </w:r>
+      <w:proofErr w:type="spellStart"/>
+      <w:r>
+        <w:t>Target",data</w:t>
+      </w:r>
+      <w:proofErr w:type="spellEnd"/>
+      <w:r>
+        <w:t>=dataset)</w:t>
+      </w:r>
+    </w:p>
+    <w:p>
+      <w:proofErr w:type="spellStart"/>
+      <w:r>
+        <w:t>sns.lineplot</w:t>
+      </w:r>
+      <w:proofErr w:type="spellEnd"/>
+      <w:r>
+        <w:t>(x="</w:t>
+      </w:r>
+      <w:proofErr w:type="spellStart"/>
+      <w:r>
+        <w:t>Feature",y</w:t>
+      </w:r>
+      <w:proofErr w:type="spellEnd"/>
+      <w:r>
+        <w:t xml:space="preserve">= </w:t>
+      </w:r>
+      <w:proofErr w:type="spellStart"/>
+      <w:r>
+        <w:t>lr.predict</w:t>
+      </w:r>
+      <w:proofErr w:type="spellEnd"/>
+      <w:r>
+        <w:t>(x),data=dataset)</w:t>
+      </w:r>
+    </w:p>
+    <w:p>
+      <w:proofErr w:type="spellStart"/>
+      <w:r>
+        <w:t>plt.show</w:t>
+      </w:r>
+      <w:proofErr w:type="spellEnd"/>
+      <w:r>
+        <w:t>()</w:t>
       </w:r>
     </w:p>
     <w:p>
@@ -3924,97 +5395,340 @@
     </w:p>
     <w:p>
       <w:r>
-        <w:t>dataset = pd.read_csv("logistic_regression_customer_purchase_dataset.csv")</w:t>
-      </w:r>
-    </w:p>
-    <w:p>
-      <w:r>
-        <w:t>dataset.head()</w:t>
-      </w:r>
-    </w:p>
-    <w:p>
-      <w:r>
-        <w:t>plt.figure(figsize=(5,4))</w:t>
-      </w:r>
-    </w:p>
-    <w:p>
-      <w:r>
-        <w:t>sns.scatterplot(x="Income",y="AdClicks",data=dataset, hue="Purchase")</w:t>
-      </w:r>
-    </w:p>
-    <w:p>
-      <w:r>
-        <w:t>plt.show()</w:t>
-      </w:r>
-    </w:p>
-    <w:p>
-      <w:r>
-        <w:t>x = lo_dataset.iloc[:,:-1]</w:t>
-      </w:r>
-    </w:p>
-    <w:p>
-      <w:r>
-        <w:t>y = lo_dataset["Purchase"]</w:t>
-      </w:r>
-    </w:p>
-    <w:p>
-      <w:r>
-        <w:t>from sklearn.model_selection import train_test_split</w:t>
-      </w:r>
-    </w:p>
-    <w:p>
-      <w:r>
-        <w:t>x_train, x_test, y_train, y_test = train_test_split(x,y,test_size=0.2, random_state=42)</w:t>
-      </w:r>
-    </w:p>
-    <w:p>
-      <w:r>
-        <w:t>from sklearn.linear_model import LogisticRegression</w:t>
-      </w:r>
-    </w:p>
-    <w:p>
-      <w:r>
-        <w:t>lo = LogisticRegression()</w:t>
-      </w:r>
-    </w:p>
-    <w:p>
-      <w:r>
-        <w:t>lo.fit(x_train,y_train)</w:t>
-      </w:r>
-    </w:p>
-    <w:p>
-      <w:r>
-        <w:t>lo.score(x_test,y_test)</w:t>
-      </w:r>
-    </w:p>
-    <w:p>
-      <w:r>
-        <w:t>lo.coef_</w:t>
-      </w:r>
-    </w:p>
-    <w:p>
-      <w:r>
-        <w:t>lo.intercept_</w:t>
-      </w:r>
-    </w:p>
-    <w:p>
-      <w:r>
-        <w:t>lo.predict([[23,100000, 25]])</w:t>
-      </w:r>
-    </w:p>
-    <w:p>
-      <w:r>
-        <w:t>from mlxtend.plotting import plot_decision_regions</w:t>
-      </w:r>
-    </w:p>
-    <w:p>
-      <w:r>
-        <w:t>plot_decision_regions(x.to_numpy(),y.to_numpy(), clf=lo)# this will work when have two inputs</w:t>
-      </w:r>
-    </w:p>
-    <w:p>
-      <w:r>
-        <w:t>plt.show()</w:t>
+        <w:t xml:space="preserve">dataset = </w:t>
+      </w:r>
+      <w:proofErr w:type="spellStart"/>
+      <w:r>
+        <w:t>pd.read_csv</w:t>
+      </w:r>
+      <w:proofErr w:type="spellEnd"/>
+      <w:r>
+        <w:t>("logistic_regression_customer_purchase_dataset.csv")</w:t>
+      </w:r>
+    </w:p>
+    <w:p>
+      <w:proofErr w:type="spellStart"/>
+      <w:r>
+        <w:t>dataset.head</w:t>
+      </w:r>
+      <w:proofErr w:type="spellEnd"/>
+      <w:r>
+        <w:t>()</w:t>
+      </w:r>
+    </w:p>
+    <w:p>
+      <w:proofErr w:type="spellStart"/>
+      <w:r>
+        <w:t>plt.figure</w:t>
+      </w:r>
+      <w:proofErr w:type="spellEnd"/>
+      <w:r>
+        <w:t>(</w:t>
+      </w:r>
+      <w:proofErr w:type="spellStart"/>
+      <w:r>
+        <w:t>figsize</w:t>
+      </w:r>
+      <w:proofErr w:type="spellEnd"/>
+      <w:r>
+        <w:t>=(5,4))</w:t>
+      </w:r>
+    </w:p>
+    <w:p>
+      <w:proofErr w:type="spellStart"/>
+      <w:r>
+        <w:t>sns.scatterplot</w:t>
+      </w:r>
+      <w:proofErr w:type="spellEnd"/>
+      <w:r>
+        <w:t>(x="</w:t>
+      </w:r>
+      <w:proofErr w:type="spellStart"/>
+      <w:r>
+        <w:t>Income",y</w:t>
+      </w:r>
+      <w:proofErr w:type="spellEnd"/>
+      <w:r>
+        <w:t>="</w:t>
+      </w:r>
+      <w:proofErr w:type="spellStart"/>
+      <w:r>
+        <w:t>AdClicks</w:t>
+      </w:r>
+      <w:proofErr w:type="spellEnd"/>
+      <w:r>
+        <w:t>",data=dataset, hue="Purchase")</w:t>
+      </w:r>
+    </w:p>
+    <w:p>
+      <w:proofErr w:type="spellStart"/>
+      <w:r>
+        <w:t>plt.show</w:t>
+      </w:r>
+      <w:proofErr w:type="spellEnd"/>
+      <w:r>
+        <w:t>()</w:t>
+      </w:r>
+    </w:p>
+    <w:p>
+      <w:r>
+        <w:t xml:space="preserve">x = </w:t>
+      </w:r>
+      <w:proofErr w:type="spellStart"/>
+      <w:r>
+        <w:t>lo_dataset.iloc</w:t>
+      </w:r>
+      <w:proofErr w:type="spellEnd"/>
+      <w:r>
+        <w:t>[:,:-1]</w:t>
+      </w:r>
+    </w:p>
+    <w:p>
+      <w:r>
+        <w:t xml:space="preserve">y = </w:t>
+      </w:r>
+      <w:proofErr w:type="spellStart"/>
+      <w:r>
+        <w:t>lo_dataset</w:t>
+      </w:r>
+      <w:proofErr w:type="spellEnd"/>
+      <w:r>
+        <w:t>["Purchase"]</w:t>
+      </w:r>
+    </w:p>
+    <w:p>
+      <w:r>
+        <w:t xml:space="preserve">from </w:t>
+      </w:r>
+      <w:proofErr w:type="spellStart"/>
+      <w:r>
+        <w:t>sklearn.model_selection</w:t>
+      </w:r>
+      <w:proofErr w:type="spellEnd"/>
+      <w:r>
+        <w:t xml:space="preserve"> import </w:t>
+      </w:r>
+      <w:proofErr w:type="spellStart"/>
+      <w:r>
+        <w:t>train_test_split</w:t>
+      </w:r>
+      <w:proofErr w:type="spellEnd"/>
+    </w:p>
+    <w:p>
+      <w:proofErr w:type="spellStart"/>
+      <w:r>
+        <w:t>x_train</w:t>
+      </w:r>
+      <w:proofErr w:type="spellEnd"/>
+      <w:r>
+        <w:t xml:space="preserve">, </w:t>
+      </w:r>
+      <w:proofErr w:type="spellStart"/>
+      <w:r>
+        <w:t>x_test</w:t>
+      </w:r>
+      <w:proofErr w:type="spellEnd"/>
+      <w:r>
+        <w:t xml:space="preserve">, </w:t>
+      </w:r>
+      <w:proofErr w:type="spellStart"/>
+      <w:r>
+        <w:t>y_train</w:t>
+      </w:r>
+      <w:proofErr w:type="spellEnd"/>
+      <w:r>
+        <w:t xml:space="preserve">, </w:t>
+      </w:r>
+      <w:proofErr w:type="spellStart"/>
+      <w:r>
+        <w:t>y_test</w:t>
+      </w:r>
+      <w:proofErr w:type="spellEnd"/>
+      <w:r>
+        <w:t xml:space="preserve"> = </w:t>
+      </w:r>
+      <w:proofErr w:type="spellStart"/>
+      <w:r>
+        <w:t>train_test_split</w:t>
+      </w:r>
+      <w:proofErr w:type="spellEnd"/>
+      <w:r>
+        <w:t>(</w:t>
+      </w:r>
+      <w:proofErr w:type="spellStart"/>
+      <w:r>
+        <w:t>x,y,test_size</w:t>
+      </w:r>
+      <w:proofErr w:type="spellEnd"/>
+      <w:r>
+        <w:t xml:space="preserve">=0.2, </w:t>
+      </w:r>
+      <w:proofErr w:type="spellStart"/>
+      <w:r>
+        <w:t>random_state</w:t>
+      </w:r>
+      <w:proofErr w:type="spellEnd"/>
+      <w:r>
+        <w:t>=42)</w:t>
+      </w:r>
+    </w:p>
+    <w:p>
+      <w:r>
+        <w:t xml:space="preserve">from </w:t>
+      </w:r>
+      <w:proofErr w:type="spellStart"/>
+      <w:r>
+        <w:t>sklearn.linear_model</w:t>
+      </w:r>
+      <w:proofErr w:type="spellEnd"/>
+      <w:r>
+        <w:t xml:space="preserve"> import </w:t>
+      </w:r>
+      <w:proofErr w:type="spellStart"/>
+      <w:r>
+        <w:t>LogisticRegression</w:t>
+      </w:r>
+      <w:proofErr w:type="spellEnd"/>
+    </w:p>
+    <w:p>
+      <w:r>
+        <w:t xml:space="preserve">lo = </w:t>
+      </w:r>
+      <w:proofErr w:type="spellStart"/>
+      <w:r>
+        <w:t>LogisticRegression</w:t>
+      </w:r>
+      <w:proofErr w:type="spellEnd"/>
+      <w:r>
+        <w:t>()</w:t>
+      </w:r>
+    </w:p>
+    <w:p>
+      <w:proofErr w:type="spellStart"/>
+      <w:r>
+        <w:t>lo.fit</w:t>
+      </w:r>
+      <w:proofErr w:type="spellEnd"/>
+      <w:r>
+        <w:t>(</w:t>
+      </w:r>
+      <w:proofErr w:type="spellStart"/>
+      <w:r>
+        <w:t>x_train,y_train</w:t>
+      </w:r>
+      <w:proofErr w:type="spellEnd"/>
+      <w:r>
+        <w:t>)</w:t>
+      </w:r>
+    </w:p>
+    <w:p>
+      <w:proofErr w:type="spellStart"/>
+      <w:r>
+        <w:t>lo.score</w:t>
+      </w:r>
+      <w:proofErr w:type="spellEnd"/>
+      <w:r>
+        <w:t>(</w:t>
+      </w:r>
+      <w:proofErr w:type="spellStart"/>
+      <w:r>
+        <w:t>x_test,y_test</w:t>
+      </w:r>
+      <w:proofErr w:type="spellEnd"/>
+      <w:r>
+        <w:t>)</w:t>
+      </w:r>
+    </w:p>
+    <w:p>
+      <w:proofErr w:type="spellStart"/>
+      <w:r>
+        <w:t>lo.coef</w:t>
+      </w:r>
+      <w:proofErr w:type="spellEnd"/>
+      <w:r>
+        <w:t>_</w:t>
+      </w:r>
+    </w:p>
+    <w:p>
+      <w:proofErr w:type="spellStart"/>
+      <w:r>
+        <w:t>lo.intercept</w:t>
+      </w:r>
+      <w:proofErr w:type="spellEnd"/>
+      <w:r>
+        <w:t>_</w:t>
+      </w:r>
+    </w:p>
+    <w:p>
+      <w:proofErr w:type="spellStart"/>
+      <w:r>
+        <w:t>lo.predict</w:t>
+      </w:r>
+      <w:proofErr w:type="spellEnd"/>
+      <w:r>
+        <w:t>([[23,100000, 25]])</w:t>
+      </w:r>
+    </w:p>
+    <w:p>
+      <w:r>
+        <w:t xml:space="preserve">from </w:t>
+      </w:r>
+      <w:proofErr w:type="spellStart"/>
+      <w:r>
+        <w:t>mlxtend.plotting</w:t>
+      </w:r>
+      <w:proofErr w:type="spellEnd"/>
+      <w:r>
+        <w:t xml:space="preserve"> import </w:t>
+      </w:r>
+      <w:proofErr w:type="spellStart"/>
+      <w:r>
+        <w:t>plot_decision_regions</w:t>
+      </w:r>
+      <w:proofErr w:type="spellEnd"/>
+    </w:p>
+    <w:p>
+      <w:proofErr w:type="spellStart"/>
+      <w:r>
+        <w:t>plot_decision_regions</w:t>
+      </w:r>
+      <w:proofErr w:type="spellEnd"/>
+      <w:r>
+        <w:t>(</w:t>
+      </w:r>
+      <w:proofErr w:type="spellStart"/>
+      <w:r>
+        <w:t>x.to_numpy</w:t>
+      </w:r>
+      <w:proofErr w:type="spellEnd"/>
+      <w:r>
+        <w:t>(),</w:t>
+      </w:r>
+      <w:proofErr w:type="spellStart"/>
+      <w:r>
+        <w:t>y.to_numpy</w:t>
+      </w:r>
+      <w:proofErr w:type="spellEnd"/>
+      <w:r>
+        <w:t xml:space="preserve">(), </w:t>
+      </w:r>
+      <w:proofErr w:type="spellStart"/>
+      <w:r>
+        <w:t>clf</w:t>
+      </w:r>
+      <w:proofErr w:type="spellEnd"/>
+      <w:r>
+        <w:t>=lo)# this will work when have two inputs</w:t>
+      </w:r>
+    </w:p>
+    <w:p>
+      <w:proofErr w:type="spellStart"/>
+      <w:r>
+        <w:t>plt.show</w:t>
+      </w:r>
+      <w:proofErr w:type="spellEnd"/>
+      <w:r>
+        <w:t>()</w:t>
       </w:r>
     </w:p>
     <w:p/>
@@ -4033,33 +5747,85 @@
     </w:p>
     <w:p>
       <w:r>
-        <w:t>dataset = pd.read_csv("logistic_regression_heart_disease_dataset.csv")</w:t>
-      </w:r>
-    </w:p>
-    <w:p>
-      <w:r>
-        <w:t>dataset.head()</w:t>
-      </w:r>
-    </w:p>
-    <w:p>
-      <w:r>
-        <w:t>plt.figure(figsize=(5,4))</w:t>
-      </w:r>
-    </w:p>
-    <w:p>
-      <w:r>
-        <w:t>sns.scatterplot(x</w:t>
-      </w:r>
-      <w:r>
-        <w:t>="BMI",y="Cholesterol", data=</w:t>
-      </w:r>
-      <w:r>
-        <w:t>dataset, hue="HeartDisease")</w:t>
-      </w:r>
-    </w:p>
-    <w:p>
-      <w:r>
-        <w:t>plt.show()</w:t>
+        <w:t xml:space="preserve">dataset = </w:t>
+      </w:r>
+      <w:proofErr w:type="spellStart"/>
+      <w:r>
+        <w:t>pd.read_csv</w:t>
+      </w:r>
+      <w:proofErr w:type="spellEnd"/>
+      <w:r>
+        <w:t>("logistic_regression_heart_disease_dataset.csv")</w:t>
+      </w:r>
+    </w:p>
+    <w:p>
+      <w:proofErr w:type="spellStart"/>
+      <w:r>
+        <w:t>dataset.head</w:t>
+      </w:r>
+      <w:proofErr w:type="spellEnd"/>
+      <w:r>
+        <w:t>()</w:t>
+      </w:r>
+    </w:p>
+    <w:p>
+      <w:proofErr w:type="spellStart"/>
+      <w:r>
+        <w:t>plt.figure</w:t>
+      </w:r>
+      <w:proofErr w:type="spellEnd"/>
+      <w:r>
+        <w:t>(</w:t>
+      </w:r>
+      <w:proofErr w:type="spellStart"/>
+      <w:r>
+        <w:t>figsize</w:t>
+      </w:r>
+      <w:proofErr w:type="spellEnd"/>
+      <w:r>
+        <w:t>=(5,4))</w:t>
+      </w:r>
+    </w:p>
+    <w:p>
+      <w:proofErr w:type="spellStart"/>
+      <w:r>
+        <w:t>sns.scatterplot</w:t>
+      </w:r>
+      <w:proofErr w:type="spellEnd"/>
+      <w:r>
+        <w:t>(x</w:t>
+      </w:r>
+      <w:r>
+        <w:t>="</w:t>
+      </w:r>
+      <w:proofErr w:type="spellStart"/>
+      <w:r>
+        <w:t>BMI",y</w:t>
+      </w:r>
+      <w:proofErr w:type="spellEnd"/>
+      <w:r>
+        <w:t>="Cholesterol", data=</w:t>
+      </w:r>
+      <w:r>
+        <w:t>dataset, hue="</w:t>
+      </w:r>
+      <w:proofErr w:type="spellStart"/>
+      <w:r>
+        <w:t>HeartDisease</w:t>
+      </w:r>
+      <w:proofErr w:type="spellEnd"/>
+      <w:r>
+        <w:t>")</w:t>
+      </w:r>
+    </w:p>
+    <w:p>
+      <w:proofErr w:type="spellStart"/>
+      <w:r>
+        <w:t>plt.show</w:t>
+      </w:r>
+      <w:proofErr w:type="spellEnd"/>
+      <w:r>
+        <w:t>()</w:t>
       </w:r>
     </w:p>
     <w:p>
@@ -4067,7 +5833,15 @@
         <w:t xml:space="preserve">x = </w:t>
       </w:r>
       <w:r>
-        <w:t>dataset[["BMI","Cholesterol"]]</w:t>
+        <w:t>dataset[["</w:t>
+      </w:r>
+      <w:proofErr w:type="spellStart"/>
+      <w:r>
+        <w:t>BMI","Cholesterol</w:t>
+      </w:r>
+      <w:proofErr w:type="spellEnd"/>
+      <w:r>
+        <w:t>"]]</w:t>
       </w:r>
     </w:p>
     <w:p>
@@ -4075,22 +5849,56 @@
         <w:t xml:space="preserve">y = </w:t>
       </w:r>
       <w:r>
-        <w:t>dataset["HeartDisease"]</w:t>
-      </w:r>
-    </w:p>
-    <w:p>
-      <w:r>
-        <w:t>from sklearn.preprocessing import PolynomialFeatures</w:t>
-      </w:r>
-    </w:p>
-    <w:p>
-      <w:r>
-        <w:t>pf = PolynomialFeatures(degree=3)</w:t>
-      </w:r>
-    </w:p>
-    <w:p>
-      <w:r>
-        <w:t>pf.fit(</w:t>
+        <w:t>dataset["</w:t>
+      </w:r>
+      <w:proofErr w:type="spellStart"/>
+      <w:r>
+        <w:t>HeartDisease</w:t>
+      </w:r>
+      <w:proofErr w:type="spellEnd"/>
+      <w:r>
+        <w:t>"]</w:t>
+      </w:r>
+    </w:p>
+    <w:p>
+      <w:r>
+        <w:t xml:space="preserve">from </w:t>
+      </w:r>
+      <w:proofErr w:type="spellStart"/>
+      <w:r>
+        <w:t>sklearn.preprocessing</w:t>
+      </w:r>
+      <w:proofErr w:type="spellEnd"/>
+      <w:r>
+        <w:t xml:space="preserve"> import </w:t>
+      </w:r>
+      <w:proofErr w:type="spellStart"/>
+      <w:r>
+        <w:t>PolynomialFeatures</w:t>
+      </w:r>
+      <w:proofErr w:type="spellEnd"/>
+    </w:p>
+    <w:p>
+      <w:r>
+        <w:t xml:space="preserve">pf = </w:t>
+      </w:r>
+      <w:proofErr w:type="spellStart"/>
+      <w:r>
+        <w:t>PolynomialFeatures</w:t>
+      </w:r>
+      <w:proofErr w:type="spellEnd"/>
+      <w:r>
+        <w:t>(degree=3)</w:t>
+      </w:r>
+    </w:p>
+    <w:p>
+      <w:proofErr w:type="spellStart"/>
+      <w:r>
+        <w:t>pf.fit</w:t>
+      </w:r>
+      <w:proofErr w:type="spellEnd"/>
+      <w:r>
+        <w:t>(</w:t>
       </w:r>
       <w:r>
         <w:t>x)</w:t>
@@ -4098,7 +5906,23 @@
     </w:p>
     <w:p>
       <w:r>
-        <w:t>x = pd.DataFrame(pf.transform(</w:t>
+        <w:t xml:space="preserve">x = </w:t>
+      </w:r>
+      <w:proofErr w:type="spellStart"/>
+      <w:r>
+        <w:t>pd.DataFrame</w:t>
+      </w:r>
+      <w:proofErr w:type="spellEnd"/>
+      <w:r>
+        <w:t>(</w:t>
+      </w:r>
+      <w:proofErr w:type="spellStart"/>
+      <w:r>
+        <w:t>pf.transform</w:t>
+      </w:r>
+      <w:proofErr w:type="spellEnd"/>
+      <w:r>
+        <w:t>(</w:t>
       </w:r>
       <w:r>
         <w:t>x))</w:t>
@@ -4106,44 +5930,169 @@
     </w:p>
     <w:p>
       <w:r>
-        <w:t>from sklearn.model_selection import train_test_split</w:t>
-      </w:r>
-    </w:p>
-    <w:p>
-      <w:r>
-        <w:t xml:space="preserve">x_train, x_test, y_train, y_test = train_test_split(x, </w:t>
-      </w:r>
-      <w:r>
-        <w:t>y, test_size=0.2, random_state=42)</w:t>
-      </w:r>
-    </w:p>
-    <w:p>
-      <w:r>
-        <w:t>from sklearn.linear_model import LogisticRegression</w:t>
-      </w:r>
-    </w:p>
-    <w:p>
+        <w:t xml:space="preserve">from </w:t>
+      </w:r>
+      <w:proofErr w:type="spellStart"/>
+      <w:r>
+        <w:t>sklearn.model_selection</w:t>
+      </w:r>
+      <w:proofErr w:type="spellEnd"/>
+      <w:r>
+        <w:t xml:space="preserve"> import </w:t>
+      </w:r>
+      <w:proofErr w:type="spellStart"/>
+      <w:r>
+        <w:t>train_test_split</w:t>
+      </w:r>
+      <w:proofErr w:type="spellEnd"/>
+    </w:p>
+    <w:p>
+      <w:proofErr w:type="spellStart"/>
+      <w:r>
+        <w:t>x_train</w:t>
+      </w:r>
+      <w:proofErr w:type="spellEnd"/>
+      <w:r>
+        <w:t xml:space="preserve">, </w:t>
+      </w:r>
+      <w:proofErr w:type="spellStart"/>
+      <w:r>
+        <w:t>x_test</w:t>
+      </w:r>
+      <w:proofErr w:type="spellEnd"/>
+      <w:r>
+        <w:t xml:space="preserve">, </w:t>
+      </w:r>
+      <w:proofErr w:type="spellStart"/>
+      <w:r>
+        <w:t>y_train</w:t>
+      </w:r>
+      <w:proofErr w:type="spellEnd"/>
+      <w:r>
+        <w:t xml:space="preserve">, </w:t>
+      </w:r>
+      <w:proofErr w:type="spellStart"/>
+      <w:r>
+        <w:t>y_test</w:t>
+      </w:r>
+      <w:proofErr w:type="spellEnd"/>
+      <w:r>
+        <w:t xml:space="preserve"> = </w:t>
+      </w:r>
+      <w:proofErr w:type="spellStart"/>
+      <w:r>
+        <w:t>train_test_split</w:t>
+      </w:r>
+      <w:proofErr w:type="spellEnd"/>
+      <w:r>
+        <w:t xml:space="preserve">(x, </w:t>
+      </w:r>
+      <w:r>
+        <w:t xml:space="preserve">y, </w:t>
+      </w:r>
+      <w:proofErr w:type="spellStart"/>
+      <w:r>
+        <w:t>test_size</w:t>
+      </w:r>
+      <w:proofErr w:type="spellEnd"/>
+      <w:r>
+        <w:t xml:space="preserve">=0.2, </w:t>
+      </w:r>
+      <w:proofErr w:type="spellStart"/>
+      <w:r>
+        <w:t>random_state</w:t>
+      </w:r>
+      <w:proofErr w:type="spellEnd"/>
+      <w:r>
+        <w:t>=42)</w:t>
+      </w:r>
+    </w:p>
+    <w:p>
+      <w:r>
+        <w:t xml:space="preserve">from </w:t>
+      </w:r>
+      <w:proofErr w:type="spellStart"/>
+      <w:r>
+        <w:t>sklearn.linear_model</w:t>
+      </w:r>
+      <w:proofErr w:type="spellEnd"/>
+      <w:r>
+        <w:t xml:space="preserve"> import </w:t>
+      </w:r>
+      <w:proofErr w:type="spellStart"/>
+      <w:r>
+        <w:t>LogisticRegression</w:t>
+      </w:r>
+      <w:proofErr w:type="spellEnd"/>
+    </w:p>
+    <w:p>
+      <w:proofErr w:type="spellStart"/>
       <w:r>
         <w:t>lr</w:t>
       </w:r>
-      <w:r>
-        <w:t xml:space="preserve"> = LogisticRegression()</w:t>
-      </w:r>
-    </w:p>
-    <w:p>
-      <w:r>
-        <w:t xml:space="preserve">lr.fit(x_train, </w:t>
-      </w:r>
-      <w:r>
-        <w:t>y_train)</w:t>
-      </w:r>
-    </w:p>
-    <w:p>
-      <w:r>
-        <w:t xml:space="preserve">lr.score(x_test, </w:t>
-      </w:r>
-      <w:r>
-        <w:t>y_test)</w:t>
+      <w:proofErr w:type="spellEnd"/>
+      <w:r>
+        <w:t xml:space="preserve"> = </w:t>
+      </w:r>
+      <w:proofErr w:type="spellStart"/>
+      <w:r>
+        <w:t>LogisticRegression</w:t>
+      </w:r>
+      <w:proofErr w:type="spellEnd"/>
+      <w:r>
+        <w:t>()</w:t>
+      </w:r>
+    </w:p>
+    <w:p>
+      <w:proofErr w:type="spellStart"/>
+      <w:r>
+        <w:t>lr.fit</w:t>
+      </w:r>
+      <w:proofErr w:type="spellEnd"/>
+      <w:r>
+        <w:t>(</w:t>
+      </w:r>
+      <w:proofErr w:type="spellStart"/>
+      <w:r>
+        <w:t>x_train</w:t>
+      </w:r>
+      <w:proofErr w:type="spellEnd"/>
+      <w:r>
+        <w:t xml:space="preserve">, </w:t>
+      </w:r>
+      <w:proofErr w:type="spellStart"/>
+      <w:r>
+        <w:t>y_train</w:t>
+      </w:r>
+      <w:proofErr w:type="spellEnd"/>
+      <w:r>
+        <w:t>)</w:t>
+      </w:r>
+    </w:p>
+    <w:p>
+      <w:proofErr w:type="spellStart"/>
+      <w:r>
+        <w:t>lr.score</w:t>
+      </w:r>
+      <w:proofErr w:type="spellEnd"/>
+      <w:r>
+        <w:t>(</w:t>
+      </w:r>
+      <w:proofErr w:type="spellStart"/>
+      <w:r>
+        <w:t>x_test</w:t>
+      </w:r>
+      <w:proofErr w:type="spellEnd"/>
+      <w:r>
+        <w:t xml:space="preserve">, </w:t>
+      </w:r>
+      <w:proofErr w:type="spellStart"/>
+      <w:r>
+        <w:t>y_test</w:t>
+      </w:r>
+      <w:proofErr w:type="spellEnd"/>
+      <w:r>
+        <w:t>)</w:t>
       </w:r>
     </w:p>
     <w:p/>
@@ -4322,39 +6271,621 @@
         <w:rPr>
           <w:color w:val="FF0000"/>
         </w:rPr>
-        <w:t>False Positive</w:t>
-      </w:r>
-      <w:r>
+        <w:t>False Positive:</w:t>
+      </w:r>
+      <w:r>
+        <w:t xml:space="preserve"> The model has predicted yes, but the actual value was no, it is also called as </w:t>
+      </w:r>
+      <w:r>
+        <w:rPr>
+          <w:b/>
+        </w:rPr>
+        <w:t>Type-</w:t>
+      </w:r>
+      <w:r>
+        <w:rPr>
+          <w:b/>
+        </w:rPr>
+        <w:t>I error</w:t>
+      </w:r>
+      <w:r>
+        <w:t xml:space="preserve">. </w:t>
+      </w:r>
+    </w:p>
+    <w:p>
+      <w:pPr>
+        <w:pStyle w:val="Heading2"/>
+      </w:pPr>
+      <w:r>
+        <w:t>Confusion Matrix (sensitivity, precision, recall, F1-score)</w:t>
+      </w:r>
+    </w:p>
+    <w:p>
+      <w:pPr>
         <w:rPr>
           <w:color w:val="FF0000"/>
         </w:rPr>
-        <w:t>:</w:t>
-      </w:r>
-      <w:r>
-        <w:t xml:space="preserve"> The model has predicted yes, but the actual value was no</w:t>
-      </w:r>
-      <w:r>
-        <w:t xml:space="preserve">, it is also called as </w:t>
-      </w:r>
-      <w:r>
-        <w:rPr>
-          <w:b/>
-        </w:rPr>
-        <w:t>Type-</w:t>
+      </w:pPr>
+      <w:r>
+        <w:rPr>
+          <w:color w:val="FF0000"/>
+        </w:rPr>
+        <w:t>Precision: TP / TP + FP</w:t>
+      </w:r>
+    </w:p>
+    <w:p>
+      <w:pPr>
+        <w:rPr>
+          <w:color w:val="FF0000"/>
+        </w:rPr>
+      </w:pPr>
+      <w:r>
+        <w:t>It helps us to measure the ability to classify positive samples in the model.</w:t>
+      </w:r>
+    </w:p>
+    <w:p>
+      <w:pPr>
+        <w:rPr>
+          <w:color w:val="FF0000"/>
+        </w:rPr>
+      </w:pPr>
+      <w:r>
+        <w:rPr>
+          <w:color w:val="FF0000"/>
+        </w:rPr>
+        <w:t>Recall: TP / TP + FN</w:t>
+      </w:r>
+    </w:p>
+    <w:p>
+      <w:r>
+        <w:t>It helps us to measure how many positive samples were correctly classified by the model.</w:t>
+      </w:r>
+    </w:p>
+    <w:p>
+      <w:pPr>
+        <w:rPr>
+          <w:color w:val="FF0000"/>
+        </w:rPr>
+      </w:pPr>
+      <w:r>
+        <w:rPr>
+          <w:color w:val="FF0000"/>
+        </w:rPr>
+        <w:t>F1 – Score:</w:t>
+      </w:r>
+    </w:p>
+    <w:p>
+      <w:r>
+        <w:t xml:space="preserve">It is the harmonic mean of precision and recall. It takes both false positive and false negative into account. </w:t>
+      </w:r>
+      <w:r>
+        <w:t>Therefore, it performs well on an imbalanced dataset.</w:t>
+      </w:r>
+    </w:p>
+    <w:p>
+      <w:pPr>
+        <w:jc w:val="center"/>
+      </w:pPr>
+      <w:r>
+        <w:t>F1 – Score = 2 * Precision * Recall / Precision + Recall</w:t>
+      </w:r>
+    </w:p>
+    <w:p>
+      <w:pPr>
+        <w:pStyle w:val="Heading2"/>
+      </w:pPr>
+      <w:r>
+        <w:t>Practical</w:t>
+      </w:r>
+    </w:p>
+    <w:p>
+      <w:r>
+        <w:t xml:space="preserve">from </w:t>
+      </w:r>
+      <w:proofErr w:type="spellStart"/>
+      <w:r>
+        <w:t>sklearn.metrics</w:t>
+      </w:r>
+      <w:proofErr w:type="spellEnd"/>
+      <w:r>
+        <w:t xml:space="preserve"> import </w:t>
+      </w:r>
+      <w:proofErr w:type="spellStart"/>
+      <w:r>
+        <w:t>confusion_matrix</w:t>
+      </w:r>
+      <w:proofErr w:type="spellEnd"/>
+      <w:r>
+        <w:t xml:space="preserve">, </w:t>
+      </w:r>
+      <w:proofErr w:type="spellStart"/>
+      <w:r>
+        <w:t>precision_score</w:t>
+      </w:r>
+      <w:proofErr w:type="spellEnd"/>
+      <w:r>
+        <w:t xml:space="preserve">, </w:t>
+      </w:r>
+      <w:proofErr w:type="spellStart"/>
+      <w:r>
+        <w:t>recall_score</w:t>
+      </w:r>
+      <w:proofErr w:type="spellEnd"/>
+      <w:r>
+        <w:t>, f1_score</w:t>
+      </w:r>
+      <w:r>
+        <w:t xml:space="preserve">, </w:t>
+      </w:r>
+      <w:proofErr w:type="spellStart"/>
+      <w:r>
+        <w:t>accuracy_score</w:t>
+      </w:r>
+      <w:proofErr w:type="spellEnd"/>
+      <w:r>
+        <w:t xml:space="preserve">, </w:t>
+      </w:r>
+      <w:proofErr w:type="spellStart"/>
+      <w:r>
+        <w:t>classification_report</w:t>
       </w:r>
       <w:bookmarkStart w:id="0" w:name="_GoBack"/>
       <w:bookmarkEnd w:id="0"/>
-      <w:r>
-        <w:rPr>
-          <w:b/>
-        </w:rPr>
-        <w:t>I error</w:t>
-      </w:r>
-      <w:r>
-        <w:t xml:space="preserve">. </w:t>
+      <w:proofErr w:type="spellEnd"/>
+    </w:p>
+    <w:p>
+      <w:proofErr w:type="spellStart"/>
+      <w:r>
+        <w:t>cf</w:t>
+      </w:r>
+      <w:proofErr w:type="spellEnd"/>
+      <w:r>
+        <w:t xml:space="preserve"> = </w:t>
+      </w:r>
+      <w:proofErr w:type="spellStart"/>
+      <w:r>
+        <w:t>confusion_matrix</w:t>
+      </w:r>
+      <w:proofErr w:type="spellEnd"/>
+      <w:r>
+        <w:t>(</w:t>
+      </w:r>
+      <w:proofErr w:type="spellStart"/>
+      <w:r>
+        <w:t>y_test</w:t>
+      </w:r>
+      <w:proofErr w:type="spellEnd"/>
+      <w:r>
+        <w:t xml:space="preserve">, </w:t>
+      </w:r>
+      <w:proofErr w:type="spellStart"/>
+      <w:r>
+        <w:t>lr.predict</w:t>
+      </w:r>
+      <w:proofErr w:type="spellEnd"/>
+      <w:r>
+        <w:t>(</w:t>
+      </w:r>
+      <w:proofErr w:type="spellStart"/>
+      <w:r>
+        <w:t>x_test</w:t>
+      </w:r>
+      <w:proofErr w:type="spellEnd"/>
+      <w:r>
+        <w:t>))</w:t>
+      </w:r>
+    </w:p>
+    <w:p>
+      <w:proofErr w:type="spellStart"/>
+      <w:r>
+        <w:t>sns.heatmap</w:t>
+      </w:r>
+      <w:proofErr w:type="spellEnd"/>
+      <w:r>
+        <w:t>(</w:t>
+      </w:r>
+      <w:proofErr w:type="spellStart"/>
+      <w:r>
+        <w:t>cf</w:t>
+      </w:r>
+      <w:proofErr w:type="spellEnd"/>
+      <w:r>
+        <w:t xml:space="preserve">, </w:t>
+      </w:r>
+      <w:proofErr w:type="spellStart"/>
+      <w:r>
+        <w:t>annot</w:t>
+      </w:r>
+      <w:proofErr w:type="spellEnd"/>
+      <w:r>
+        <w:t>=True)</w:t>
+      </w:r>
+    </w:p>
+    <w:p>
+      <w:proofErr w:type="spellStart"/>
+      <w:r>
+        <w:t>plt.show</w:t>
+      </w:r>
+      <w:proofErr w:type="spellEnd"/>
+      <w:r>
+        <w:t>()</w:t>
+      </w:r>
+    </w:p>
+    <w:p>
+      <w:proofErr w:type="spellStart"/>
+      <w:r>
+        <w:t>precision_score</w:t>
+      </w:r>
+      <w:proofErr w:type="spellEnd"/>
+      <w:r>
+        <w:t>(</w:t>
+      </w:r>
+      <w:proofErr w:type="spellStart"/>
+      <w:r>
+        <w:t>y_test</w:t>
+      </w:r>
+      <w:proofErr w:type="spellEnd"/>
+      <w:r>
+        <w:t xml:space="preserve">, </w:t>
+      </w:r>
+      <w:proofErr w:type="spellStart"/>
+      <w:r>
+        <w:t>lr.predict</w:t>
+      </w:r>
+      <w:proofErr w:type="spellEnd"/>
+      <w:r>
+        <w:t>(</w:t>
+      </w:r>
+      <w:proofErr w:type="spellStart"/>
+      <w:r>
+        <w:t>x_test</w:t>
+      </w:r>
+      <w:proofErr w:type="spellEnd"/>
+      <w:r>
+        <w:t>))*100</w:t>
+      </w:r>
+    </w:p>
+    <w:p>
+      <w:proofErr w:type="spellStart"/>
+      <w:r>
+        <w:t>recall_score</w:t>
+      </w:r>
+      <w:proofErr w:type="spellEnd"/>
+      <w:r>
+        <w:t>(</w:t>
+      </w:r>
+      <w:proofErr w:type="spellStart"/>
+      <w:r>
+        <w:t>y_test</w:t>
+      </w:r>
+      <w:proofErr w:type="spellEnd"/>
+      <w:r>
+        <w:t xml:space="preserve">, </w:t>
+      </w:r>
+      <w:proofErr w:type="spellStart"/>
+      <w:r>
+        <w:t>lr.predict</w:t>
+      </w:r>
+      <w:proofErr w:type="spellEnd"/>
+      <w:r>
+        <w:t>(</w:t>
+      </w:r>
+      <w:proofErr w:type="spellStart"/>
+      <w:r>
+        <w:t>x_test</w:t>
+      </w:r>
+      <w:proofErr w:type="spellEnd"/>
+      <w:r>
+        <w:t>))*100</w:t>
+      </w:r>
+    </w:p>
+    <w:p>
+      <w:r>
+        <w:t>f1_score(</w:t>
+      </w:r>
+      <w:proofErr w:type="spellStart"/>
+      <w:r>
+        <w:t>y_test</w:t>
+      </w:r>
+      <w:proofErr w:type="spellEnd"/>
+      <w:r>
+        <w:t xml:space="preserve">, </w:t>
+      </w:r>
+      <w:proofErr w:type="spellStart"/>
+      <w:r>
+        <w:t>lr.predict</w:t>
+      </w:r>
+      <w:proofErr w:type="spellEnd"/>
+      <w:r>
+        <w:t>(</w:t>
+      </w:r>
+      <w:proofErr w:type="spellStart"/>
+      <w:r>
+        <w:t>x_test</w:t>
+      </w:r>
+      <w:proofErr w:type="spellEnd"/>
+      <w:r>
+        <w:t>))*100</w:t>
       </w:r>
     </w:p>
     <w:p/>
+    <w:p/>
+    <w:p>
+      <w:pPr>
+        <w:pStyle w:val="Heading1"/>
+      </w:pPr>
+      <w:r>
+        <w:t>Imbalanced Data</w:t>
+      </w:r>
+    </w:p>
+    <w:p>
+      <w:pPr>
+        <w:pStyle w:val="Heading2"/>
+      </w:pPr>
+      <w:r>
+        <w:t>Techniques to Handle Imbalanced Data</w:t>
+      </w:r>
+    </w:p>
+    <w:p>
+      <w:pPr>
+        <w:pStyle w:val="Heading2"/>
+      </w:pPr>
+      <w:r>
+        <w:t>Random Under Sampling</w:t>
+      </w:r>
+    </w:p>
+    <w:p>
+      <w:r>
+        <w:t>We will reduce the majority of the class So that it will have same no of as the minority.</w:t>
+      </w:r>
+    </w:p>
+    <w:p>
+      <w:r>
+        <w:t>x = dataset[["BMI", "Cholesterol"]]</w:t>
+      </w:r>
+    </w:p>
+    <w:p>
+      <w:r>
+        <w:t>y = dataset["</w:t>
+      </w:r>
+      <w:proofErr w:type="spellStart"/>
+      <w:r>
+        <w:t>HeartDisease</w:t>
+      </w:r>
+      <w:proofErr w:type="spellEnd"/>
+      <w:r>
+        <w:t>"]</w:t>
+      </w:r>
+    </w:p>
+    <w:p>
+      <w:proofErr w:type="spellStart"/>
+      <w:r>
+        <w:t>y</w:t>
+      </w:r>
+      <w:r>
+        <w:t>.value_counts</w:t>
+      </w:r>
+      <w:proofErr w:type="spellEnd"/>
+      <w:r>
+        <w:t>()</w:t>
+      </w:r>
+    </w:p>
+    <w:p>
+      <w:r>
+        <w:t xml:space="preserve">from </w:t>
+      </w:r>
+      <w:proofErr w:type="spellStart"/>
+      <w:r>
+        <w:t>imblearn.under_sampling</w:t>
+      </w:r>
+      <w:proofErr w:type="spellEnd"/>
+      <w:r>
+        <w:t xml:space="preserve"> import </w:t>
+      </w:r>
+      <w:proofErr w:type="spellStart"/>
+      <w:r>
+        <w:t>RandomUnderSampler</w:t>
+      </w:r>
+      <w:proofErr w:type="spellEnd"/>
+    </w:p>
+    <w:p>
+      <w:proofErr w:type="spellStart"/>
+      <w:r>
+        <w:t>ru</w:t>
+      </w:r>
+      <w:proofErr w:type="spellEnd"/>
+      <w:r>
+        <w:t xml:space="preserve"> = </w:t>
+      </w:r>
+      <w:proofErr w:type="spellStart"/>
+      <w:r>
+        <w:t>RandomUnderSampler</w:t>
+      </w:r>
+      <w:proofErr w:type="spellEnd"/>
+      <w:r>
+        <w:t>()</w:t>
+      </w:r>
+    </w:p>
+    <w:p>
+      <w:proofErr w:type="spellStart"/>
+      <w:r>
+        <w:t>ru_x</w:t>
+      </w:r>
+      <w:proofErr w:type="spellEnd"/>
+      <w:r>
+        <w:t xml:space="preserve">, </w:t>
+      </w:r>
+      <w:proofErr w:type="spellStart"/>
+      <w:r>
+        <w:t>ru_y</w:t>
+      </w:r>
+      <w:proofErr w:type="spellEnd"/>
+      <w:r>
+        <w:t xml:space="preserve"> = </w:t>
+      </w:r>
+      <w:proofErr w:type="spellStart"/>
+      <w:r>
+        <w:t>ru.fit_resample</w:t>
+      </w:r>
+      <w:proofErr w:type="spellEnd"/>
+      <w:r>
+        <w:t>(</w:t>
+      </w:r>
+      <w:proofErr w:type="spellStart"/>
+      <w:r>
+        <w:t>x,y</w:t>
+      </w:r>
+      <w:proofErr w:type="spellEnd"/>
+      <w:r>
+        <w:t>)</w:t>
+      </w:r>
+    </w:p>
+    <w:p>
+      <w:proofErr w:type="spellStart"/>
+      <w:r>
+        <w:t>ru_y.value_counts</w:t>
+      </w:r>
+      <w:proofErr w:type="spellEnd"/>
+      <w:r>
+        <w:t>()</w:t>
+      </w:r>
+    </w:p>
+    <w:p>
+      <w:pPr>
+        <w:pStyle w:val="Heading2"/>
+      </w:pPr>
+      <w:r>
+        <w:t>Random Over Sampling</w:t>
+      </w:r>
+    </w:p>
+    <w:p>
+      <w:r>
+        <w:t>We will increase the size of minority is inactive class to the size of majority class is active.</w:t>
+      </w:r>
+    </w:p>
+    <w:p>
+      <w:r>
+        <w:t xml:space="preserve"> x = dataset[["BMI", "Cholesterol"]]</w:t>
+      </w:r>
+    </w:p>
+    <w:p>
+      <w:r>
+        <w:t>y = dataset["</w:t>
+      </w:r>
+      <w:proofErr w:type="spellStart"/>
+      <w:r>
+        <w:t>HeartDisease</w:t>
+      </w:r>
+      <w:proofErr w:type="spellEnd"/>
+      <w:r>
+        <w:t>"]</w:t>
+      </w:r>
+    </w:p>
+    <w:p>
+      <w:proofErr w:type="spellStart"/>
+      <w:r>
+        <w:t>y</w:t>
+      </w:r>
+      <w:r>
+        <w:t>.value_counts</w:t>
+      </w:r>
+      <w:proofErr w:type="spellEnd"/>
+      <w:r>
+        <w:t>()</w:t>
+      </w:r>
+    </w:p>
+    <w:p>
+      <w:r>
+        <w:t xml:space="preserve">from </w:t>
+      </w:r>
+      <w:proofErr w:type="spellStart"/>
+      <w:r>
+        <w:t>imblearn.over</w:t>
+      </w:r>
+      <w:r>
+        <w:t>_sampling</w:t>
+      </w:r>
+      <w:proofErr w:type="spellEnd"/>
+      <w:r>
+        <w:t xml:space="preserve"> import </w:t>
+      </w:r>
+      <w:proofErr w:type="spellStart"/>
+      <w:r>
+        <w:t>R</w:t>
+      </w:r>
+      <w:r>
+        <w:t>andomOver</w:t>
+      </w:r>
+      <w:r>
+        <w:t>Sampler</w:t>
+      </w:r>
+      <w:proofErr w:type="spellEnd"/>
+    </w:p>
+    <w:p>
+      <w:proofErr w:type="spellStart"/>
+      <w:r>
+        <w:t>ro</w:t>
+      </w:r>
+      <w:proofErr w:type="spellEnd"/>
+      <w:r>
+        <w:t xml:space="preserve"> = </w:t>
+      </w:r>
+      <w:proofErr w:type="spellStart"/>
+      <w:r>
+        <w:t>RandomOverSampler</w:t>
+      </w:r>
+      <w:proofErr w:type="spellEnd"/>
+      <w:r>
+        <w:t>()</w:t>
+      </w:r>
+    </w:p>
+    <w:p>
+      <w:proofErr w:type="spellStart"/>
+      <w:r>
+        <w:t>ro_x</w:t>
+      </w:r>
+      <w:proofErr w:type="spellEnd"/>
+      <w:r>
+        <w:t xml:space="preserve">, </w:t>
+      </w:r>
+      <w:proofErr w:type="spellStart"/>
+      <w:r>
+        <w:t>ro_y</w:t>
+      </w:r>
+      <w:proofErr w:type="spellEnd"/>
+      <w:r>
+        <w:t xml:space="preserve"> = </w:t>
+      </w:r>
+      <w:proofErr w:type="spellStart"/>
+      <w:r>
+        <w:t>ro.fit_resample</w:t>
+      </w:r>
+      <w:proofErr w:type="spellEnd"/>
+      <w:r>
+        <w:t>(</w:t>
+      </w:r>
+      <w:proofErr w:type="spellStart"/>
+      <w:r>
+        <w:t>x,y</w:t>
+      </w:r>
+      <w:proofErr w:type="spellEnd"/>
+      <w:r>
+        <w:t>)</w:t>
+      </w:r>
+    </w:p>
+    <w:p>
+      <w:proofErr w:type="spellStart"/>
+      <w:r>
+        <w:t>ro</w:t>
+      </w:r>
+      <w:r>
+        <w:t>_y.value_counts</w:t>
+      </w:r>
+      <w:proofErr w:type="spellEnd"/>
+      <w:r>
+        <w:t>()</w:t>
+      </w:r>
+    </w:p>
     <w:p/>
     <w:p/>
     <w:p/>
@@ -6385,6 +8916,119 @@
     </w:lvl>
   </w:abstractNum>
   <w:abstractNum w:abstractNumId="18" w15:restartNumberingAfterBreak="0">
+    <w:nsid w:val="6F850BBC"/>
+    <w:multiLevelType w:val="hybridMultilevel"/>
+    <w:tmpl w:val="D388B948"/>
+    <w:lvl w:ilvl="0" w:tplc="04090001">
+      <w:start w:val="1"/>
+      <w:numFmt w:val="bullet"/>
+      <w:lvlText w:val=""/>
+      <w:lvlJc w:val="left"/>
+      <w:pPr>
+        <w:ind w:left="720" w:hanging="360"/>
+      </w:pPr>
+      <w:rPr>
+        <w:rFonts w:ascii="Symbol" w:hAnsi="Symbol" w:hint="default"/>
+      </w:rPr>
+    </w:lvl>
+    <w:lvl w:ilvl="1" w:tplc="04090003" w:tentative="1">
+      <w:start w:val="1"/>
+      <w:numFmt w:val="bullet"/>
+      <w:lvlText w:val="o"/>
+      <w:lvlJc w:val="left"/>
+      <w:pPr>
+        <w:ind w:left="1440" w:hanging="360"/>
+      </w:pPr>
+      <w:rPr>
+        <w:rFonts w:ascii="Courier New" w:hAnsi="Courier New" w:cs="Courier New" w:hint="default"/>
+      </w:rPr>
+    </w:lvl>
+    <w:lvl w:ilvl="2" w:tplc="04090005" w:tentative="1">
+      <w:start w:val="1"/>
+      <w:numFmt w:val="bullet"/>
+      <w:lvlText w:val=""/>
+      <w:lvlJc w:val="left"/>
+      <w:pPr>
+        <w:ind w:left="2160" w:hanging="360"/>
+      </w:pPr>
+      <w:rPr>
+        <w:rFonts w:ascii="Wingdings" w:hAnsi="Wingdings" w:hint="default"/>
+      </w:rPr>
+    </w:lvl>
+    <w:lvl w:ilvl="3" w:tplc="04090001" w:tentative="1">
+      <w:start w:val="1"/>
+      <w:numFmt w:val="bullet"/>
+      <w:lvlText w:val=""/>
+      <w:lvlJc w:val="left"/>
+      <w:pPr>
+        <w:ind w:left="2880" w:hanging="360"/>
+      </w:pPr>
+      <w:rPr>
+        <w:rFonts w:ascii="Symbol" w:hAnsi="Symbol" w:hint="default"/>
+      </w:rPr>
+    </w:lvl>
+    <w:lvl w:ilvl="4" w:tplc="04090003" w:tentative="1">
+      <w:start w:val="1"/>
+      <w:numFmt w:val="bullet"/>
+      <w:lvlText w:val="o"/>
+      <w:lvlJc w:val="left"/>
+      <w:pPr>
+        <w:ind w:left="3600" w:hanging="360"/>
+      </w:pPr>
+      <w:rPr>
+        <w:rFonts w:ascii="Courier New" w:hAnsi="Courier New" w:cs="Courier New" w:hint="default"/>
+      </w:rPr>
+    </w:lvl>
+    <w:lvl w:ilvl="5" w:tplc="04090005" w:tentative="1">
+      <w:start w:val="1"/>
+      <w:numFmt w:val="bullet"/>
+      <w:lvlText w:val=""/>
+      <w:lvlJc w:val="left"/>
+      <w:pPr>
+        <w:ind w:left="4320" w:hanging="360"/>
+      </w:pPr>
+      <w:rPr>
+        <w:rFonts w:ascii="Wingdings" w:hAnsi="Wingdings" w:hint="default"/>
+      </w:rPr>
+    </w:lvl>
+    <w:lvl w:ilvl="6" w:tplc="04090001" w:tentative="1">
+      <w:start w:val="1"/>
+      <w:numFmt w:val="bullet"/>
+      <w:lvlText w:val=""/>
+      <w:lvlJc w:val="left"/>
+      <w:pPr>
+        <w:ind w:left="5040" w:hanging="360"/>
+      </w:pPr>
+      <w:rPr>
+        <w:rFonts w:ascii="Symbol" w:hAnsi="Symbol" w:hint="default"/>
+      </w:rPr>
+    </w:lvl>
+    <w:lvl w:ilvl="7" w:tplc="04090003" w:tentative="1">
+      <w:start w:val="1"/>
+      <w:numFmt w:val="bullet"/>
+      <w:lvlText w:val="o"/>
+      <w:lvlJc w:val="left"/>
+      <w:pPr>
+        <w:ind w:left="5760" w:hanging="360"/>
+      </w:pPr>
+      <w:rPr>
+        <w:rFonts w:ascii="Courier New" w:hAnsi="Courier New" w:cs="Courier New" w:hint="default"/>
+      </w:rPr>
+    </w:lvl>
+    <w:lvl w:ilvl="8" w:tplc="04090005" w:tentative="1">
+      <w:start w:val="1"/>
+      <w:numFmt w:val="bullet"/>
+      <w:lvlText w:val=""/>
+      <w:lvlJc w:val="left"/>
+      <w:pPr>
+        <w:ind w:left="6480" w:hanging="360"/>
+      </w:pPr>
+      <w:rPr>
+        <w:rFonts w:ascii="Wingdings" w:hAnsi="Wingdings" w:hint="default"/>
+      </w:rPr>
+    </w:lvl>
+  </w:abstractNum>
+  <w:abstractNum w:abstractNumId="19" w15:restartNumberingAfterBreak="0">
     <w:nsid w:val="700A6CF5"/>
     <w:multiLevelType w:val="hybridMultilevel"/>
     <w:tmpl w:val="CFD6E166"/>
@@ -6473,7 +9117,7 @@
       </w:pPr>
     </w:lvl>
   </w:abstractNum>
-  <w:abstractNum w:abstractNumId="19" w15:restartNumberingAfterBreak="0">
+  <w:abstractNum w:abstractNumId="20" w15:restartNumberingAfterBreak="0">
     <w:nsid w:val="70DD1CBF"/>
     <w:multiLevelType w:val="hybridMultilevel"/>
     <w:tmpl w:val="B2C85B00"/>
@@ -6562,7 +9206,7 @@
       </w:pPr>
     </w:lvl>
   </w:abstractNum>
-  <w:abstractNum w:abstractNumId="20" w15:restartNumberingAfterBreak="0">
+  <w:abstractNum w:abstractNumId="21" w15:restartNumberingAfterBreak="0">
     <w:nsid w:val="778B6B53"/>
     <w:multiLevelType w:val="hybridMultilevel"/>
     <w:tmpl w:val="4E744952"/>
@@ -6709,7 +9353,7 @@
     <w:abstractNumId w:val="9"/>
   </w:num>
   <w:num w:numId="12">
-    <w:abstractNumId w:val="20"/>
+    <w:abstractNumId w:val="21"/>
   </w:num>
   <w:num w:numId="13">
     <w:abstractNumId w:val="12"/>
@@ -6718,10 +9362,10 @@
     <w:abstractNumId w:val="17"/>
   </w:num>
   <w:num w:numId="15">
-    <w:abstractNumId w:val="19"/>
+    <w:abstractNumId w:val="20"/>
   </w:num>
   <w:num w:numId="16">
-    <w:abstractNumId w:val="18"/>
+    <w:abstractNumId w:val="19"/>
   </w:num>
   <w:num w:numId="17">
     <w:abstractNumId w:val="7"/>
@@ -6737,6 +9381,9 @@
   </w:num>
   <w:num w:numId="21">
     <w:abstractNumId w:val="13"/>
+  </w:num>
+  <w:num w:numId="22">
+    <w:abstractNumId w:val="18"/>
   </w:num>
 </w:numbering>
 </file>
@@ -7134,7 +9781,7 @@
   <w:style w:type="paragraph" w:default="1" w:styleId="Normal">
     <w:name w:val="Normal"/>
     <w:qFormat/>
-    <w:rsid w:val="008D30CB"/>
+    <w:rsid w:val="00DB2BDA"/>
     <w:rPr>
       <w:rFonts w:ascii="Times New Roman" w:hAnsi="Times New Roman"/>
       <w:sz w:val="24"/>
@@ -7590,7 +10237,7 @@
 </file>
 
 <file path=customXml/itemProps1.xml><?xml version="1.0" encoding="utf-8"?>
-<ds:datastoreItem xmlns:ds="http://schemas.openxmlformats.org/officeDocument/2006/customXml" ds:itemID="{2FB38750-D05F-4239-A569-B3046793CA98}">
+<ds:datastoreItem xmlns:ds="http://schemas.openxmlformats.org/officeDocument/2006/customXml" ds:itemID="{69BC31C5-0E72-4ABD-B53E-3F1EC9C55072}">
   <ds:schemaRefs>
     <ds:schemaRef ds:uri="http://schemas.openxmlformats.org/officeDocument/2006/bibliography"/>
   </ds:schemaRefs>

</xml_diff>

<commit_message>
updated machine learing notes
</commit_message>
<xml_diff>
--- a/Machine Learning Notes.docx
+++ b/Machine Learning Notes.docx
@@ -1102,9 +1102,14 @@
       </w:r>
     </w:p>
     <w:p>
+      <w:proofErr w:type="gramStart"/>
       <w:r>
         <w:lastRenderedPageBreak/>
-        <w:t xml:space="preserve">from </w:t>
+        <w:t>from</w:t>
+      </w:r>
+      <w:proofErr w:type="gramEnd"/>
+      <w:r>
+        <w:t xml:space="preserve"> </w:t>
       </w:r>
       <w:proofErr w:type="spellStart"/>
       <w:r>
@@ -1125,12 +1130,17 @@
         <w:t xml:space="preserve">x = </w:t>
       </w:r>
       <w:proofErr w:type="spellStart"/>
+      <w:proofErr w:type="gramStart"/>
       <w:r>
         <w:t>dataset.iloc</w:t>
       </w:r>
       <w:proofErr w:type="spellEnd"/>
       <w:r>
-        <w:t xml:space="preserve">[:,:-1]     # </w:t>
+        <w:t>[</w:t>
+      </w:r>
+      <w:proofErr w:type="gramEnd"/>
+      <w:r>
+        <w:t xml:space="preserve">:,:-1]     # </w:t>
       </w:r>
       <w:proofErr w:type="spellStart"/>
       <w:r>
@@ -1143,12 +1153,25 @@
     </w:p>
     <w:p>
       <w:r>
-        <w:t>y = dataset["species"]</w:t>
-      </w:r>
-    </w:p>
-    <w:p>
-      <w:r>
-        <w:t xml:space="preserve">from </w:t>
+        <w:t xml:space="preserve">y = </w:t>
+      </w:r>
+      <w:proofErr w:type="gramStart"/>
+      <w:r>
+        <w:t>dataset[</w:t>
+      </w:r>
+      <w:proofErr w:type="gramEnd"/>
+      <w:r>
+        <w:t>"species"]</w:t>
+      </w:r>
+    </w:p>
+    <w:p>
+      <w:proofErr w:type="gramStart"/>
+      <w:r>
+        <w:t>from</w:t>
+      </w:r>
+      <w:proofErr w:type="gramEnd"/>
+      <w:r>
+        <w:t xml:space="preserve"> </w:t>
       </w:r>
       <w:proofErr w:type="spellStart"/>
       <w:r>
@@ -1166,10 +1189,12 @@
     </w:p>
     <w:p>
       <w:proofErr w:type="spellStart"/>
+      <w:proofErr w:type="gramStart"/>
       <w:r>
         <w:t>lr</w:t>
       </w:r>
       <w:proofErr w:type="spellEnd"/>
+      <w:proofErr w:type="gramEnd"/>
       <w:r>
         <w:t xml:space="preserve"> = </w:t>
       </w:r>
@@ -1183,8 +1208,13 @@
       </w:r>
     </w:p>
     <w:p>
-      <w:r>
-        <w:t xml:space="preserve">fs = </w:t>
+      <w:proofErr w:type="gramStart"/>
+      <w:r>
+        <w:t>fs</w:t>
+      </w:r>
+      <w:proofErr w:type="gramEnd"/>
+      <w:r>
+        <w:t xml:space="preserve"> = </w:t>
       </w:r>
       <w:proofErr w:type="spellStart"/>
       <w:r>
@@ -1217,9 +1247,14 @@
       </w:r>
       <w:proofErr w:type="spellStart"/>
       <w:r>
-        <w:t>x,y</w:t>
-      </w:r>
-      <w:proofErr w:type="spellEnd"/>
+        <w:t>x</w:t>
+      </w:r>
+      <w:proofErr w:type="gramStart"/>
+      <w:r>
+        <w:t>,y</w:t>
+      </w:r>
+      <w:proofErr w:type="spellEnd"/>
+      <w:proofErr w:type="gramEnd"/>
       <w:r>
         <w:t>)</w:t>
       </w:r>
@@ -1243,10 +1278,12 @@
     </w:p>
     <w:p>
       <w:proofErr w:type="spellStart"/>
+      <w:proofErr w:type="gramStart"/>
       <w:r>
         <w:t>fs.k_score</w:t>
       </w:r>
       <w:proofErr w:type="spellEnd"/>
+      <w:proofErr w:type="gramEnd"/>
       <w:r>
         <w:t>_</w:t>
       </w:r>
@@ -1312,8 +1349,13 @@
     </w:p>
     <w:p/>
     <w:p>
-      <w:r>
-        <w:t xml:space="preserve">fs = </w:t>
+      <w:proofErr w:type="gramStart"/>
+      <w:r>
+        <w:t>fs</w:t>
+      </w:r>
+      <w:proofErr w:type="gramEnd"/>
+      <w:r>
+        <w:t xml:space="preserve"> = </w:t>
       </w:r>
       <w:proofErr w:type="spellStart"/>
       <w:r>
@@ -1360,12 +1402,17 @@
         <w:t xml:space="preserve"> = </w:t>
       </w:r>
       <w:proofErr w:type="spellStart"/>
+      <w:proofErr w:type="gramStart"/>
       <w:r>
         <w:t>dataframe.iloc</w:t>
       </w:r>
       <w:proofErr w:type="spellEnd"/>
       <w:r>
-        <w:t>[:,:-1]</w:t>
+        <w:t>[</w:t>
+      </w:r>
+      <w:proofErr w:type="gramEnd"/>
+      <w:r>
+        <w:t>:,:-1]</w:t>
       </w:r>
       <w:r>
         <w:tab/>
@@ -1382,17 +1429,27 @@
         <w:t xml:space="preserve"> = </w:t>
       </w:r>
       <w:proofErr w:type="spellStart"/>
+      <w:proofErr w:type="gramStart"/>
       <w:r>
         <w:t>dataframe</w:t>
       </w:r>
       <w:proofErr w:type="spellEnd"/>
       <w:r>
-        <w:t>["Embarked"] separate data for output only select last column</w:t>
-      </w:r>
-    </w:p>
-    <w:p>
-      <w:r>
-        <w:t xml:space="preserve">from </w:t>
+        <w:t>[</w:t>
+      </w:r>
+      <w:proofErr w:type="gramEnd"/>
+      <w:r>
+        <w:t>"Embarked"] separate data for output only select last column</w:t>
+      </w:r>
+    </w:p>
+    <w:p>
+      <w:proofErr w:type="gramStart"/>
+      <w:r>
+        <w:t>from</w:t>
+      </w:r>
+      <w:proofErr w:type="gramEnd"/>
+      <w:r>
+        <w:t xml:space="preserve"> </w:t>
       </w:r>
       <w:proofErr w:type="spellStart"/>
       <w:r>
@@ -1443,13 +1500,18 @@
       </w:r>
       <w:proofErr w:type="spellStart"/>
       <w:r>
-        <w:t>train_test_split</w:t>
+        <w:t>train_test_</w:t>
+      </w:r>
+      <w:proofErr w:type="gramStart"/>
+      <w:r>
+        <w:t>split</w:t>
       </w:r>
       <w:proofErr w:type="spellEnd"/>
       <w:r>
         <w:t>(</w:t>
       </w:r>
       <w:proofErr w:type="spellStart"/>
+      <w:proofErr w:type="gramEnd"/>
       <w:r>
         <w:t>input_data</w:t>
       </w:r>
@@ -1475,8 +1537,13 @@
       </w:r>
     </w:p>
     <w:p>
-      <w:r>
-        <w:t>use train data when we train machine learning model and use test data when we check accuracy</w:t>
+      <w:proofErr w:type="gramStart"/>
+      <w:r>
+        <w:t>use</w:t>
+      </w:r>
+      <w:proofErr w:type="gramEnd"/>
+      <w:r>
+        <w:t xml:space="preserve"> train data when we train machine learning model and use test data when we check accuracy</w:t>
       </w:r>
     </w:p>
     <w:p>
@@ -1913,31 +1980,55 @@
       </w:r>
       <w:proofErr w:type="spellStart"/>
       <w:r>
-        <w:t>pd.read_csv</w:t>
-      </w:r>
-      <w:proofErr w:type="spellEnd"/>
-      <w:r>
-        <w:t>("simple_linear_regression_dataset.csv")</w:t>
-      </w:r>
-    </w:p>
-    <w:p>
-      <w:proofErr w:type="spellStart"/>
-      <w:r>
-        <w:t>sl_dataset.head</w:t>
-      </w:r>
-      <w:proofErr w:type="spellEnd"/>
-      <w:r>
-        <w:t>(3)</w:t>
-      </w:r>
-    </w:p>
-    <w:p>
-      <w:proofErr w:type="spellStart"/>
-      <w:r>
-        <w:t>sl_dataset.isnull</w:t>
-      </w:r>
-      <w:proofErr w:type="spellEnd"/>
-      <w:r>
-        <w:t>().sum()</w:t>
+        <w:t>pd.read_</w:t>
+      </w:r>
+      <w:proofErr w:type="gramStart"/>
+      <w:r>
+        <w:t>csv</w:t>
+      </w:r>
+      <w:proofErr w:type="spellEnd"/>
+      <w:r>
+        <w:t>(</w:t>
+      </w:r>
+      <w:proofErr w:type="gramEnd"/>
+      <w:r>
+        <w:t>"simple_linear_regression_dataset.csv")</w:t>
+      </w:r>
+    </w:p>
+    <w:p>
+      <w:proofErr w:type="spellStart"/>
+      <w:r>
+        <w:t>sl_</w:t>
+      </w:r>
+      <w:proofErr w:type="gramStart"/>
+      <w:r>
+        <w:t>dataset.head</w:t>
+      </w:r>
+      <w:proofErr w:type="spellEnd"/>
+      <w:r>
+        <w:t>(</w:t>
+      </w:r>
+      <w:proofErr w:type="gramEnd"/>
+      <w:r>
+        <w:t>3)</w:t>
+      </w:r>
+    </w:p>
+    <w:p>
+      <w:proofErr w:type="spellStart"/>
+      <w:r>
+        <w:t>sl_</w:t>
+      </w:r>
+      <w:proofErr w:type="gramStart"/>
+      <w:r>
+        <w:t>dataset.isnull</w:t>
+      </w:r>
+      <w:proofErr w:type="spellEnd"/>
+      <w:r>
+        <w:t>(</w:t>
+      </w:r>
+      <w:proofErr w:type="gramEnd"/>
+      <w:r>
+        <w:t>).sum()</w:t>
       </w:r>
     </w:p>
     <w:p>
@@ -1946,31 +2037,298 @@
       </w:r>
       <w:proofErr w:type="spellStart"/>
       <w:r>
+        <w:t>sl_</w:t>
+      </w:r>
+      <w:proofErr w:type="gramStart"/>
+      <w:r>
+        <w:t>dataset</w:t>
+      </w:r>
+      <w:proofErr w:type="spellEnd"/>
+      <w:r>
+        <w:t>[</w:t>
+      </w:r>
+      <w:proofErr w:type="gramEnd"/>
+      <w:r>
+        <w:t>["Feature"]]</w:t>
+      </w:r>
+    </w:p>
+    <w:p>
+      <w:r>
+        <w:t>y=</w:t>
+      </w:r>
+      <w:proofErr w:type="spellStart"/>
+      <w:r>
+        <w:t>sl_</w:t>
+      </w:r>
+      <w:proofErr w:type="gramStart"/>
+      <w:r>
+        <w:t>dataset</w:t>
+      </w:r>
+      <w:proofErr w:type="spellEnd"/>
+      <w:r>
+        <w:t>[</w:t>
+      </w:r>
+      <w:proofErr w:type="gramEnd"/>
+      <w:r>
+        <w:t>"Target"]</w:t>
+      </w:r>
+    </w:p>
+    <w:p/>
+    <w:p>
+      <w:proofErr w:type="spellStart"/>
+      <w:proofErr w:type="gramStart"/>
+      <w:r>
+        <w:t>plt.figure</w:t>
+      </w:r>
+      <w:proofErr w:type="spellEnd"/>
+      <w:r>
+        <w:t>(</w:t>
+      </w:r>
+      <w:proofErr w:type="spellStart"/>
+      <w:proofErr w:type="gramEnd"/>
+      <w:r>
+        <w:t>figsize</w:t>
+      </w:r>
+      <w:proofErr w:type="spellEnd"/>
+      <w:r>
+        <w:t>=(10, 6))</w:t>
+      </w:r>
+    </w:p>
+    <w:p>
+      <w:proofErr w:type="spellStart"/>
+      <w:r>
+        <w:t>plt.scatter</w:t>
+      </w:r>
+      <w:proofErr w:type="spellEnd"/>
+      <w:r>
+        <w:t>(x="Feature", y="Target", data=</w:t>
+      </w:r>
+      <w:proofErr w:type="spellStart"/>
+      <w:r>
         <w:t>sl_dataset</w:t>
       </w:r>
-      <w:proofErr w:type="spellEnd"/>
-      <w:r>
-        <w:t>[["Feature"]]</w:t>
-      </w:r>
-    </w:p>
-    <w:p>
-      <w:r>
-        <w:t>y=</w:t>
-      </w:r>
-      <w:proofErr w:type="spellStart"/>
-      <w:r>
-        <w:t>sl_dataset</w:t>
-      </w:r>
-      <w:proofErr w:type="spellEnd"/>
-      <w:r>
-        <w:t>["Target"]</w:t>
-      </w:r>
+      <w:proofErr w:type="gramStart"/>
+      <w:r>
+        <w:t>,color</w:t>
+      </w:r>
+      <w:proofErr w:type="spellEnd"/>
+      <w:proofErr w:type="gramEnd"/>
+      <w:r>
+        <w:t>='blue', alpha=0.6, label='Data Points')</w:t>
+      </w:r>
+    </w:p>
+    <w:p>
+      <w:proofErr w:type="spellStart"/>
+      <w:proofErr w:type="gramStart"/>
+      <w:r>
+        <w:t>plt.title</w:t>
+      </w:r>
+      <w:proofErr w:type="spellEnd"/>
+      <w:r>
+        <w:t>(</w:t>
+      </w:r>
+      <w:proofErr w:type="gramEnd"/>
+      <w:r>
+        <w:t xml:space="preserve">'Scatter Plot of Feature vs Target', </w:t>
+      </w:r>
+      <w:proofErr w:type="spellStart"/>
+      <w:r>
+        <w:t>fontsize</w:t>
+      </w:r>
+      <w:proofErr w:type="spellEnd"/>
+      <w:r>
+        <w:t>=16)</w:t>
+      </w:r>
+    </w:p>
+    <w:p>
+      <w:proofErr w:type="spellStart"/>
+      <w:proofErr w:type="gramStart"/>
+      <w:r>
+        <w:t>plt.xlabel</w:t>
+      </w:r>
+      <w:proofErr w:type="spellEnd"/>
+      <w:r>
+        <w:t>(</w:t>
+      </w:r>
+      <w:proofErr w:type="gramEnd"/>
+      <w:r>
+        <w:t xml:space="preserve">'Feature (X)', </w:t>
+      </w:r>
+      <w:proofErr w:type="spellStart"/>
+      <w:r>
+        <w:t>fontsize</w:t>
+      </w:r>
+      <w:proofErr w:type="spellEnd"/>
+      <w:r>
+        <w:t>=14)</w:t>
+      </w:r>
+    </w:p>
+    <w:p>
+      <w:proofErr w:type="spellStart"/>
+      <w:proofErr w:type="gramStart"/>
+      <w:r>
+        <w:t>plt.ylabel</w:t>
+      </w:r>
+      <w:proofErr w:type="spellEnd"/>
+      <w:r>
+        <w:t>(</w:t>
+      </w:r>
+      <w:proofErr w:type="gramEnd"/>
+      <w:r>
+        <w:t xml:space="preserve">'Target (Y)', </w:t>
+      </w:r>
+      <w:proofErr w:type="spellStart"/>
+      <w:r>
+        <w:t>fontsize</w:t>
+      </w:r>
+      <w:proofErr w:type="spellEnd"/>
+      <w:r>
+        <w:t>=14)</w:t>
+      </w:r>
+    </w:p>
+    <w:p>
+      <w:proofErr w:type="spellStart"/>
+      <w:r>
+        <w:t>plt.axhline</w:t>
+      </w:r>
+      <w:proofErr w:type="spellEnd"/>
+      <w:r>
+        <w:t xml:space="preserve">(y=0, color='black', linewidth=0.8, </w:t>
+      </w:r>
+      <w:proofErr w:type="spellStart"/>
+      <w:r>
+        <w:t>linestyle</w:t>
+      </w:r>
+      <w:proofErr w:type="spellEnd"/>
+      <w:r>
+        <w:t>='--')</w:t>
+      </w:r>
+    </w:p>
+    <w:p>
+      <w:proofErr w:type="spellStart"/>
+      <w:r>
+        <w:t>plt.axvline</w:t>
+      </w:r>
+      <w:proofErr w:type="spellEnd"/>
+      <w:r>
+        <w:t xml:space="preserve">(x=0, color='black', linewidth=0.8, </w:t>
+      </w:r>
+      <w:proofErr w:type="spellStart"/>
+      <w:r>
+        <w:t>linestyle</w:t>
+      </w:r>
+      <w:proofErr w:type="spellEnd"/>
+      <w:r>
+        <w:t>='--')</w:t>
+      </w:r>
+    </w:p>
+    <w:p>
+      <w:proofErr w:type="spellStart"/>
+      <w:proofErr w:type="gramStart"/>
+      <w:r>
+        <w:t>plt.legend</w:t>
+      </w:r>
+      <w:proofErr w:type="spellEnd"/>
+      <w:r>
+        <w:t>()</w:t>
+      </w:r>
+      <w:proofErr w:type="gramEnd"/>
+    </w:p>
+    <w:p>
+      <w:proofErr w:type="spellStart"/>
+      <w:proofErr w:type="gramStart"/>
+      <w:r>
+        <w:t>plt.grid</w:t>
+      </w:r>
+      <w:proofErr w:type="spellEnd"/>
+      <w:r>
+        <w:t>(</w:t>
+      </w:r>
+      <w:proofErr w:type="gramEnd"/>
+      <w:r>
+        <w:t xml:space="preserve">True, </w:t>
+      </w:r>
+      <w:proofErr w:type="spellStart"/>
+      <w:r>
+        <w:t>linestyle</w:t>
+      </w:r>
+      <w:proofErr w:type="spellEnd"/>
+      <w:r>
+        <w:t>='--', alpha=0.5)</w:t>
+      </w:r>
+    </w:p>
+    <w:p>
+      <w:proofErr w:type="spellStart"/>
+      <w:proofErr w:type="gramStart"/>
+      <w:r>
+        <w:t>plt.show</w:t>
+      </w:r>
+      <w:proofErr w:type="spellEnd"/>
+      <w:r>
+        <w:t>()</w:t>
+      </w:r>
+      <w:proofErr w:type="gramEnd"/>
     </w:p>
     <w:p/>
     <w:p>
-      <w:proofErr w:type="spellStart"/>
-      <w:r>
-        <w:t>plt.figure</w:t>
+      <w:proofErr w:type="gramStart"/>
+      <w:r>
+        <w:t>from</w:t>
+      </w:r>
+      <w:proofErr w:type="gramEnd"/>
+      <w:r>
+        <w:t xml:space="preserve"> </w:t>
+      </w:r>
+      <w:proofErr w:type="spellStart"/>
+      <w:r>
+        <w:t>sklearn.model_selection</w:t>
+      </w:r>
+      <w:proofErr w:type="spellEnd"/>
+      <w:r>
+        <w:t xml:space="preserve"> import </w:t>
+      </w:r>
+      <w:proofErr w:type="spellStart"/>
+      <w:r>
+        <w:t>train_test_split</w:t>
+      </w:r>
+      <w:proofErr w:type="spellEnd"/>
+    </w:p>
+    <w:p>
+      <w:proofErr w:type="spellStart"/>
+      <w:r>
+        <w:t>x_train</w:t>
+      </w:r>
+      <w:proofErr w:type="spellEnd"/>
+      <w:r>
+        <w:t xml:space="preserve">, </w:t>
+      </w:r>
+      <w:proofErr w:type="spellStart"/>
+      <w:r>
+        <w:t>x_test</w:t>
+      </w:r>
+      <w:proofErr w:type="spellEnd"/>
+      <w:r>
+        <w:t xml:space="preserve">, </w:t>
+      </w:r>
+      <w:proofErr w:type="spellStart"/>
+      <w:r>
+        <w:t>y_train</w:t>
+      </w:r>
+      <w:proofErr w:type="spellEnd"/>
+      <w:r>
+        <w:t xml:space="preserve">, </w:t>
+      </w:r>
+      <w:proofErr w:type="spellStart"/>
+      <w:r>
+        <w:t>y_test</w:t>
+      </w:r>
+      <w:proofErr w:type="spellEnd"/>
+      <w:r>
+        <w:t xml:space="preserve"> = </w:t>
+      </w:r>
+      <w:proofErr w:type="spellStart"/>
+      <w:r>
+        <w:t>train_test_split</w:t>
       </w:r>
       <w:proofErr w:type="spellEnd"/>
       <w:r>
@@ -1978,125 +2336,71 @@
       </w:r>
       <w:proofErr w:type="spellStart"/>
       <w:r>
-        <w:t>figsize</w:t>
-      </w:r>
-      <w:proofErr w:type="spellEnd"/>
-      <w:r>
-        <w:t>=(10, 6))</w:t>
-      </w:r>
-    </w:p>
-    <w:p>
-      <w:proofErr w:type="spellStart"/>
-      <w:r>
-        <w:t>plt.scatter</w:t>
-      </w:r>
-      <w:proofErr w:type="spellEnd"/>
-      <w:r>
-        <w:t>(x="Feature", y="Target", data=</w:t>
-      </w:r>
-      <w:proofErr w:type="spellStart"/>
-      <w:r>
-        <w:t>sl_dataset,color</w:t>
-      </w:r>
-      <w:proofErr w:type="spellEnd"/>
-      <w:r>
-        <w:t>='blue', alpha=0.6, label='Data Points')</w:t>
-      </w:r>
-    </w:p>
-    <w:p>
-      <w:proofErr w:type="spellStart"/>
-      <w:r>
-        <w:t>plt.title</w:t>
-      </w:r>
-      <w:proofErr w:type="spellEnd"/>
-      <w:r>
-        <w:t xml:space="preserve">('Scatter Plot of Feature vs Target', </w:t>
-      </w:r>
-      <w:proofErr w:type="spellStart"/>
-      <w:r>
-        <w:t>fontsize</w:t>
-      </w:r>
-      <w:proofErr w:type="spellEnd"/>
-      <w:r>
-        <w:t>=16)</w:t>
-      </w:r>
-    </w:p>
-    <w:p>
-      <w:proofErr w:type="spellStart"/>
-      <w:r>
-        <w:t>plt.xlabel</w:t>
-      </w:r>
-      <w:proofErr w:type="spellEnd"/>
-      <w:r>
-        <w:t xml:space="preserve">('Feature (X)', </w:t>
-      </w:r>
-      <w:proofErr w:type="spellStart"/>
-      <w:r>
-        <w:t>fontsize</w:t>
-      </w:r>
-      <w:proofErr w:type="spellEnd"/>
-      <w:r>
-        <w:t>=14)</w:t>
-      </w:r>
-    </w:p>
-    <w:p>
-      <w:proofErr w:type="spellStart"/>
-      <w:r>
-        <w:t>plt.ylabel</w:t>
-      </w:r>
-      <w:proofErr w:type="spellEnd"/>
-      <w:r>
-        <w:t xml:space="preserve">('Target (Y)', </w:t>
-      </w:r>
-      <w:proofErr w:type="spellStart"/>
-      <w:r>
-        <w:t>fontsize</w:t>
-      </w:r>
-      <w:proofErr w:type="spellEnd"/>
-      <w:r>
-        <w:t>=14)</w:t>
-      </w:r>
-    </w:p>
-    <w:p>
-      <w:proofErr w:type="spellStart"/>
-      <w:r>
-        <w:t>plt.axhline</w:t>
-      </w:r>
-      <w:proofErr w:type="spellEnd"/>
-      <w:r>
-        <w:t xml:space="preserve">(y=0, color='black', linewidth=0.8, </w:t>
-      </w:r>
-      <w:proofErr w:type="spellStart"/>
-      <w:r>
-        <w:t>linestyle</w:t>
-      </w:r>
-      <w:proofErr w:type="spellEnd"/>
-      <w:r>
-        <w:t>='--')</w:t>
-      </w:r>
-    </w:p>
-    <w:p>
-      <w:proofErr w:type="spellStart"/>
-      <w:r>
-        <w:t>plt.axvline</w:t>
-      </w:r>
-      <w:proofErr w:type="spellEnd"/>
-      <w:r>
-        <w:t xml:space="preserve">(x=0, color='black', linewidth=0.8, </w:t>
-      </w:r>
-      <w:proofErr w:type="spellStart"/>
-      <w:r>
-        <w:t>linestyle</w:t>
-      </w:r>
-      <w:proofErr w:type="spellEnd"/>
-      <w:r>
-        <w:t>='--')</w:t>
-      </w:r>
-    </w:p>
-    <w:p>
-      <w:proofErr w:type="spellStart"/>
-      <w:r>
-        <w:t>plt.legend</w:t>
+        <w:t>x</w:t>
+      </w:r>
+      <w:proofErr w:type="gramStart"/>
+      <w:r>
+        <w:t>,y</w:t>
+      </w:r>
+      <w:proofErr w:type="spellEnd"/>
+      <w:proofErr w:type="gramEnd"/>
+      <w:r>
+        <w:t xml:space="preserve">, </w:t>
+      </w:r>
+      <w:proofErr w:type="spellStart"/>
+      <w:r>
+        <w:t>test_size</w:t>
+      </w:r>
+      <w:proofErr w:type="spellEnd"/>
+      <w:r>
+        <w:t xml:space="preserve">=0.2, </w:t>
+      </w:r>
+      <w:proofErr w:type="spellStart"/>
+      <w:r>
+        <w:t>random_state</w:t>
+      </w:r>
+      <w:proofErr w:type="spellEnd"/>
+      <w:r>
+        <w:t>=42)  # 0 to 70,80</w:t>
+      </w:r>
+    </w:p>
+    <w:p>
+      <w:proofErr w:type="gramStart"/>
+      <w:r>
+        <w:t>from</w:t>
+      </w:r>
+      <w:proofErr w:type="gramEnd"/>
+      <w:r>
+        <w:t xml:space="preserve"> </w:t>
+      </w:r>
+      <w:proofErr w:type="spellStart"/>
+      <w:r>
+        <w:t>sklearn.linear_model</w:t>
+      </w:r>
+      <w:proofErr w:type="spellEnd"/>
+      <w:r>
+        <w:t xml:space="preserve"> import </w:t>
+      </w:r>
+      <w:proofErr w:type="spellStart"/>
+      <w:r>
+        <w:t>LinearRegression</w:t>
+      </w:r>
+      <w:proofErr w:type="spellEnd"/>
+    </w:p>
+    <w:p>
+      <w:proofErr w:type="spellStart"/>
+      <w:proofErr w:type="gramStart"/>
+      <w:r>
+        <w:t>lr</w:t>
+      </w:r>
+      <w:proofErr w:type="spellEnd"/>
+      <w:proofErr w:type="gramEnd"/>
+      <w:r>
+        <w:t xml:space="preserve"> = </w:t>
+      </w:r>
+      <w:proofErr w:type="spellStart"/>
+      <w:r>
+        <w:t>LinearRegression</w:t>
       </w:r>
       <w:proofErr w:type="spellEnd"/>
       <w:r>
@@ -2105,53 +2409,16 @@
     </w:p>
     <w:p>
       <w:proofErr w:type="spellStart"/>
-      <w:r>
-        <w:t>plt.grid</w:t>
-      </w:r>
-      <w:proofErr w:type="spellEnd"/>
-      <w:r>
-        <w:t xml:space="preserve">(True, </w:t>
-      </w:r>
-      <w:proofErr w:type="spellStart"/>
-      <w:r>
-        <w:t>linestyle</w:t>
-      </w:r>
-      <w:proofErr w:type="spellEnd"/>
-      <w:r>
-        <w:t>='--', alpha=0.5)</w:t>
-      </w:r>
-    </w:p>
-    <w:p>
-      <w:proofErr w:type="spellStart"/>
-      <w:r>
-        <w:t>plt.show</w:t>
-      </w:r>
-      <w:proofErr w:type="spellEnd"/>
-      <w:r>
-        <w:t>()</w:t>
-      </w:r>
-    </w:p>
-    <w:p/>
-    <w:p>
-      <w:r>
-        <w:t xml:space="preserve">from </w:t>
-      </w:r>
-      <w:proofErr w:type="spellStart"/>
-      <w:r>
-        <w:t>sklearn.model_selection</w:t>
-      </w:r>
-      <w:proofErr w:type="spellEnd"/>
-      <w:r>
-        <w:t xml:space="preserve"> import </w:t>
-      </w:r>
-      <w:proofErr w:type="spellStart"/>
-      <w:r>
-        <w:t>train_test_split</w:t>
-      </w:r>
-      <w:proofErr w:type="spellEnd"/>
-    </w:p>
-    <w:p>
-      <w:proofErr w:type="spellStart"/>
+      <w:proofErr w:type="gramStart"/>
+      <w:r>
+        <w:t>lr.fit</w:t>
+      </w:r>
+      <w:proofErr w:type="spellEnd"/>
+      <w:r>
+        <w:t>(</w:t>
+      </w:r>
+      <w:proofErr w:type="spellStart"/>
+      <w:proofErr w:type="gramEnd"/>
       <w:r>
         <w:t>x_train</w:t>
       </w:r>
@@ -2161,149 +2428,46 @@
       </w:r>
       <w:proofErr w:type="spellStart"/>
       <w:r>
-        <w:t>x_test</w:t>
-      </w:r>
-      <w:proofErr w:type="spellEnd"/>
-      <w:r>
-        <w:t xml:space="preserve">, </w:t>
-      </w:r>
-      <w:proofErr w:type="spellStart"/>
-      <w:r>
         <w:t>y_train</w:t>
       </w:r>
       <w:proofErr w:type="spellEnd"/>
       <w:r>
-        <w:t xml:space="preserve">, </w:t>
-      </w:r>
-      <w:proofErr w:type="spellStart"/>
-      <w:r>
-        <w:t>y_test</w:t>
-      </w:r>
-      <w:proofErr w:type="spellEnd"/>
-      <w:r>
-        <w:t xml:space="preserve"> = </w:t>
-      </w:r>
-      <w:proofErr w:type="spellStart"/>
-      <w:r>
-        <w:t>train_test_split</w:t>
+        <w:t>)</w:t>
+      </w:r>
+    </w:p>
+    <w:p>
+      <w:proofErr w:type="spellStart"/>
+      <w:proofErr w:type="gramStart"/>
+      <w:r>
+        <w:t>lr.score</w:t>
       </w:r>
       <w:proofErr w:type="spellEnd"/>
       <w:r>
         <w:t>(</w:t>
       </w:r>
       <w:proofErr w:type="spellStart"/>
-      <w:r>
-        <w:t>x,y</w:t>
-      </w:r>
-      <w:proofErr w:type="spellEnd"/>
-      <w:r>
-        <w:t xml:space="preserve">, </w:t>
-      </w:r>
-      <w:proofErr w:type="spellStart"/>
-      <w:r>
-        <w:t>test_size</w:t>
-      </w:r>
-      <w:proofErr w:type="spellEnd"/>
-      <w:r>
-        <w:t xml:space="preserve">=0.2, </w:t>
-      </w:r>
-      <w:proofErr w:type="spellStart"/>
-      <w:r>
-        <w:t>random_state</w:t>
-      </w:r>
-      <w:proofErr w:type="spellEnd"/>
-      <w:r>
-        <w:t>=42)  # 0 to 70,80</w:t>
-      </w:r>
-    </w:p>
-    <w:p>
-      <w:r>
-        <w:t xml:space="preserve">from </w:t>
-      </w:r>
-      <w:proofErr w:type="spellStart"/>
-      <w:r>
-        <w:t>sklearn.linear_model</w:t>
-      </w:r>
-      <w:proofErr w:type="spellEnd"/>
-      <w:r>
-        <w:t xml:space="preserve"> import </w:t>
-      </w:r>
-      <w:proofErr w:type="spellStart"/>
-      <w:r>
-        <w:t>LinearRegression</w:t>
-      </w:r>
-      <w:proofErr w:type="spellEnd"/>
-    </w:p>
-    <w:p>
-      <w:proofErr w:type="spellStart"/>
-      <w:r>
-        <w:t>lr</w:t>
-      </w:r>
-      <w:proofErr w:type="spellEnd"/>
-      <w:r>
-        <w:t xml:space="preserve"> = </w:t>
-      </w:r>
-      <w:proofErr w:type="spellStart"/>
-      <w:r>
-        <w:t>LinearRegression</w:t>
-      </w:r>
-      <w:proofErr w:type="spellEnd"/>
-      <w:r>
-        <w:t>()</w:t>
-      </w:r>
-    </w:p>
-    <w:p>
-      <w:proofErr w:type="spellStart"/>
-      <w:r>
-        <w:t>lr.fit</w:t>
+      <w:proofErr w:type="gramEnd"/>
+      <w:r>
+        <w:t>x_test,y_test</w:t>
+      </w:r>
+      <w:proofErr w:type="spellEnd"/>
+      <w:r>
+        <w:t>)*100</w:t>
+      </w:r>
+    </w:p>
+    <w:p>
+      <w:proofErr w:type="spellStart"/>
+      <w:proofErr w:type="gramStart"/>
+      <w:r>
+        <w:t>lr.predict</w:t>
       </w:r>
       <w:proofErr w:type="spellEnd"/>
       <w:r>
         <w:t>(</w:t>
       </w:r>
-      <w:proofErr w:type="spellStart"/>
-      <w:r>
-        <w:t>x_train</w:t>
-      </w:r>
-      <w:proofErr w:type="spellEnd"/>
-      <w:r>
-        <w:t xml:space="preserve">, </w:t>
-      </w:r>
-      <w:proofErr w:type="spellStart"/>
-      <w:r>
-        <w:t>y_train</w:t>
-      </w:r>
-      <w:proofErr w:type="spellEnd"/>
-      <w:r>
-        <w:t>)</w:t>
-      </w:r>
-    </w:p>
-    <w:p>
-      <w:proofErr w:type="spellStart"/>
-      <w:r>
-        <w:t>lr.score</w:t>
-      </w:r>
-      <w:proofErr w:type="spellEnd"/>
-      <w:r>
-        <w:t>(</w:t>
-      </w:r>
-      <w:proofErr w:type="spellStart"/>
-      <w:r>
-        <w:t>x_test,y_test</w:t>
-      </w:r>
-      <w:proofErr w:type="spellEnd"/>
-      <w:r>
-        <w:t>)*100</w:t>
-      </w:r>
-    </w:p>
-    <w:p>
-      <w:proofErr w:type="spellStart"/>
-      <w:r>
-        <w:t>lr.predict</w:t>
-      </w:r>
-      <w:proofErr w:type="spellEnd"/>
-      <w:r>
-        <w:t>([[37.454012]])</w:t>
+      <w:proofErr w:type="gramEnd"/>
+      <w:r>
+        <w:t>[[37.454012]])</w:t>
       </w:r>
       <w:r>
         <w:t xml:space="preserve">    this is for user</w:t>
@@ -2360,6 +2524,7 @@
     </w:p>
     <w:p>
       <w:proofErr w:type="spellStart"/>
+      <w:proofErr w:type="gramStart"/>
       <w:r>
         <w:t>plt.figure</w:t>
       </w:r>
@@ -2368,6 +2533,7 @@
         <w:t>(</w:t>
       </w:r>
       <w:proofErr w:type="spellStart"/>
+      <w:proofErr w:type="gramEnd"/>
       <w:r>
         <w:t>figsize</w:t>
       </w:r>
@@ -2387,15 +2553,21 @@
       </w:r>
       <w:proofErr w:type="spellStart"/>
       <w:r>
-        <w:t>sl_dataset,color</w:t>
-      </w:r>
-      <w:proofErr w:type="spellEnd"/>
+        <w:t>sl_dataset</w:t>
+      </w:r>
+      <w:proofErr w:type="gramStart"/>
+      <w:r>
+        <w:t>,color</w:t>
+      </w:r>
+      <w:proofErr w:type="spellEnd"/>
+      <w:proofErr w:type="gramEnd"/>
       <w:r>
         <w:t>='blue', alpha=0.6, label='Data Points')</w:t>
       </w:r>
     </w:p>
     <w:p>
       <w:proofErr w:type="spellStart"/>
+      <w:proofErr w:type="gramStart"/>
       <w:r>
         <w:t>plt.plot</w:t>
       </w:r>
@@ -2404,6 +2576,7 @@
         <w:t>(</w:t>
       </w:r>
       <w:proofErr w:type="spellStart"/>
+      <w:proofErr w:type="gramEnd"/>
       <w:r>
         <w:t>sl_dataset</w:t>
       </w:r>
@@ -2422,12 +2595,17 @@
     </w:p>
     <w:p>
       <w:proofErr w:type="spellStart"/>
+      <w:proofErr w:type="gramStart"/>
       <w:r>
         <w:t>plt.title</w:t>
       </w:r>
       <w:proofErr w:type="spellEnd"/>
       <w:r>
-        <w:t xml:space="preserve">('Scatter Plot of Feature vs Target', </w:t>
+        <w:t>(</w:t>
+      </w:r>
+      <w:proofErr w:type="gramEnd"/>
+      <w:r>
+        <w:t xml:space="preserve">'Scatter Plot of Feature vs Target', </w:t>
       </w:r>
       <w:proofErr w:type="spellStart"/>
       <w:r>
@@ -2440,12 +2618,17 @@
     </w:p>
     <w:p>
       <w:proofErr w:type="spellStart"/>
+      <w:proofErr w:type="gramStart"/>
       <w:r>
         <w:t>plt.xlabel</w:t>
       </w:r>
       <w:proofErr w:type="spellEnd"/>
       <w:r>
-        <w:t xml:space="preserve">('Feature (X)', </w:t>
+        <w:t>(</w:t>
+      </w:r>
+      <w:proofErr w:type="gramEnd"/>
+      <w:r>
+        <w:t xml:space="preserve">'Feature (X)', </w:t>
       </w:r>
       <w:proofErr w:type="spellStart"/>
       <w:r>
@@ -2458,12 +2641,17 @@
     </w:p>
     <w:p>
       <w:proofErr w:type="spellStart"/>
+      <w:proofErr w:type="gramStart"/>
       <w:r>
         <w:t>plt.ylabel</w:t>
       </w:r>
       <w:proofErr w:type="spellEnd"/>
       <w:r>
-        <w:t xml:space="preserve">('Target (Y)', </w:t>
+        <w:t>(</w:t>
+      </w:r>
+      <w:proofErr w:type="gramEnd"/>
+      <w:r>
+        <w:t xml:space="preserve">'Target (Y)', </w:t>
       </w:r>
       <w:proofErr w:type="spellStart"/>
       <w:r>
@@ -2512,6 +2700,7 @@
     </w:p>
     <w:p>
       <w:proofErr w:type="spellStart"/>
+      <w:proofErr w:type="gramStart"/>
       <w:r>
         <w:t>plt.legend</w:t>
       </w:r>
@@ -2519,15 +2708,21 @@
       <w:r>
         <w:t>()</w:t>
       </w:r>
-    </w:p>
-    <w:p>
-      <w:proofErr w:type="spellStart"/>
+      <w:proofErr w:type="gramEnd"/>
+    </w:p>
+    <w:p>
+      <w:proofErr w:type="spellStart"/>
+      <w:proofErr w:type="gramStart"/>
       <w:r>
         <w:t>plt.grid</w:t>
       </w:r>
       <w:proofErr w:type="spellEnd"/>
       <w:r>
-        <w:t xml:space="preserve">(True, </w:t>
+        <w:t>(</w:t>
+      </w:r>
+      <w:proofErr w:type="gramEnd"/>
+      <w:r>
+        <w:t xml:space="preserve">True, </w:t>
       </w:r>
       <w:proofErr w:type="spellStart"/>
       <w:r>
@@ -2540,6 +2735,7 @@
     </w:p>
     <w:p>
       <w:proofErr w:type="spellStart"/>
+      <w:proofErr w:type="gramStart"/>
       <w:r>
         <w:t>plt.show</w:t>
       </w:r>
@@ -2547,6 +2743,7 @@
       <w:r>
         <w:t>()</w:t>
       </w:r>
+      <w:proofErr w:type="gramEnd"/>
     </w:p>
     <w:p/>
     <w:p>
@@ -2571,11 +2768,19 @@
       </w:r>
       <w:proofErr w:type="spellStart"/>
       <w:r>
-        <w:t>ml_dataset.iloc</w:t>
-      </w:r>
-      <w:proofErr w:type="spellEnd"/>
-      <w:r>
-        <w:t>[:,:-1]</w:t>
+        <w:t>ml_</w:t>
+      </w:r>
+      <w:proofErr w:type="gramStart"/>
+      <w:r>
+        <w:t>dataset.iloc</w:t>
+      </w:r>
+      <w:proofErr w:type="spellEnd"/>
+      <w:r>
+        <w:t>[</w:t>
+      </w:r>
+      <w:proofErr w:type="gramEnd"/>
+      <w:r>
+        <w:t>:,:-1]</w:t>
       </w:r>
     </w:p>
     <w:p>
@@ -2584,11 +2789,19 @@
       </w:r>
       <w:proofErr w:type="spellStart"/>
       <w:r>
-        <w:t>ml_dataset</w:t>
-      </w:r>
-      <w:proofErr w:type="spellEnd"/>
-      <w:r>
-        <w:t>["Target"]</w:t>
+        <w:t>ml_</w:t>
+      </w:r>
+      <w:proofErr w:type="gramStart"/>
+      <w:r>
+        <w:t>dataset</w:t>
+      </w:r>
+      <w:proofErr w:type="spellEnd"/>
+      <w:r>
+        <w:t>[</w:t>
+      </w:r>
+      <w:proofErr w:type="gramEnd"/>
+      <w:r>
+        <w:t>"Target"]</w:t>
       </w:r>
     </w:p>
     <w:p>
@@ -2599,8 +2812,13 @@
       <w:proofErr w:type="spellEnd"/>
     </w:p>
     <w:p>
-      <w:r>
-        <w:t xml:space="preserve">from </w:t>
+      <w:proofErr w:type="gramStart"/>
+      <w:r>
+        <w:t>from</w:t>
+      </w:r>
+      <w:proofErr w:type="gramEnd"/>
+      <w:r>
+        <w:t xml:space="preserve"> </w:t>
       </w:r>
       <w:proofErr w:type="spellStart"/>
       <w:r>
@@ -2659,10 +2877,18 @@
       </w:r>
       <w:proofErr w:type="spellStart"/>
       <w:r>
-        <w:t>x,</w:t>
-      </w:r>
-      <w:r>
-        <w:t>y,test_size</w:t>
+        <w:t>x</w:t>
+      </w:r>
+      <w:proofErr w:type="gramStart"/>
+      <w:r>
+        <w:t>,</w:t>
+      </w:r>
+      <w:r>
+        <w:t>y,test</w:t>
+      </w:r>
+      <w:proofErr w:type="gramEnd"/>
+      <w:r>
+        <w:t>_size</w:t>
       </w:r>
       <w:proofErr w:type="spellEnd"/>
       <w:r>
@@ -2678,8 +2904,13 @@
       </w:r>
     </w:p>
     <w:p>
-      <w:r>
-        <w:t xml:space="preserve">from </w:t>
+      <w:proofErr w:type="gramStart"/>
+      <w:r>
+        <w:t>from</w:t>
+      </w:r>
+      <w:proofErr w:type="gramEnd"/>
+      <w:r>
+        <w:t xml:space="preserve"> </w:t>
       </w:r>
       <w:proofErr w:type="spellStart"/>
       <w:r>
@@ -2697,10 +2928,12 @@
     </w:p>
     <w:p>
       <w:proofErr w:type="spellStart"/>
+      <w:proofErr w:type="gramStart"/>
       <w:r>
         <w:t>lr</w:t>
       </w:r>
       <w:proofErr w:type="spellEnd"/>
+      <w:proofErr w:type="gramEnd"/>
       <w:r>
         <w:t xml:space="preserve"> = </w:t>
       </w:r>
@@ -2715,6 +2948,7 @@
     </w:p>
     <w:p>
       <w:proofErr w:type="spellStart"/>
+      <w:proofErr w:type="gramStart"/>
       <w:r>
         <w:t>lr.fit</w:t>
       </w:r>
@@ -2723,6 +2957,7 @@
         <w:t>(</w:t>
       </w:r>
       <w:proofErr w:type="spellStart"/>
+      <w:proofErr w:type="gramEnd"/>
       <w:r>
         <w:t>x_train,</w:t>
       </w:r>
@@ -2736,6 +2971,7 @@
     </w:p>
     <w:p>
       <w:proofErr w:type="spellStart"/>
+      <w:proofErr w:type="gramStart"/>
       <w:r>
         <w:t>lr.score</w:t>
       </w:r>
@@ -2744,6 +2980,7 @@
         <w:t>(</w:t>
       </w:r>
       <w:proofErr w:type="spellStart"/>
+      <w:proofErr w:type="gramEnd"/>
       <w:r>
         <w:t>x_test,</w:t>
       </w:r>
@@ -2757,7 +2994,15 @@
     </w:p>
     <w:p>
       <w:r>
-        <w:t># y m1*x1+m2*x2+m3*x3+c</w:t>
+        <w:t xml:space="preserve"># </w:t>
+      </w:r>
+      <w:proofErr w:type="gramStart"/>
+      <w:r>
+        <w:t>y</w:t>
+      </w:r>
+      <w:proofErr w:type="gramEnd"/>
+      <w:r>
+        <w:t xml:space="preserve"> m1*x1+m2*x2+m3*x3+c</w:t>
       </w:r>
     </w:p>
     <w:p>
@@ -2826,21 +3071,36 @@
       <w:r>
         <w:t xml:space="preserve">x = </w:t>
       </w:r>
-      <w:r>
-        <w:t>dataset[["Feature"]]</w:t>
+      <w:proofErr w:type="gramStart"/>
+      <w:r>
+        <w:t>dataset[</w:t>
+      </w:r>
+      <w:proofErr w:type="gramEnd"/>
+      <w:r>
+        <w:t>["Feature"]]</w:t>
       </w:r>
     </w:p>
     <w:p>
       <w:r>
         <w:t xml:space="preserve">y = </w:t>
       </w:r>
-      <w:r>
-        <w:t>dataset["Target"]</w:t>
-      </w:r>
-    </w:p>
-    <w:p>
-      <w:r>
-        <w:t xml:space="preserve">from </w:t>
+      <w:proofErr w:type="gramStart"/>
+      <w:r>
+        <w:t>dataset[</w:t>
+      </w:r>
+      <w:proofErr w:type="gramEnd"/>
+      <w:r>
+        <w:t>"Target"]</w:t>
+      </w:r>
+    </w:p>
+    <w:p>
+      <w:proofErr w:type="gramStart"/>
+      <w:r>
+        <w:t>from</w:t>
+      </w:r>
+      <w:proofErr w:type="gramEnd"/>
+      <w:r>
+        <w:t xml:space="preserve"> </w:t>
       </w:r>
       <w:proofErr w:type="spellStart"/>
       <w:r>
@@ -2857,8 +3117,13 @@
       <w:proofErr w:type="spellEnd"/>
     </w:p>
     <w:p>
-      <w:r>
-        <w:t xml:space="preserve">pf = </w:t>
+      <w:proofErr w:type="gramStart"/>
+      <w:r>
+        <w:t>pf</w:t>
+      </w:r>
+      <w:proofErr w:type="gramEnd"/>
+      <w:r>
+        <w:t xml:space="preserve"> = </w:t>
       </w:r>
       <w:proofErr w:type="spellStart"/>
       <w:r>
@@ -2899,8 +3164,13 @@
       </w:r>
     </w:p>
     <w:p>
-      <w:r>
-        <w:t xml:space="preserve">from </w:t>
+      <w:proofErr w:type="gramStart"/>
+      <w:r>
+        <w:t>from</w:t>
+      </w:r>
+      <w:proofErr w:type="gramEnd"/>
+      <w:r>
+        <w:t xml:space="preserve"> </w:t>
       </w:r>
       <w:proofErr w:type="spellStart"/>
       <w:r>
@@ -2969,12 +3239,25 @@
       </w:r>
       <w:proofErr w:type="spellEnd"/>
       <w:r>
-        <w:t>=0.2,random_state=42)</w:t>
-      </w:r>
-    </w:p>
-    <w:p>
-      <w:r>
-        <w:t xml:space="preserve">from </w:t>
+        <w:t>=0.2</w:t>
+      </w:r>
+      <w:proofErr w:type="gramStart"/>
+      <w:r>
+        <w:t>,random</w:t>
+      </w:r>
+      <w:proofErr w:type="gramEnd"/>
+      <w:r>
+        <w:t>_state=42)</w:t>
+      </w:r>
+    </w:p>
+    <w:p>
+      <w:proofErr w:type="gramStart"/>
+      <w:r>
+        <w:t>from</w:t>
+      </w:r>
+      <w:proofErr w:type="gramEnd"/>
+      <w:r>
+        <w:t xml:space="preserve"> </w:t>
       </w:r>
       <w:proofErr w:type="spellStart"/>
       <w:r>
@@ -2992,10 +3275,12 @@
     </w:p>
     <w:p>
       <w:proofErr w:type="spellStart"/>
+      <w:proofErr w:type="gramStart"/>
       <w:r>
         <w:t>lr</w:t>
       </w:r>
       <w:proofErr w:type="spellEnd"/>
+      <w:proofErr w:type="gramEnd"/>
       <w:r>
         <w:t xml:space="preserve"> = </w:t>
       </w:r>
@@ -3010,6 +3295,7 @@
     </w:p>
     <w:p>
       <w:proofErr w:type="spellStart"/>
+      <w:proofErr w:type="gramStart"/>
       <w:r>
         <w:t>lr.fit</w:t>
       </w:r>
@@ -3018,6 +3304,7 @@
         <w:t>(</w:t>
       </w:r>
       <w:proofErr w:type="spellStart"/>
+      <w:proofErr w:type="gramEnd"/>
       <w:r>
         <w:t>pr_x_train,pr_y_train</w:t>
       </w:r>
@@ -3028,6 +3315,7 @@
     </w:p>
     <w:p>
       <w:proofErr w:type="spellStart"/>
+      <w:proofErr w:type="gramStart"/>
       <w:r>
         <w:t>lr.score</w:t>
       </w:r>
@@ -3036,6 +3324,7 @@
         <w:t>(</w:t>
       </w:r>
       <w:proofErr w:type="spellStart"/>
+      <w:proofErr w:type="gramEnd"/>
       <w:r>
         <w:t>pr_x_test,pr_y_test</w:t>
       </w:r>
@@ -3060,8 +3349,13 @@
         <w:t>lr.coef</w:t>
       </w:r>
       <w:proofErr w:type="spellEnd"/>
-      <w:r>
-        <w:t>_  # m</w:t>
+      <w:proofErr w:type="gramStart"/>
+      <w:r>
+        <w:t>_  #</w:t>
+      </w:r>
+      <w:proofErr w:type="gramEnd"/>
+      <w:r>
+        <w:t xml:space="preserve"> m</w:t>
       </w:r>
     </w:p>
     <w:p>
@@ -3070,16 +3364,23 @@
         <w:t>lr.intercept</w:t>
       </w:r>
       <w:proofErr w:type="spellEnd"/>
-      <w:r>
-        <w:t>_  # c</w:t>
-      </w:r>
-    </w:p>
-    <w:p>
-      <w:proofErr w:type="spellStart"/>
+      <w:proofErr w:type="gramStart"/>
+      <w:r>
+        <w:t>_  #</w:t>
+      </w:r>
+      <w:proofErr w:type="gramEnd"/>
+      <w:r>
+        <w:t xml:space="preserve"> c</w:t>
+      </w:r>
+    </w:p>
+    <w:p>
+      <w:proofErr w:type="spellStart"/>
+      <w:proofErr w:type="gramStart"/>
       <w:r>
         <w:t>prd</w:t>
       </w:r>
       <w:proofErr w:type="spellEnd"/>
+      <w:proofErr w:type="gramEnd"/>
       <w:r>
         <w:t xml:space="preserve"> = </w:t>
       </w:r>
@@ -3102,12 +3403,17 @@
     </w:p>
     <w:p>
       <w:proofErr w:type="spellStart"/>
+      <w:proofErr w:type="gramStart"/>
       <w:r>
         <w:t>plt.scatter</w:t>
       </w:r>
       <w:proofErr w:type="spellEnd"/>
       <w:r>
-        <w:t>(dataset["Feature"],</w:t>
+        <w:t>(</w:t>
+      </w:r>
+      <w:proofErr w:type="gramEnd"/>
+      <w:r>
+        <w:t>dataset["Feature"],</w:t>
       </w:r>
       <w:r>
         <w:t>dataset["Target"])</w:t>
@@ -3115,12 +3421,17 @@
     </w:p>
     <w:p>
       <w:proofErr w:type="spellStart"/>
+      <w:proofErr w:type="gramStart"/>
       <w:r>
         <w:t>plt.plot</w:t>
       </w:r>
       <w:proofErr w:type="spellEnd"/>
       <w:r>
-        <w:t xml:space="preserve">(dataset["Feature"], </w:t>
+        <w:t>(</w:t>
+      </w:r>
+      <w:proofErr w:type="gramEnd"/>
+      <w:r>
+        <w:t xml:space="preserve">dataset["Feature"], </w:t>
       </w:r>
       <w:proofErr w:type="spellStart"/>
       <w:r>
@@ -3133,6 +3444,7 @@
     </w:p>
     <w:p>
       <w:proofErr w:type="spellStart"/>
+      <w:proofErr w:type="gramStart"/>
       <w:r>
         <w:t>plt.show</w:t>
       </w:r>
@@ -3140,6 +3452,7 @@
       <w:r>
         <w:t>()</w:t>
       </w:r>
+      <w:proofErr w:type="gramEnd"/>
     </w:p>
     <w:p>
       <w:pPr>
@@ -3155,8 +3468,13 @@
       </w:r>
     </w:p>
     <w:p>
-      <w:r>
-        <w:t xml:space="preserve">test = </w:t>
+      <w:proofErr w:type="gramStart"/>
+      <w:r>
+        <w:t>test</w:t>
+      </w:r>
+      <w:proofErr w:type="gramEnd"/>
+      <w:r>
+        <w:t xml:space="preserve"> = </w:t>
       </w:r>
       <w:proofErr w:type="spellStart"/>
       <w:r>
@@ -3181,12 +3499,17 @@
     </w:p>
     <w:p>
       <w:proofErr w:type="spellStart"/>
+      <w:proofErr w:type="gramStart"/>
       <w:r>
         <w:t>lr.predict</w:t>
       </w:r>
       <w:proofErr w:type="spellEnd"/>
       <w:r>
-        <w:t>(test)</w:t>
+        <w:t>(</w:t>
+      </w:r>
+      <w:proofErr w:type="gramEnd"/>
+      <w:r>
+        <w:t>test)</w:t>
       </w:r>
     </w:p>
     <w:p/>
@@ -3677,6 +4000,7 @@
         <w:t>​</w:t>
       </w:r>
       <w:proofErr w:type="spellStart"/>
+      <w:proofErr w:type="gramStart"/>
       <w:r>
         <w:rPr>
           <w:rStyle w:val="mord"/>
@@ -3724,6 +4048,7 @@
         </w:rPr>
         <w:t>2</w:t>
       </w:r>
+      <w:proofErr w:type="gramEnd"/>
     </w:p>
     <w:p>
       <w:pPr>
@@ -4108,8 +4433,13 @@
       </w:r>
     </w:p>
     <w:p>
-      <w:r>
-        <w:t xml:space="preserve">from </w:t>
+      <w:proofErr w:type="gramStart"/>
+      <w:r>
+        <w:t>from</w:t>
+      </w:r>
+      <w:proofErr w:type="gramEnd"/>
+      <w:r>
+        <w:t xml:space="preserve"> </w:t>
       </w:r>
       <w:proofErr w:type="spellStart"/>
       <w:r>
@@ -4137,10 +4467,12 @@
       </w:r>
     </w:p>
     <w:p>
+      <w:proofErr w:type="gramStart"/>
       <w:r>
         <w:t>print(</w:t>
       </w:r>
       <w:proofErr w:type="spellStart"/>
+      <w:proofErr w:type="gramEnd"/>
       <w:r>
         <w:t>mean_squared_error</w:t>
       </w:r>
@@ -4166,10 +4498,12 @@
       </w:r>
     </w:p>
     <w:p>
+      <w:proofErr w:type="gramStart"/>
       <w:r>
         <w:t>print(</w:t>
       </w:r>
       <w:proofErr w:type="spellStart"/>
+      <w:proofErr w:type="gramEnd"/>
       <w:r>
         <w:t>mean_absolute_error</w:t>
       </w:r>
@@ -4195,10 +4529,12 @@
       </w:r>
     </w:p>
     <w:p>
+      <w:proofErr w:type="gramStart"/>
       <w:r>
         <w:t>print(</w:t>
       </w:r>
       <w:proofErr w:type="spellStart"/>
+      <w:proofErr w:type="gramEnd"/>
       <w:r>
         <w:t>np.sqrt</w:t>
       </w:r>
@@ -4255,7 +4591,15 @@
     </w:p>
     <w:p>
       <w:r>
-        <w:t>This is the form of regression, that constrains / regularizes or shrinks the coefficient estimates towards zero.</w:t>
+        <w:t xml:space="preserve">This is the form of </w:t>
+      </w:r>
+      <w:proofErr w:type="gramStart"/>
+      <w:r>
+        <w:t>regression, that</w:t>
+      </w:r>
+      <w:proofErr w:type="gramEnd"/>
+      <w:r>
+        <w:t xml:space="preserve"> constrains / regularizes or shrinks the coefficient estimates towards zero.</w:t>
       </w:r>
     </w:p>
     <w:p>
@@ -4418,8 +4762,13 @@
       </w:r>
     </w:p>
     <w:p>
-      <w:r>
-        <w:t xml:space="preserve">from </w:t>
+      <w:proofErr w:type="gramStart"/>
+      <w:r>
+        <w:t>from</w:t>
+      </w:r>
+      <w:proofErr w:type="gramEnd"/>
+      <w:r>
+        <w:t xml:space="preserve"> </w:t>
       </w:r>
       <w:proofErr w:type="spellStart"/>
       <w:r>
@@ -4434,12 +4783,18 @@
       </w:r>
     </w:p>
     <w:p>
-      <w:r>
-        <w:t>ls = Lasso(alpha=0.5)</w:t>
-      </w:r>
-    </w:p>
-    <w:p>
-      <w:proofErr w:type="spellStart"/>
+      <w:proofErr w:type="gramStart"/>
+      <w:r>
+        <w:t>ls</w:t>
+      </w:r>
+      <w:proofErr w:type="gramEnd"/>
+      <w:r>
+        <w:t xml:space="preserve"> = Lasso(alpha=0.5)</w:t>
+      </w:r>
+    </w:p>
+    <w:p>
+      <w:proofErr w:type="spellStart"/>
+      <w:proofErr w:type="gramStart"/>
       <w:r>
         <w:t>ls.fit</w:t>
       </w:r>
@@ -4448,6 +4803,7 @@
         <w:t>(</w:t>
       </w:r>
       <w:proofErr w:type="spellStart"/>
+      <w:proofErr w:type="gramEnd"/>
       <w:r>
         <w:t>x_train</w:t>
       </w:r>
@@ -4466,6 +4822,7 @@
     </w:p>
     <w:p>
       <w:proofErr w:type="spellStart"/>
+      <w:proofErr w:type="gramStart"/>
       <w:r>
         <w:t>ls.score</w:t>
       </w:r>
@@ -4474,6 +4831,7 @@
         <w:t>(</w:t>
       </w:r>
       <w:proofErr w:type="spellStart"/>
+      <w:proofErr w:type="gramEnd"/>
       <w:r>
         <w:t>x_test,</w:t>
       </w:r>
@@ -4580,9 +4938,11 @@
       </w:r>
     </w:p>
     <w:p>
+      <w:proofErr w:type="gramStart"/>
       <w:r>
         <w:t>from</w:t>
       </w:r>
+      <w:proofErr w:type="gramEnd"/>
       <w:r>
         <w:t xml:space="preserve"> </w:t>
       </w:r>
@@ -4600,16 +4960,19 @@
     </w:p>
     <w:p>
       <w:proofErr w:type="spellStart"/>
+      <w:proofErr w:type="gramStart"/>
       <w:r>
         <w:t>ri</w:t>
       </w:r>
       <w:proofErr w:type="spellEnd"/>
+      <w:proofErr w:type="gramEnd"/>
       <w:r>
         <w:t xml:space="preserve"> = Ridge(alpha=10)</w:t>
       </w:r>
     </w:p>
     <w:p>
       <w:proofErr w:type="spellStart"/>
+      <w:proofErr w:type="gramStart"/>
       <w:r>
         <w:t>ri.fit</w:t>
       </w:r>
@@ -4618,6 +4981,7 @@
         <w:t>(</w:t>
       </w:r>
       <w:proofErr w:type="spellStart"/>
+      <w:proofErr w:type="gramEnd"/>
       <w:r>
         <w:t>x_train</w:t>
       </w:r>
@@ -4636,6 +5000,7 @@
     </w:p>
     <w:p>
       <w:proofErr w:type="spellStart"/>
+      <w:proofErr w:type="gramStart"/>
       <w:r>
         <w:t>ri.score</w:t>
       </w:r>
@@ -4644,6 +5009,7 @@
         <w:t>(</w:t>
       </w:r>
       <w:proofErr w:type="spellStart"/>
+      <w:proofErr w:type="gramEnd"/>
       <w:r>
         <w:t>x_test,</w:t>
       </w:r>
@@ -5049,8 +5415,13 @@
       </w:r>
     </w:p>
     <w:p>
-      <w:r>
-        <w:t xml:space="preserve">dataset = </w:t>
+      <w:proofErr w:type="gramStart"/>
+      <w:r>
+        <w:t>dataset</w:t>
+      </w:r>
+      <w:proofErr w:type="gramEnd"/>
+      <w:r>
+        <w:t xml:space="preserve"> = </w:t>
       </w:r>
       <w:proofErr w:type="spellStart"/>
       <w:r>
@@ -5063,6 +5434,7 @@
     </w:p>
     <w:p>
       <w:proofErr w:type="spellStart"/>
+      <w:proofErr w:type="gramStart"/>
       <w:r>
         <w:t>dataset.head</w:t>
       </w:r>
@@ -5070,9 +5442,11 @@
       <w:r>
         <w:t>()</w:t>
       </w:r>
-    </w:p>
-    <w:p>
-      <w:proofErr w:type="spellStart"/>
+      <w:proofErr w:type="gramEnd"/>
+    </w:p>
+    <w:p>
+      <w:proofErr w:type="spellStart"/>
+      <w:proofErr w:type="gramStart"/>
       <w:r>
         <w:t>plt.figure</w:t>
       </w:r>
@@ -5081,6 +5455,7 @@
         <w:t>(</w:t>
       </w:r>
       <w:proofErr w:type="spellStart"/>
+      <w:proofErr w:type="gramEnd"/>
       <w:r>
         <w:t>figsize</w:t>
       </w:r>
@@ -5100,9 +5475,14 @@
       </w:r>
       <w:proofErr w:type="spellStart"/>
       <w:r>
-        <w:t>Feature",y</w:t>
-      </w:r>
-      <w:proofErr w:type="spellEnd"/>
+        <w:t>Feature"</w:t>
+      </w:r>
+      <w:proofErr w:type="gramStart"/>
+      <w:r>
+        <w:t>,y</w:t>
+      </w:r>
+      <w:proofErr w:type="spellEnd"/>
+      <w:proofErr w:type="gramEnd"/>
       <w:r>
         <w:t>="</w:t>
       </w:r>
@@ -5117,6 +5497,7 @@
     </w:p>
     <w:p>
       <w:proofErr w:type="spellStart"/>
+      <w:proofErr w:type="gramStart"/>
       <w:r>
         <w:t>plt.show</w:t>
       </w:r>
@@ -5124,6 +5505,7 @@
       <w:r>
         <w:t>()</w:t>
       </w:r>
+      <w:proofErr w:type="gramEnd"/>
     </w:p>
     <w:p>
       <w:r>
@@ -5131,11 +5513,19 @@
       </w:r>
       <w:proofErr w:type="spellStart"/>
       <w:r>
-        <w:t>lo_dataset</w:t>
-      </w:r>
-      <w:proofErr w:type="spellEnd"/>
-      <w:r>
-        <w:t>[["Feature"]]</w:t>
+        <w:t>lo_</w:t>
+      </w:r>
+      <w:proofErr w:type="gramStart"/>
+      <w:r>
+        <w:t>dataset</w:t>
+      </w:r>
+      <w:proofErr w:type="spellEnd"/>
+      <w:r>
+        <w:t>[</w:t>
+      </w:r>
+      <w:proofErr w:type="gramEnd"/>
+      <w:r>
+        <w:t>["Feature"]]</w:t>
       </w:r>
     </w:p>
     <w:p>
@@ -5144,16 +5534,29 @@
       </w:r>
       <w:proofErr w:type="spellStart"/>
       <w:r>
-        <w:t>lo_dataset</w:t>
-      </w:r>
-      <w:proofErr w:type="spellEnd"/>
-      <w:r>
-        <w:t>["Target"]</w:t>
-      </w:r>
-    </w:p>
-    <w:p>
-      <w:r>
-        <w:t xml:space="preserve">from </w:t>
+        <w:t>lo_</w:t>
+      </w:r>
+      <w:proofErr w:type="gramStart"/>
+      <w:r>
+        <w:t>dataset</w:t>
+      </w:r>
+      <w:proofErr w:type="spellEnd"/>
+      <w:r>
+        <w:t>[</w:t>
+      </w:r>
+      <w:proofErr w:type="gramEnd"/>
+      <w:r>
+        <w:t>"Target"]</w:t>
+      </w:r>
+    </w:p>
+    <w:p>
+      <w:proofErr w:type="gramStart"/>
+      <w:r>
+        <w:t>from</w:t>
+      </w:r>
+      <w:proofErr w:type="gramEnd"/>
+      <w:r>
+        <w:t xml:space="preserve"> </w:t>
       </w:r>
       <w:proofErr w:type="spellStart"/>
       <w:r>
@@ -5212,7 +5615,15 @@
       </w:r>
       <w:proofErr w:type="spellStart"/>
       <w:r>
-        <w:t>x,y,test_size</w:t>
+        <w:t>x</w:t>
+      </w:r>
+      <w:proofErr w:type="gramStart"/>
+      <w:r>
+        <w:t>,y,test</w:t>
+      </w:r>
+      <w:proofErr w:type="gramEnd"/>
+      <w:r>
+        <w:t>_size</w:t>
       </w:r>
       <w:proofErr w:type="spellEnd"/>
       <w:r>
@@ -5228,8 +5639,13 @@
       </w:r>
     </w:p>
     <w:p>
-      <w:r>
-        <w:t xml:space="preserve">from </w:t>
+      <w:proofErr w:type="gramStart"/>
+      <w:r>
+        <w:t>from</w:t>
+      </w:r>
+      <w:proofErr w:type="gramEnd"/>
+      <w:r>
+        <w:t xml:space="preserve"> </w:t>
       </w:r>
       <w:proofErr w:type="spellStart"/>
       <w:r>
@@ -5246,8 +5662,13 @@
       <w:proofErr w:type="spellEnd"/>
     </w:p>
     <w:p>
-      <w:r>
-        <w:t xml:space="preserve">lo = </w:t>
+      <w:proofErr w:type="gramStart"/>
+      <w:r>
+        <w:t>lo</w:t>
+      </w:r>
+      <w:proofErr w:type="gramEnd"/>
+      <w:r>
+        <w:t xml:space="preserve"> = </w:t>
       </w:r>
       <w:proofErr w:type="spellStart"/>
       <w:r>
@@ -5260,6 +5681,7 @@
     </w:p>
     <w:p>
       <w:proofErr w:type="spellStart"/>
+      <w:proofErr w:type="gramStart"/>
       <w:r>
         <w:t>lo.fit</w:t>
       </w:r>
@@ -5268,6 +5690,7 @@
         <w:t>(</w:t>
       </w:r>
       <w:proofErr w:type="spellStart"/>
+      <w:proofErr w:type="gramEnd"/>
       <w:r>
         <w:t>x_train,y_train</w:t>
       </w:r>
@@ -5278,6 +5701,7 @@
     </w:p>
     <w:p>
       <w:proofErr w:type="spellStart"/>
+      <w:proofErr w:type="gramStart"/>
       <w:r>
         <w:t>lo.score</w:t>
       </w:r>
@@ -5286,6 +5710,7 @@
         <w:t>(</w:t>
       </w:r>
       <w:proofErr w:type="spellStart"/>
+      <w:proofErr w:type="gramEnd"/>
       <w:r>
         <w:t>x_test,y_test</w:t>
       </w:r>
@@ -5296,16 +5721,22 @@
     </w:p>
     <w:p>
       <w:proofErr w:type="spellStart"/>
+      <w:proofErr w:type="gramStart"/>
       <w:r>
         <w:t>lr.predict</w:t>
       </w:r>
       <w:proofErr w:type="spellEnd"/>
       <w:r>
-        <w:t>([[40]])</w:t>
-      </w:r>
-    </w:p>
-    <w:p>
-      <w:proofErr w:type="spellStart"/>
+        <w:t>(</w:t>
+      </w:r>
+      <w:proofErr w:type="gramEnd"/>
+      <w:r>
+        <w:t>[[40]])</w:t>
+      </w:r>
+    </w:p>
+    <w:p>
+      <w:proofErr w:type="spellStart"/>
+      <w:proofErr w:type="gramStart"/>
       <w:r>
         <w:t>plt.figure</w:t>
       </w:r>
@@ -5314,6 +5745,7 @@
         <w:t>(</w:t>
       </w:r>
       <w:proofErr w:type="spellStart"/>
+      <w:proofErr w:type="gramEnd"/>
       <w:r>
         <w:t>figsize</w:t>
       </w:r>
@@ -5334,9 +5766,14 @@
       </w:r>
       <w:proofErr w:type="spellStart"/>
       <w:r>
-        <w:t>Feature",y</w:t>
-      </w:r>
-      <w:proofErr w:type="spellEnd"/>
+        <w:t>Feature"</w:t>
+      </w:r>
+      <w:proofErr w:type="gramStart"/>
+      <w:r>
+        <w:t>,y</w:t>
+      </w:r>
+      <w:proofErr w:type="spellEnd"/>
+      <w:proofErr w:type="gramEnd"/>
       <w:r>
         <w:t>="</w:t>
       </w:r>
@@ -5360,9 +5797,14 @@
       </w:r>
       <w:proofErr w:type="spellStart"/>
       <w:r>
-        <w:t>Feature",y</w:t>
-      </w:r>
-      <w:proofErr w:type="spellEnd"/>
+        <w:t>Feature"</w:t>
+      </w:r>
+      <w:proofErr w:type="gramStart"/>
+      <w:r>
+        <w:t>,y</w:t>
+      </w:r>
+      <w:proofErr w:type="spellEnd"/>
+      <w:proofErr w:type="gramEnd"/>
       <w:r>
         <w:t xml:space="preserve">= </w:t>
       </w:r>
@@ -5377,6 +5819,7 @@
     </w:p>
     <w:p>
       <w:proofErr w:type="spellStart"/>
+      <w:proofErr w:type="gramStart"/>
       <w:r>
         <w:t>plt.show</w:t>
       </w:r>
@@ -5384,6 +5827,7 @@
       <w:r>
         <w:t>()</w:t>
       </w:r>
+      <w:proofErr w:type="gramEnd"/>
     </w:p>
     <w:p>
       <w:pPr>
@@ -5394,8 +5838,13 @@
       </w:r>
     </w:p>
     <w:p>
-      <w:r>
-        <w:t xml:space="preserve">dataset = </w:t>
+      <w:proofErr w:type="gramStart"/>
+      <w:r>
+        <w:t>dataset</w:t>
+      </w:r>
+      <w:proofErr w:type="gramEnd"/>
+      <w:r>
+        <w:t xml:space="preserve"> = </w:t>
       </w:r>
       <w:proofErr w:type="spellStart"/>
       <w:r>
@@ -5408,6 +5857,7 @@
     </w:p>
     <w:p>
       <w:proofErr w:type="spellStart"/>
+      <w:proofErr w:type="gramStart"/>
       <w:r>
         <w:t>dataset.head</w:t>
       </w:r>
@@ -5415,9 +5865,11 @@
       <w:r>
         <w:t>()</w:t>
       </w:r>
-    </w:p>
-    <w:p>
-      <w:proofErr w:type="spellStart"/>
+      <w:proofErr w:type="gramEnd"/>
+    </w:p>
+    <w:p>
+      <w:proofErr w:type="spellStart"/>
+      <w:proofErr w:type="gramStart"/>
       <w:r>
         <w:t>plt.figure</w:t>
       </w:r>
@@ -5426,6 +5878,7 @@
         <w:t>(</w:t>
       </w:r>
       <w:proofErr w:type="spellStart"/>
+      <w:proofErr w:type="gramEnd"/>
       <w:r>
         <w:t>figsize</w:t>
       </w:r>
@@ -5445,9 +5898,14 @@
       </w:r>
       <w:proofErr w:type="spellStart"/>
       <w:r>
-        <w:t>Income",y</w:t>
-      </w:r>
-      <w:proofErr w:type="spellEnd"/>
+        <w:t>Income"</w:t>
+      </w:r>
+      <w:proofErr w:type="gramStart"/>
+      <w:r>
+        <w:t>,y</w:t>
+      </w:r>
+      <w:proofErr w:type="spellEnd"/>
+      <w:proofErr w:type="gramEnd"/>
       <w:r>
         <w:t>="</w:t>
       </w:r>
@@ -5462,6 +5920,7 @@
     </w:p>
     <w:p>
       <w:proofErr w:type="spellStart"/>
+      <w:proofErr w:type="gramStart"/>
       <w:r>
         <w:t>plt.show</w:t>
       </w:r>
@@ -5469,6 +5928,7 @@
       <w:r>
         <w:t>()</w:t>
       </w:r>
+      <w:proofErr w:type="gramEnd"/>
     </w:p>
     <w:p>
       <w:r>
@@ -5476,11 +5936,19 @@
       </w:r>
       <w:proofErr w:type="spellStart"/>
       <w:r>
-        <w:t>lo_dataset.iloc</w:t>
-      </w:r>
-      <w:proofErr w:type="spellEnd"/>
-      <w:r>
-        <w:t>[:,:-1]</w:t>
+        <w:t>lo_</w:t>
+      </w:r>
+      <w:proofErr w:type="gramStart"/>
+      <w:r>
+        <w:t>dataset.iloc</w:t>
+      </w:r>
+      <w:proofErr w:type="spellEnd"/>
+      <w:r>
+        <w:t>[</w:t>
+      </w:r>
+      <w:proofErr w:type="gramEnd"/>
+      <w:r>
+        <w:t>:,:-1]</w:t>
       </w:r>
     </w:p>
     <w:p>
@@ -5489,16 +5957,29 @@
       </w:r>
       <w:proofErr w:type="spellStart"/>
       <w:r>
-        <w:t>lo_dataset</w:t>
-      </w:r>
-      <w:proofErr w:type="spellEnd"/>
-      <w:r>
-        <w:t>["Purchase"]</w:t>
-      </w:r>
-    </w:p>
-    <w:p>
-      <w:r>
-        <w:t xml:space="preserve">from </w:t>
+        <w:t>lo_</w:t>
+      </w:r>
+      <w:proofErr w:type="gramStart"/>
+      <w:r>
+        <w:t>dataset</w:t>
+      </w:r>
+      <w:proofErr w:type="spellEnd"/>
+      <w:r>
+        <w:t>[</w:t>
+      </w:r>
+      <w:proofErr w:type="gramEnd"/>
+      <w:r>
+        <w:t>"Purchase"]</w:t>
+      </w:r>
+    </w:p>
+    <w:p>
+      <w:proofErr w:type="gramStart"/>
+      <w:r>
+        <w:t>from</w:t>
+      </w:r>
+      <w:proofErr w:type="gramEnd"/>
+      <w:r>
+        <w:t xml:space="preserve"> </w:t>
       </w:r>
       <w:proofErr w:type="spellStart"/>
       <w:r>
@@ -5557,7 +6038,15 @@
       </w:r>
       <w:proofErr w:type="spellStart"/>
       <w:r>
-        <w:t>x,y,test_size</w:t>
+        <w:t>x</w:t>
+      </w:r>
+      <w:proofErr w:type="gramStart"/>
+      <w:r>
+        <w:t>,y,test</w:t>
+      </w:r>
+      <w:proofErr w:type="gramEnd"/>
+      <w:r>
+        <w:t>_size</w:t>
       </w:r>
       <w:proofErr w:type="spellEnd"/>
       <w:r>
@@ -5573,8 +6062,13 @@
       </w:r>
     </w:p>
     <w:p>
-      <w:r>
-        <w:t xml:space="preserve">from </w:t>
+      <w:proofErr w:type="gramStart"/>
+      <w:r>
+        <w:t>from</w:t>
+      </w:r>
+      <w:proofErr w:type="gramEnd"/>
+      <w:r>
+        <w:t xml:space="preserve"> </w:t>
       </w:r>
       <w:proofErr w:type="spellStart"/>
       <w:r>
@@ -5591,8 +6085,13 @@
       <w:proofErr w:type="spellEnd"/>
     </w:p>
     <w:p>
-      <w:r>
-        <w:t xml:space="preserve">lo = </w:t>
+      <w:proofErr w:type="gramStart"/>
+      <w:r>
+        <w:t>lo</w:t>
+      </w:r>
+      <w:proofErr w:type="gramEnd"/>
+      <w:r>
+        <w:t xml:space="preserve"> = </w:t>
       </w:r>
       <w:proofErr w:type="spellStart"/>
       <w:r>
@@ -5605,6 +6104,7 @@
     </w:p>
     <w:p>
       <w:proofErr w:type="spellStart"/>
+      <w:proofErr w:type="gramStart"/>
       <w:r>
         <w:t>lo.fit</w:t>
       </w:r>
@@ -5613,6 +6113,7 @@
         <w:t>(</w:t>
       </w:r>
       <w:proofErr w:type="spellStart"/>
+      <w:proofErr w:type="gramEnd"/>
       <w:r>
         <w:t>x_train,y_train</w:t>
       </w:r>
@@ -5623,6 +6124,7 @@
     </w:p>
     <w:p>
       <w:proofErr w:type="spellStart"/>
+      <w:proofErr w:type="gramStart"/>
       <w:r>
         <w:t>lo.score</w:t>
       </w:r>
@@ -5631,6 +6133,7 @@
         <w:t>(</w:t>
       </w:r>
       <w:proofErr w:type="spellStart"/>
+      <w:proofErr w:type="gramEnd"/>
       <w:r>
         <w:t>x_test,y_test</w:t>
       </w:r>
@@ -5661,17 +6164,27 @@
     </w:p>
     <w:p>
       <w:proofErr w:type="spellStart"/>
+      <w:proofErr w:type="gramStart"/>
       <w:r>
         <w:t>lo.predict</w:t>
       </w:r>
       <w:proofErr w:type="spellEnd"/>
       <w:r>
-        <w:t>([[23,100000, 25]])</w:t>
-      </w:r>
-    </w:p>
-    <w:p>
-      <w:r>
-        <w:t xml:space="preserve">from </w:t>
+        <w:t>(</w:t>
+      </w:r>
+      <w:proofErr w:type="gramEnd"/>
+      <w:r>
+        <w:t>[[23,100000, 25]])</w:t>
+      </w:r>
+    </w:p>
+    <w:p>
+      <w:proofErr w:type="gramStart"/>
+      <w:r>
+        <w:t>from</w:t>
+      </w:r>
+      <w:proofErr w:type="gramEnd"/>
+      <w:r>
+        <w:t xml:space="preserve"> </w:t>
       </w:r>
       <w:proofErr w:type="spellStart"/>
       <w:r>
@@ -5690,13 +6203,18 @@
     <w:p>
       <w:proofErr w:type="spellStart"/>
       <w:r>
-        <w:t>plot_decision_regions</w:t>
+        <w:t>plot_decision_</w:t>
+      </w:r>
+      <w:proofErr w:type="gramStart"/>
+      <w:r>
+        <w:t>regions</w:t>
       </w:r>
       <w:proofErr w:type="spellEnd"/>
       <w:r>
         <w:t>(</w:t>
       </w:r>
       <w:proofErr w:type="spellStart"/>
+      <w:proofErr w:type="gramEnd"/>
       <w:r>
         <w:t>x.to_numpy</w:t>
       </w:r>
@@ -5723,6 +6241,7 @@
     </w:p>
     <w:p>
       <w:proofErr w:type="spellStart"/>
+      <w:proofErr w:type="gramStart"/>
       <w:r>
         <w:t>plt.show</w:t>
       </w:r>
@@ -5730,6 +6249,7 @@
       <w:r>
         <w:t>()</w:t>
       </w:r>
+      <w:proofErr w:type="gramEnd"/>
     </w:p>
     <w:p/>
     <w:p/>
@@ -5746,8 +6266,13 @@
       </w:r>
     </w:p>
     <w:p>
-      <w:r>
-        <w:t xml:space="preserve">dataset = </w:t>
+      <w:proofErr w:type="gramStart"/>
+      <w:r>
+        <w:t>dataset</w:t>
+      </w:r>
+      <w:proofErr w:type="gramEnd"/>
+      <w:r>
+        <w:t xml:space="preserve"> = </w:t>
       </w:r>
       <w:proofErr w:type="spellStart"/>
       <w:r>
@@ -5760,6 +6285,7 @@
     </w:p>
     <w:p>
       <w:proofErr w:type="spellStart"/>
+      <w:proofErr w:type="gramStart"/>
       <w:r>
         <w:t>dataset.head</w:t>
       </w:r>
@@ -5767,9 +6293,11 @@
       <w:r>
         <w:t>()</w:t>
       </w:r>
-    </w:p>
-    <w:p>
-      <w:proofErr w:type="spellStart"/>
+      <w:proofErr w:type="gramEnd"/>
+    </w:p>
+    <w:p>
+      <w:proofErr w:type="spellStart"/>
+      <w:proofErr w:type="gramStart"/>
       <w:r>
         <w:t>plt.figure</w:t>
       </w:r>
@@ -5778,6 +6306,7 @@
         <w:t>(</w:t>
       </w:r>
       <w:proofErr w:type="spellStart"/>
+      <w:proofErr w:type="gramEnd"/>
       <w:r>
         <w:t>figsize</w:t>
       </w:r>
@@ -5800,9 +6329,14 @@
       </w:r>
       <w:proofErr w:type="spellStart"/>
       <w:r>
-        <w:t>BMI",y</w:t>
-      </w:r>
-      <w:proofErr w:type="spellEnd"/>
+        <w:t>BMI"</w:t>
+      </w:r>
+      <w:proofErr w:type="gramStart"/>
+      <w:r>
+        <w:t>,y</w:t>
+      </w:r>
+      <w:proofErr w:type="spellEnd"/>
+      <w:proofErr w:type="gramEnd"/>
       <w:r>
         <w:t>="Cholesterol", data=</w:t>
       </w:r>
@@ -5820,6 +6354,7 @@
     </w:p>
     <w:p>
       <w:proofErr w:type="spellStart"/>
+      <w:proofErr w:type="gramStart"/>
       <w:r>
         <w:t>plt.show</w:t>
       </w:r>
@@ -5827,13 +6362,19 @@
       <w:r>
         <w:t>()</w:t>
       </w:r>
+      <w:proofErr w:type="gramEnd"/>
     </w:p>
     <w:p>
       <w:r>
         <w:t xml:space="preserve">x = </w:t>
       </w:r>
-      <w:r>
-        <w:t>dataset[["</w:t>
+      <w:proofErr w:type="gramStart"/>
+      <w:r>
+        <w:t>dataset[</w:t>
+      </w:r>
+      <w:proofErr w:type="gramEnd"/>
+      <w:r>
+        <w:t>["</w:t>
       </w:r>
       <w:proofErr w:type="spellStart"/>
       <w:r>
@@ -5848,8 +6389,13 @@
       <w:r>
         <w:t xml:space="preserve">y = </w:t>
       </w:r>
-      <w:r>
-        <w:t>dataset["</w:t>
+      <w:proofErr w:type="gramStart"/>
+      <w:r>
+        <w:t>dataset[</w:t>
+      </w:r>
+      <w:proofErr w:type="gramEnd"/>
+      <w:r>
+        <w:t>"</w:t>
       </w:r>
       <w:proofErr w:type="spellStart"/>
       <w:r>
@@ -5861,8 +6407,13 @@
       </w:r>
     </w:p>
     <w:p>
-      <w:r>
-        <w:t xml:space="preserve">from </w:t>
+      <w:proofErr w:type="gramStart"/>
+      <w:r>
+        <w:t>from</w:t>
+      </w:r>
+      <w:proofErr w:type="gramEnd"/>
+      <w:r>
+        <w:t xml:space="preserve"> </w:t>
       </w:r>
       <w:proofErr w:type="spellStart"/>
       <w:r>
@@ -5879,8 +6430,13 @@
       <w:proofErr w:type="spellEnd"/>
     </w:p>
     <w:p>
-      <w:r>
-        <w:t xml:space="preserve">pf = </w:t>
+      <w:proofErr w:type="gramStart"/>
+      <w:r>
+        <w:t>pf</w:t>
+      </w:r>
+      <w:proofErr w:type="gramEnd"/>
+      <w:r>
+        <w:t xml:space="preserve"> = </w:t>
       </w:r>
       <w:proofErr w:type="spellStart"/>
       <w:r>
@@ -5909,6 +6465,7 @@
         <w:t xml:space="preserve">x = </w:t>
       </w:r>
       <w:proofErr w:type="spellStart"/>
+      <w:proofErr w:type="gramStart"/>
       <w:r>
         <w:t>pd.DataFrame</w:t>
       </w:r>
@@ -5917,6 +6474,7 @@
         <w:t>(</w:t>
       </w:r>
       <w:proofErr w:type="spellStart"/>
+      <w:proofErr w:type="gramEnd"/>
       <w:r>
         <w:t>pf.transform</w:t>
       </w:r>
@@ -5929,8 +6487,13 @@
       </w:r>
     </w:p>
     <w:p>
-      <w:r>
-        <w:t xml:space="preserve">from </w:t>
+      <w:proofErr w:type="gramStart"/>
+      <w:r>
+        <w:t>from</w:t>
+      </w:r>
+      <w:proofErr w:type="gramEnd"/>
+      <w:r>
+        <w:t xml:space="preserve"> </w:t>
       </w:r>
       <w:proofErr w:type="spellStart"/>
       <w:r>
@@ -6008,8 +6571,13 @@
       </w:r>
     </w:p>
     <w:p>
-      <w:r>
-        <w:t xml:space="preserve">from </w:t>
+      <w:proofErr w:type="gramStart"/>
+      <w:r>
+        <w:t>from</w:t>
+      </w:r>
+      <w:proofErr w:type="gramEnd"/>
+      <w:r>
+        <w:t xml:space="preserve"> </w:t>
       </w:r>
       <w:proofErr w:type="spellStart"/>
       <w:r>
@@ -6027,10 +6595,12 @@
     </w:p>
     <w:p>
       <w:proofErr w:type="spellStart"/>
+      <w:proofErr w:type="gramStart"/>
       <w:r>
         <w:t>lr</w:t>
       </w:r>
       <w:proofErr w:type="spellEnd"/>
+      <w:proofErr w:type="gramEnd"/>
       <w:r>
         <w:t xml:space="preserve"> = </w:t>
       </w:r>
@@ -6045,6 +6615,7 @@
     </w:p>
     <w:p>
       <w:proofErr w:type="spellStart"/>
+      <w:proofErr w:type="gramStart"/>
       <w:r>
         <w:t>lr.fit</w:t>
       </w:r>
@@ -6053,6 +6624,7 @@
         <w:t>(</w:t>
       </w:r>
       <w:proofErr w:type="spellStart"/>
+      <w:proofErr w:type="gramEnd"/>
       <w:r>
         <w:t>x_train</w:t>
       </w:r>
@@ -6071,6 +6643,7 @@
     </w:p>
     <w:p>
       <w:proofErr w:type="spellStart"/>
+      <w:proofErr w:type="gramStart"/>
       <w:r>
         <w:t>lr.score</w:t>
       </w:r>
@@ -6079,6 +6652,7 @@
         <w:t>(</w:t>
       </w:r>
       <w:proofErr w:type="spellStart"/>
+      <w:proofErr w:type="gramEnd"/>
       <w:r>
         <w:t>x_test</w:t>
       </w:r>
@@ -6379,8 +6953,13 @@
       </w:r>
     </w:p>
     <w:p>
-      <w:r>
-        <w:t xml:space="preserve">from </w:t>
+      <w:proofErr w:type="gramStart"/>
+      <w:r>
+        <w:t>from</w:t>
+      </w:r>
+      <w:proofErr w:type="gramEnd"/>
+      <w:r>
+        <w:t xml:space="preserve"> </w:t>
       </w:r>
       <w:proofErr w:type="spellStart"/>
       <w:r>
@@ -6429,461 +7008,571 @@
       <w:r>
         <w:t>classification_report</w:t>
       </w:r>
+      <w:proofErr w:type="spellEnd"/>
+    </w:p>
+    <w:p>
+      <w:proofErr w:type="spellStart"/>
+      <w:r>
+        <w:t>cf</w:t>
+      </w:r>
+      <w:proofErr w:type="spellEnd"/>
+      <w:r>
+        <w:t xml:space="preserve"> = </w:t>
+      </w:r>
+      <w:proofErr w:type="spellStart"/>
+      <w:r>
+        <w:t>confusion_</w:t>
+      </w:r>
+      <w:proofErr w:type="gramStart"/>
+      <w:r>
+        <w:t>matrix</w:t>
+      </w:r>
+      <w:proofErr w:type="spellEnd"/>
+      <w:r>
+        <w:t>(</w:t>
+      </w:r>
+      <w:proofErr w:type="spellStart"/>
+      <w:proofErr w:type="gramEnd"/>
+      <w:r>
+        <w:t>y_test</w:t>
+      </w:r>
+      <w:proofErr w:type="spellEnd"/>
+      <w:r>
+        <w:t xml:space="preserve">, </w:t>
+      </w:r>
+      <w:proofErr w:type="spellStart"/>
+      <w:r>
+        <w:t>lr.predict</w:t>
+      </w:r>
+      <w:proofErr w:type="spellEnd"/>
+      <w:r>
+        <w:t>(</w:t>
+      </w:r>
+      <w:proofErr w:type="spellStart"/>
+      <w:r>
+        <w:t>x_test</w:t>
+      </w:r>
+      <w:proofErr w:type="spellEnd"/>
+      <w:r>
+        <w:t>))</w:t>
+      </w:r>
+    </w:p>
+    <w:p>
+      <w:proofErr w:type="spellStart"/>
+      <w:proofErr w:type="gramStart"/>
+      <w:r>
+        <w:t>sns.heatmap</w:t>
+      </w:r>
+      <w:proofErr w:type="spellEnd"/>
+      <w:r>
+        <w:t>(</w:t>
+      </w:r>
+      <w:proofErr w:type="spellStart"/>
+      <w:proofErr w:type="gramEnd"/>
+      <w:r>
+        <w:t>cf</w:t>
+      </w:r>
+      <w:proofErr w:type="spellEnd"/>
+      <w:r>
+        <w:t xml:space="preserve">, </w:t>
+      </w:r>
+      <w:proofErr w:type="spellStart"/>
+      <w:r>
+        <w:t>annot</w:t>
+      </w:r>
+      <w:proofErr w:type="spellEnd"/>
+      <w:r>
+        <w:t>=True)</w:t>
+      </w:r>
+    </w:p>
+    <w:p>
+      <w:proofErr w:type="spellStart"/>
+      <w:proofErr w:type="gramStart"/>
+      <w:r>
+        <w:t>plt.show</w:t>
+      </w:r>
+      <w:proofErr w:type="spellEnd"/>
+      <w:r>
+        <w:t>()</w:t>
+      </w:r>
+      <w:proofErr w:type="gramEnd"/>
+    </w:p>
+    <w:p>
+      <w:proofErr w:type="spellStart"/>
+      <w:r>
+        <w:t>precision_</w:t>
+      </w:r>
+      <w:proofErr w:type="gramStart"/>
+      <w:r>
+        <w:t>score</w:t>
+      </w:r>
+      <w:proofErr w:type="spellEnd"/>
+      <w:r>
+        <w:t>(</w:t>
+      </w:r>
+      <w:proofErr w:type="spellStart"/>
+      <w:proofErr w:type="gramEnd"/>
+      <w:r>
+        <w:t>y_test</w:t>
+      </w:r>
+      <w:proofErr w:type="spellEnd"/>
+      <w:r>
+        <w:t xml:space="preserve">, </w:t>
+      </w:r>
+      <w:proofErr w:type="spellStart"/>
+      <w:r>
+        <w:t>lr.predict</w:t>
+      </w:r>
+      <w:proofErr w:type="spellEnd"/>
+      <w:r>
+        <w:t>(</w:t>
+      </w:r>
+      <w:proofErr w:type="spellStart"/>
+      <w:r>
+        <w:t>x_test</w:t>
+      </w:r>
+      <w:proofErr w:type="spellEnd"/>
+      <w:r>
+        <w:t>))*100</w:t>
+      </w:r>
+    </w:p>
+    <w:p>
+      <w:proofErr w:type="spellStart"/>
+      <w:r>
+        <w:t>recall_</w:t>
+      </w:r>
+      <w:proofErr w:type="gramStart"/>
+      <w:r>
+        <w:t>score</w:t>
+      </w:r>
+      <w:proofErr w:type="spellEnd"/>
+      <w:r>
+        <w:t>(</w:t>
+      </w:r>
+      <w:proofErr w:type="spellStart"/>
+      <w:proofErr w:type="gramEnd"/>
+      <w:r>
+        <w:t>y_test</w:t>
+      </w:r>
+      <w:proofErr w:type="spellEnd"/>
+      <w:r>
+        <w:t xml:space="preserve">, </w:t>
+      </w:r>
+      <w:proofErr w:type="spellStart"/>
+      <w:r>
+        <w:t>lr.predict</w:t>
+      </w:r>
+      <w:proofErr w:type="spellEnd"/>
+      <w:r>
+        <w:t>(</w:t>
+      </w:r>
+      <w:proofErr w:type="spellStart"/>
+      <w:r>
+        <w:t>x_test</w:t>
+      </w:r>
+      <w:proofErr w:type="spellEnd"/>
+      <w:r>
+        <w:t>))*100</w:t>
+      </w:r>
+    </w:p>
+    <w:p>
+      <w:r>
+        <w:t>f1_</w:t>
+      </w:r>
+      <w:proofErr w:type="gramStart"/>
+      <w:r>
+        <w:t>score(</w:t>
+      </w:r>
+      <w:proofErr w:type="spellStart"/>
+      <w:proofErr w:type="gramEnd"/>
+      <w:r>
+        <w:t>y_test</w:t>
+      </w:r>
+      <w:proofErr w:type="spellEnd"/>
+      <w:r>
+        <w:t xml:space="preserve">, </w:t>
+      </w:r>
+      <w:proofErr w:type="spellStart"/>
+      <w:r>
+        <w:t>lr.predict</w:t>
+      </w:r>
+      <w:proofErr w:type="spellEnd"/>
+      <w:r>
+        <w:t>(</w:t>
+      </w:r>
+      <w:proofErr w:type="spellStart"/>
+      <w:r>
+        <w:t>x_test</w:t>
+      </w:r>
+      <w:proofErr w:type="spellEnd"/>
+      <w:r>
+        <w:t>))*100</w:t>
+      </w:r>
+    </w:p>
+    <w:p/>
+    <w:p/>
+    <w:p>
+      <w:pPr>
+        <w:pStyle w:val="Heading1"/>
+      </w:pPr>
+      <w:r>
+        <w:t>Imbalanced Data</w:t>
+      </w:r>
+    </w:p>
+    <w:p>
+      <w:pPr>
+        <w:pStyle w:val="Heading2"/>
+      </w:pPr>
+      <w:r>
+        <w:t>Techniques to Handle Imbalanced Data</w:t>
+      </w:r>
+    </w:p>
+    <w:p>
+      <w:pPr>
+        <w:pStyle w:val="Heading2"/>
+      </w:pPr>
+      <w:r>
+        <w:t>Random Under Sampling</w:t>
+      </w:r>
+    </w:p>
+    <w:p>
+      <w:r>
+        <w:t>We will reduce the majority of the class So that it will have same no of as the minority.</w:t>
+      </w:r>
+    </w:p>
+    <w:p>
+      <w:r>
+        <w:t xml:space="preserve">x = </w:t>
+      </w:r>
+      <w:proofErr w:type="gramStart"/>
+      <w:r>
+        <w:t>dataset[</w:t>
+      </w:r>
+      <w:proofErr w:type="gramEnd"/>
+      <w:r>
+        <w:t>["BMI", "Cholesterol"]]</w:t>
+      </w:r>
+    </w:p>
+    <w:p>
+      <w:r>
+        <w:t xml:space="preserve">y = </w:t>
+      </w:r>
+      <w:proofErr w:type="gramStart"/>
+      <w:r>
+        <w:t>dataset[</w:t>
+      </w:r>
+      <w:proofErr w:type="gramEnd"/>
+      <w:r>
+        <w:t>"</w:t>
+      </w:r>
+      <w:proofErr w:type="spellStart"/>
+      <w:r>
+        <w:t>HeartDisease</w:t>
+      </w:r>
+      <w:proofErr w:type="spellEnd"/>
+      <w:r>
+        <w:t>"]</w:t>
+      </w:r>
+    </w:p>
+    <w:p>
+      <w:proofErr w:type="spellStart"/>
+      <w:r>
+        <w:t>y</w:t>
+      </w:r>
+      <w:r>
+        <w:t>.value_</w:t>
+      </w:r>
+      <w:proofErr w:type="gramStart"/>
+      <w:r>
+        <w:t>counts</w:t>
+      </w:r>
+      <w:proofErr w:type="spellEnd"/>
+      <w:r>
+        <w:t>()</w:t>
+      </w:r>
+      <w:proofErr w:type="gramEnd"/>
+    </w:p>
+    <w:p>
+      <w:proofErr w:type="gramStart"/>
+      <w:r>
+        <w:t>from</w:t>
+      </w:r>
+      <w:proofErr w:type="gramEnd"/>
+      <w:r>
+        <w:t xml:space="preserve"> </w:t>
+      </w:r>
+      <w:proofErr w:type="spellStart"/>
+      <w:r>
+        <w:t>imblearn.under_sampling</w:t>
+      </w:r>
+      <w:proofErr w:type="spellEnd"/>
+      <w:r>
+        <w:t xml:space="preserve"> import </w:t>
+      </w:r>
+      <w:proofErr w:type="spellStart"/>
+      <w:r>
+        <w:t>RandomUnderSampler</w:t>
+      </w:r>
+      <w:proofErr w:type="spellEnd"/>
+    </w:p>
+    <w:p>
+      <w:proofErr w:type="spellStart"/>
+      <w:proofErr w:type="gramStart"/>
+      <w:r>
+        <w:t>ru</w:t>
+      </w:r>
+      <w:proofErr w:type="spellEnd"/>
+      <w:proofErr w:type="gramEnd"/>
+      <w:r>
+        <w:t xml:space="preserve"> = </w:t>
+      </w:r>
+      <w:proofErr w:type="spellStart"/>
+      <w:r>
+        <w:t>RandomUnderSampler</w:t>
+      </w:r>
+      <w:proofErr w:type="spellEnd"/>
+      <w:r>
+        <w:t>()</w:t>
+      </w:r>
+    </w:p>
+    <w:p>
+      <w:proofErr w:type="spellStart"/>
+      <w:r>
+        <w:t>ru_x</w:t>
+      </w:r>
+      <w:proofErr w:type="spellEnd"/>
+      <w:r>
+        <w:t xml:space="preserve">, </w:t>
+      </w:r>
+      <w:proofErr w:type="spellStart"/>
+      <w:r>
+        <w:t>ru_y</w:t>
+      </w:r>
+      <w:proofErr w:type="spellEnd"/>
+      <w:r>
+        <w:t xml:space="preserve"> = </w:t>
+      </w:r>
+      <w:proofErr w:type="spellStart"/>
+      <w:r>
+        <w:t>ru.fit_resample</w:t>
+      </w:r>
+      <w:proofErr w:type="spellEnd"/>
+      <w:r>
+        <w:t>(</w:t>
+      </w:r>
+      <w:proofErr w:type="spellStart"/>
+      <w:r>
+        <w:t>x</w:t>
+      </w:r>
+      <w:proofErr w:type="gramStart"/>
+      <w:r>
+        <w:t>,y</w:t>
+      </w:r>
+      <w:proofErr w:type="spellEnd"/>
+      <w:proofErr w:type="gramEnd"/>
+      <w:r>
+        <w:t>)</w:t>
+      </w:r>
+    </w:p>
+    <w:p>
+      <w:proofErr w:type="spellStart"/>
+      <w:r>
+        <w:t>ru_y.value_</w:t>
+      </w:r>
+      <w:proofErr w:type="gramStart"/>
+      <w:r>
+        <w:t>counts</w:t>
+      </w:r>
+      <w:proofErr w:type="spellEnd"/>
+      <w:r>
+        <w:t>()</w:t>
+      </w:r>
+      <w:proofErr w:type="gramEnd"/>
+    </w:p>
+    <w:p>
+      <w:pPr>
+        <w:pStyle w:val="Heading2"/>
+      </w:pPr>
+      <w:r>
+        <w:t>Random Over Sampling</w:t>
+      </w:r>
+    </w:p>
+    <w:p>
+      <w:r>
+        <w:t>We will increase the size of minority is inactive class to the size of majority class is active.</w:t>
+      </w:r>
+    </w:p>
+    <w:p>
+      <w:r>
+        <w:t xml:space="preserve"> x = </w:t>
+      </w:r>
+      <w:proofErr w:type="gramStart"/>
+      <w:r>
+        <w:t>dataset[</w:t>
+      </w:r>
+      <w:proofErr w:type="gramEnd"/>
+      <w:r>
+        <w:t>["BMI", "Cholesterol"]]</w:t>
+      </w:r>
+    </w:p>
+    <w:p>
+      <w:r>
+        <w:t xml:space="preserve">y = </w:t>
+      </w:r>
+      <w:proofErr w:type="gramStart"/>
+      <w:r>
+        <w:t>dataset[</w:t>
+      </w:r>
+      <w:proofErr w:type="gramEnd"/>
+      <w:r>
+        <w:t>"</w:t>
+      </w:r>
+      <w:proofErr w:type="spellStart"/>
+      <w:r>
+        <w:t>HeartDisease</w:t>
+      </w:r>
+      <w:proofErr w:type="spellEnd"/>
+      <w:r>
+        <w:t>"]</w:t>
+      </w:r>
+    </w:p>
+    <w:p>
+      <w:proofErr w:type="spellStart"/>
+      <w:r>
+        <w:t>y</w:t>
+      </w:r>
+      <w:r>
+        <w:t>.value_</w:t>
+      </w:r>
+      <w:proofErr w:type="gramStart"/>
+      <w:r>
+        <w:t>counts</w:t>
+      </w:r>
+      <w:proofErr w:type="spellEnd"/>
+      <w:r>
+        <w:t>()</w:t>
+      </w:r>
+      <w:proofErr w:type="gramEnd"/>
+    </w:p>
+    <w:p>
+      <w:proofErr w:type="gramStart"/>
+      <w:r>
+        <w:t>from</w:t>
+      </w:r>
+      <w:proofErr w:type="gramEnd"/>
+      <w:r>
+        <w:t xml:space="preserve"> </w:t>
+      </w:r>
+      <w:proofErr w:type="spellStart"/>
+      <w:r>
+        <w:t>imblearn.over</w:t>
+      </w:r>
+      <w:r>
+        <w:t>_sampling</w:t>
+      </w:r>
+      <w:proofErr w:type="spellEnd"/>
+      <w:r>
+        <w:t xml:space="preserve"> import </w:t>
+      </w:r>
+      <w:proofErr w:type="spellStart"/>
+      <w:r>
+        <w:t>R</w:t>
+      </w:r>
+      <w:r>
+        <w:t>andomOver</w:t>
+      </w:r>
+      <w:r>
+        <w:t>Sampler</w:t>
+      </w:r>
+      <w:proofErr w:type="spellEnd"/>
+    </w:p>
+    <w:p>
+      <w:proofErr w:type="spellStart"/>
+      <w:proofErr w:type="gramStart"/>
+      <w:r>
+        <w:t>ro</w:t>
+      </w:r>
+      <w:proofErr w:type="spellEnd"/>
+      <w:proofErr w:type="gramEnd"/>
+      <w:r>
+        <w:t xml:space="preserve"> = </w:t>
+      </w:r>
+      <w:proofErr w:type="spellStart"/>
+      <w:r>
+        <w:t>RandomOverSampler</w:t>
+      </w:r>
+      <w:proofErr w:type="spellEnd"/>
+      <w:r>
+        <w:t>()</w:t>
+      </w:r>
+    </w:p>
+    <w:p>
+      <w:proofErr w:type="spellStart"/>
+      <w:r>
+        <w:t>ro_x</w:t>
+      </w:r>
+      <w:proofErr w:type="spellEnd"/>
+      <w:r>
+        <w:t xml:space="preserve">, </w:t>
+      </w:r>
+      <w:proofErr w:type="spellStart"/>
+      <w:r>
+        <w:t>ro_y</w:t>
+      </w:r>
+      <w:proofErr w:type="spellEnd"/>
+      <w:r>
+        <w:t xml:space="preserve"> = </w:t>
+      </w:r>
+      <w:proofErr w:type="spellStart"/>
+      <w:r>
+        <w:t>ro.fit_resample</w:t>
+      </w:r>
+      <w:proofErr w:type="spellEnd"/>
+      <w:r>
+        <w:t>(</w:t>
+      </w:r>
+      <w:proofErr w:type="spellStart"/>
+      <w:r>
+        <w:t>x</w:t>
+      </w:r>
+      <w:proofErr w:type="gramStart"/>
+      <w:r>
+        <w:t>,y</w:t>
+      </w:r>
+      <w:proofErr w:type="spellEnd"/>
+      <w:proofErr w:type="gramEnd"/>
+      <w:r>
+        <w:t>)</w:t>
+      </w:r>
+    </w:p>
+    <w:p>
+      <w:proofErr w:type="spellStart"/>
+      <w:r>
+        <w:t>ro</w:t>
+      </w:r>
+      <w:r>
+        <w:t>_y.value_</w:t>
+      </w:r>
+      <w:proofErr w:type="gramStart"/>
+      <w:r>
+        <w:t>counts</w:t>
+      </w:r>
+      <w:proofErr w:type="spellEnd"/>
+      <w:r>
+        <w:t>()</w:t>
+      </w:r>
+      <w:proofErr w:type="gramEnd"/>
+    </w:p>
+    <w:p>
       <w:bookmarkStart w:id="0" w:name="_GoBack"/>
       <w:bookmarkEnd w:id="0"/>
-      <w:proofErr w:type="spellEnd"/>
-    </w:p>
-    <w:p>
-      <w:proofErr w:type="spellStart"/>
-      <w:r>
-        <w:t>cf</w:t>
-      </w:r>
-      <w:proofErr w:type="spellEnd"/>
-      <w:r>
-        <w:t xml:space="preserve"> = </w:t>
-      </w:r>
-      <w:proofErr w:type="spellStart"/>
-      <w:r>
-        <w:t>confusion_matrix</w:t>
-      </w:r>
-      <w:proofErr w:type="spellEnd"/>
-      <w:r>
-        <w:t>(</w:t>
-      </w:r>
-      <w:proofErr w:type="spellStart"/>
-      <w:r>
-        <w:t>y_test</w:t>
-      </w:r>
-      <w:proofErr w:type="spellEnd"/>
-      <w:r>
-        <w:t xml:space="preserve">, </w:t>
-      </w:r>
-      <w:proofErr w:type="spellStart"/>
-      <w:r>
-        <w:t>lr.predict</w:t>
-      </w:r>
-      <w:proofErr w:type="spellEnd"/>
-      <w:r>
-        <w:t>(</w:t>
-      </w:r>
-      <w:proofErr w:type="spellStart"/>
-      <w:r>
-        <w:t>x_test</w:t>
-      </w:r>
-      <w:proofErr w:type="spellEnd"/>
-      <w:r>
-        <w:t>))</w:t>
-      </w:r>
-    </w:p>
-    <w:p>
-      <w:proofErr w:type="spellStart"/>
-      <w:r>
-        <w:t>sns.heatmap</w:t>
-      </w:r>
-      <w:proofErr w:type="spellEnd"/>
-      <w:r>
-        <w:t>(</w:t>
-      </w:r>
-      <w:proofErr w:type="spellStart"/>
-      <w:r>
-        <w:t>cf</w:t>
-      </w:r>
-      <w:proofErr w:type="spellEnd"/>
-      <w:r>
-        <w:t xml:space="preserve">, </w:t>
-      </w:r>
-      <w:proofErr w:type="spellStart"/>
-      <w:r>
-        <w:t>annot</w:t>
-      </w:r>
-      <w:proofErr w:type="spellEnd"/>
-      <w:r>
-        <w:t>=True)</w:t>
-      </w:r>
-    </w:p>
-    <w:p>
-      <w:proofErr w:type="spellStart"/>
-      <w:r>
-        <w:t>plt.show</w:t>
-      </w:r>
-      <w:proofErr w:type="spellEnd"/>
-      <w:r>
-        <w:t>()</w:t>
-      </w:r>
-    </w:p>
-    <w:p>
-      <w:proofErr w:type="spellStart"/>
-      <w:r>
-        <w:t>precision_score</w:t>
-      </w:r>
-      <w:proofErr w:type="spellEnd"/>
-      <w:r>
-        <w:t>(</w:t>
-      </w:r>
-      <w:proofErr w:type="spellStart"/>
-      <w:r>
-        <w:t>y_test</w:t>
-      </w:r>
-      <w:proofErr w:type="spellEnd"/>
-      <w:r>
-        <w:t xml:space="preserve">, </w:t>
-      </w:r>
-      <w:proofErr w:type="spellStart"/>
-      <w:r>
-        <w:t>lr.predict</w:t>
-      </w:r>
-      <w:proofErr w:type="spellEnd"/>
-      <w:r>
-        <w:t>(</w:t>
-      </w:r>
-      <w:proofErr w:type="spellStart"/>
-      <w:r>
-        <w:t>x_test</w:t>
-      </w:r>
-      <w:proofErr w:type="spellEnd"/>
-      <w:r>
-        <w:t>))*100</w:t>
-      </w:r>
-    </w:p>
-    <w:p>
-      <w:proofErr w:type="spellStart"/>
-      <w:r>
-        <w:t>recall_score</w:t>
-      </w:r>
-      <w:proofErr w:type="spellEnd"/>
-      <w:r>
-        <w:t>(</w:t>
-      </w:r>
-      <w:proofErr w:type="spellStart"/>
-      <w:r>
-        <w:t>y_test</w:t>
-      </w:r>
-      <w:proofErr w:type="spellEnd"/>
-      <w:r>
-        <w:t xml:space="preserve">, </w:t>
-      </w:r>
-      <w:proofErr w:type="spellStart"/>
-      <w:r>
-        <w:t>lr.predict</w:t>
-      </w:r>
-      <w:proofErr w:type="spellEnd"/>
-      <w:r>
-        <w:t>(</w:t>
-      </w:r>
-      <w:proofErr w:type="spellStart"/>
-      <w:r>
-        <w:t>x_test</w:t>
-      </w:r>
-      <w:proofErr w:type="spellEnd"/>
-      <w:r>
-        <w:t>))*100</w:t>
-      </w:r>
-    </w:p>
-    <w:p>
-      <w:r>
-        <w:t>f1_score(</w:t>
-      </w:r>
-      <w:proofErr w:type="spellStart"/>
-      <w:r>
-        <w:t>y_test</w:t>
-      </w:r>
-      <w:proofErr w:type="spellEnd"/>
-      <w:r>
-        <w:t xml:space="preserve">, </w:t>
-      </w:r>
-      <w:proofErr w:type="spellStart"/>
-      <w:r>
-        <w:t>lr.predict</w:t>
-      </w:r>
-      <w:proofErr w:type="spellEnd"/>
-      <w:r>
-        <w:t>(</w:t>
-      </w:r>
-      <w:proofErr w:type="spellStart"/>
-      <w:r>
-        <w:t>x_test</w:t>
-      </w:r>
-      <w:proofErr w:type="spellEnd"/>
-      <w:r>
-        <w:t>))*100</w:t>
-      </w:r>
-    </w:p>
-    <w:p/>
-    <w:p/>
+    </w:p>
     <w:p>
       <w:pPr>
         <w:pStyle w:val="Heading1"/>
       </w:pPr>
       <w:r>
-        <w:t>Imbalanced Data</w:t>
-      </w:r>
-    </w:p>
-    <w:p>
-      <w:pPr>
-        <w:pStyle w:val="Heading2"/>
-      </w:pPr>
-      <w:r>
-        <w:t>Techniques to Handle Imbalanced Data</w:t>
-      </w:r>
-    </w:p>
-    <w:p>
-      <w:pPr>
-        <w:pStyle w:val="Heading2"/>
-      </w:pPr>
-      <w:r>
-        <w:t>Random Under Sampling</w:t>
-      </w:r>
-    </w:p>
-    <w:p>
-      <w:r>
-        <w:t>We will reduce the majority of the class So that it will have same no of as the minority.</w:t>
-      </w:r>
-    </w:p>
-    <w:p>
-      <w:r>
-        <w:t>x = dataset[["BMI", "Cholesterol"]]</w:t>
-      </w:r>
-    </w:p>
-    <w:p>
-      <w:r>
-        <w:t>y = dataset["</w:t>
-      </w:r>
-      <w:proofErr w:type="spellStart"/>
-      <w:r>
-        <w:t>HeartDisease</w:t>
-      </w:r>
-      <w:proofErr w:type="spellEnd"/>
-      <w:r>
-        <w:t>"]</w:t>
-      </w:r>
-    </w:p>
-    <w:p>
-      <w:proofErr w:type="spellStart"/>
-      <w:r>
-        <w:t>y</w:t>
-      </w:r>
-      <w:r>
-        <w:t>.value_counts</w:t>
-      </w:r>
-      <w:proofErr w:type="spellEnd"/>
-      <w:r>
-        <w:t>()</w:t>
-      </w:r>
-    </w:p>
-    <w:p>
-      <w:r>
-        <w:t xml:space="preserve">from </w:t>
-      </w:r>
-      <w:proofErr w:type="spellStart"/>
-      <w:r>
-        <w:t>imblearn.under_sampling</w:t>
-      </w:r>
-      <w:proofErr w:type="spellEnd"/>
-      <w:r>
-        <w:t xml:space="preserve"> import </w:t>
-      </w:r>
-      <w:proofErr w:type="spellStart"/>
-      <w:r>
-        <w:t>RandomUnderSampler</w:t>
-      </w:r>
-      <w:proofErr w:type="spellEnd"/>
-    </w:p>
-    <w:p>
-      <w:proofErr w:type="spellStart"/>
-      <w:r>
-        <w:t>ru</w:t>
-      </w:r>
-      <w:proofErr w:type="spellEnd"/>
-      <w:r>
-        <w:t xml:space="preserve"> = </w:t>
-      </w:r>
-      <w:proofErr w:type="spellStart"/>
-      <w:r>
-        <w:t>RandomUnderSampler</w:t>
-      </w:r>
-      <w:proofErr w:type="spellEnd"/>
-      <w:r>
-        <w:t>()</w:t>
-      </w:r>
-    </w:p>
-    <w:p>
-      <w:proofErr w:type="spellStart"/>
-      <w:r>
-        <w:t>ru_x</w:t>
-      </w:r>
-      <w:proofErr w:type="spellEnd"/>
-      <w:r>
-        <w:t xml:space="preserve">, </w:t>
-      </w:r>
-      <w:proofErr w:type="spellStart"/>
-      <w:r>
-        <w:t>ru_y</w:t>
-      </w:r>
-      <w:proofErr w:type="spellEnd"/>
-      <w:r>
-        <w:t xml:space="preserve"> = </w:t>
-      </w:r>
-      <w:proofErr w:type="spellStart"/>
-      <w:r>
-        <w:t>ru.fit_resample</w:t>
-      </w:r>
-      <w:proofErr w:type="spellEnd"/>
-      <w:r>
-        <w:t>(</w:t>
-      </w:r>
-      <w:proofErr w:type="spellStart"/>
-      <w:r>
-        <w:t>x,y</w:t>
-      </w:r>
-      <w:proofErr w:type="spellEnd"/>
-      <w:r>
-        <w:t>)</w:t>
-      </w:r>
-    </w:p>
-    <w:p>
-      <w:proofErr w:type="spellStart"/>
-      <w:r>
-        <w:t>ru_y.value_counts</w:t>
-      </w:r>
-      <w:proofErr w:type="spellEnd"/>
-      <w:r>
-        <w:t>()</w:t>
-      </w:r>
-    </w:p>
-    <w:p>
-      <w:pPr>
-        <w:pStyle w:val="Heading2"/>
-      </w:pPr>
-      <w:r>
-        <w:t>Random Over Sampling</w:t>
-      </w:r>
-    </w:p>
-    <w:p>
-      <w:r>
-        <w:t>We will increase the size of minority is inactive class to the size of majority class is active.</w:t>
-      </w:r>
-    </w:p>
-    <w:p>
-      <w:r>
-        <w:t xml:space="preserve"> x = dataset[["BMI", "Cholesterol"]]</w:t>
-      </w:r>
-    </w:p>
-    <w:p>
-      <w:r>
-        <w:t>y = dataset["</w:t>
-      </w:r>
-      <w:proofErr w:type="spellStart"/>
-      <w:r>
-        <w:t>HeartDisease</w:t>
-      </w:r>
-      <w:proofErr w:type="spellEnd"/>
-      <w:r>
-        <w:t>"]</w:t>
-      </w:r>
-    </w:p>
-    <w:p>
-      <w:proofErr w:type="spellStart"/>
-      <w:r>
-        <w:t>y</w:t>
-      </w:r>
-      <w:r>
-        <w:t>.value_counts</w:t>
-      </w:r>
-      <w:proofErr w:type="spellEnd"/>
-      <w:r>
-        <w:t>()</w:t>
-      </w:r>
-    </w:p>
-    <w:p>
-      <w:r>
-        <w:t xml:space="preserve">from </w:t>
-      </w:r>
-      <w:proofErr w:type="spellStart"/>
-      <w:r>
-        <w:t>imblearn.over</w:t>
-      </w:r>
-      <w:r>
-        <w:t>_sampling</w:t>
-      </w:r>
-      <w:proofErr w:type="spellEnd"/>
-      <w:r>
-        <w:t xml:space="preserve"> import </w:t>
-      </w:r>
-      <w:proofErr w:type="spellStart"/>
-      <w:r>
-        <w:t>R</w:t>
-      </w:r>
-      <w:r>
-        <w:t>andomOver</w:t>
-      </w:r>
-      <w:r>
-        <w:t>Sampler</w:t>
-      </w:r>
-      <w:proofErr w:type="spellEnd"/>
-    </w:p>
-    <w:p>
-      <w:proofErr w:type="spellStart"/>
-      <w:r>
-        <w:t>ro</w:t>
-      </w:r>
-      <w:proofErr w:type="spellEnd"/>
-      <w:r>
-        <w:t xml:space="preserve"> = </w:t>
-      </w:r>
-      <w:proofErr w:type="spellStart"/>
-      <w:r>
-        <w:t>RandomOverSampler</w:t>
-      </w:r>
-      <w:proofErr w:type="spellEnd"/>
-      <w:r>
-        <w:t>()</w:t>
-      </w:r>
-    </w:p>
-    <w:p>
-      <w:proofErr w:type="spellStart"/>
-      <w:r>
-        <w:t>ro_x</w:t>
-      </w:r>
-      <w:proofErr w:type="spellEnd"/>
-      <w:r>
-        <w:t xml:space="preserve">, </w:t>
-      </w:r>
-      <w:proofErr w:type="spellStart"/>
-      <w:r>
-        <w:t>ro_y</w:t>
-      </w:r>
-      <w:proofErr w:type="spellEnd"/>
-      <w:r>
-        <w:t xml:space="preserve"> = </w:t>
-      </w:r>
-      <w:proofErr w:type="spellStart"/>
-      <w:r>
-        <w:t>ro.fit_resample</w:t>
-      </w:r>
-      <w:proofErr w:type="spellEnd"/>
-      <w:r>
-        <w:t>(</w:t>
-      </w:r>
-      <w:proofErr w:type="spellStart"/>
-      <w:r>
-        <w:t>x,y</w:t>
-      </w:r>
-      <w:proofErr w:type="spellEnd"/>
-      <w:r>
-        <w:t>)</w:t>
-      </w:r>
-    </w:p>
-    <w:p>
-      <w:proofErr w:type="spellStart"/>
-      <w:r>
-        <w:t>ro</w:t>
-      </w:r>
-      <w:r>
-        <w:t>_y.value_counts</w:t>
-      </w:r>
-      <w:proofErr w:type="spellEnd"/>
-      <w:r>
-        <w:t>()</w:t>
+        <w:t>Naïve Bayes</w:t>
       </w:r>
     </w:p>
     <w:p/>
@@ -10237,7 +10926,7 @@
 </file>
 
 <file path=customXml/itemProps1.xml><?xml version="1.0" encoding="utf-8"?>
-<ds:datastoreItem xmlns:ds="http://schemas.openxmlformats.org/officeDocument/2006/customXml" ds:itemID="{69BC31C5-0E72-4ABD-B53E-3F1EC9C55072}">
+<ds:datastoreItem xmlns:ds="http://schemas.openxmlformats.org/officeDocument/2006/customXml" ds:itemID="{A5F1F320-1FAD-42C2-9075-3688B6BF8775}">
   <ds:schemaRefs>
     <ds:schemaRef ds:uri="http://schemas.openxmlformats.org/officeDocument/2006/bibliography"/>
   </ds:schemaRefs>

</xml_diff>